<commit_message>
Updated Modern UI Viewer using Release V17.10.0 for features and Improvements as;
Additions to last commit

Updated UI/CSS/Scripts/sample files.
Updated Download document as PDF.
Updated Open document as PDF.
Updated Zoom feature for Image Mode
Updated Zoom feature for HTML Mode
Updated for Zoom by Level feature for Image & HTML mode.
Updated for Zoom to Width & Zoom to Height features for Image & HTML mode.
Updated for Paging (Previous, Next, First, Last) navigation
Updated to highlight thumbnail selection in left panel based on paging (as per auto selection on scrolling is not implemented)
Updated Imagage toggle button with icon and tooltip change accordingly
Updated toolbar icons and added panel for group features.
Updated to disable context menu for outer panels and iframes.
</commit_message>
<xml_diff>
--- a/Showcases/GroupDocs.Viewer-for-.NET-Modern-UI/Viewer-Modren-UI/App_Data/calibre.docx
+++ b/Showcases/GroupDocs.Viewer-for-.NET-Modern-UI/Viewer-Modren-UI/App_Data/calibre.docx
@@ -1,25 +1,54 @@
 
 <file path=word/document.xml><?xml version="1.0" encoding="utf-8"?>
-<w:document xmlns:ve="http://schemas.openxmlformats.org/markup-compatibility/2006" xmlns:o="urn:schemas-microsoft-com:office:office" xmlns:r="http://schemas.openxmlformats.org/officeDocument/2006/relationships" xmlns:m="http://schemas.openxmlformats.org/officeDocument/2006/math" xmlns:v="urn:schemas-microsoft-com:vml" xmlns:wp="http://schemas.openxmlformats.org/drawingml/2006/wordprocessingDrawing" xmlns:w10="urn:schemas-microsoft-com:office:word" xmlns:w="http://schemas.openxmlformats.org/wordprocessingml/2006/main" xmlns:wne="http://schemas.microsoft.com/office/word/2006/wordml">
+<w:document xmlns:wpc="http://schemas.microsoft.com/office/word/2010/wordprocessingCanvas" xmlns:mc="http://schemas.openxmlformats.org/markup-compatibility/2006" xmlns:o="urn:schemas-microsoft-com:office:office" xmlns:r="http://schemas.openxmlformats.org/officeDocument/2006/relationships" xmlns:m="http://schemas.openxmlformats.org/officeDocument/2006/math" xmlns:v="urn:schemas-microsoft-com:vml" xmlns:wp14="http://schemas.microsoft.com/office/word/2010/wordprocessingDrawing" xmlns:wp="http://schemas.openxmlformats.org/drawingml/2006/wordprocessingDrawing" xmlns:w10="urn:schemas-microsoft-com:office:word" xmlns:w="http://schemas.openxmlformats.org/wordprocessingml/2006/main" xmlns:w14="http://schemas.microsoft.com/office/word/2010/wordml" xmlns:wpg="http://schemas.microsoft.com/office/word/2010/wordprocessingGroup" xmlns:wpi="http://schemas.microsoft.com/office/word/2010/wordprocessingInk" xmlns:wne="http://schemas.microsoft.com/office/word/2006/wordml" xmlns:wps="http://schemas.microsoft.com/office/word/2010/wordprocessingShape" mc:Ignorable="w14 wp14">
   <w:body>
     <w:p>
       <w:pPr>
         <w:pStyle w:val="Title"/>
         <w:outlineLvl w:val="0"/>
       </w:pPr>
-      <w:bookmarkStart w:id="0" w:name="OLE_LINK1"/>
-      <w:bookmarkStart w:id="1" w:name="OLE_LINK2"/>
-      <w:bookmarkStart w:id="2" w:name="_Toc359077851"/>
-      <w:r>
-        <w:t>Demonstration of DOCX support in calibre</w:t>
-      </w:r>
-      <w:bookmarkEnd w:id="2"/>
-    </w:p>
-    <w:bookmarkEnd w:id="0"/>
+      <w:bookmarkStart w:id="0" w:name="_Toc359077851"/>
+      <w:bookmarkStart w:id="1" w:name="OLE_LINK1"/>
+      <w:bookmarkStart w:id="2" w:name="OLE_LINK2"/>
+      <w:r>
+        <w:t xml:space="preserve">Demonstration of DOCX support in </w:t>
+      </w:r>
+      <w:proofErr w:type="spellStart"/>
+      <w:r>
+        <w:t>calibre</w:t>
+      </w:r>
+      <w:bookmarkEnd w:id="0"/>
+      <w:proofErr w:type="spellEnd"/>
+    </w:p>
     <w:bookmarkEnd w:id="1"/>
-    <w:p>
-      <w:r>
-        <w:t>This document demonstrates the ability of the calibre DOCX Input plugin to convert the various typographic features in a Microsoft Word (2007 and newer) document. Convert this document to a modern ebook format, such as AZW3 for Kindles or EPUB for other ebook readers, to see it in action.</w:t>
+    <w:bookmarkEnd w:id="2"/>
+    <w:p>
+      <w:r>
+        <w:t xml:space="preserve">This document demonstrates the ability of the </w:t>
+      </w:r>
+      <w:proofErr w:type="spellStart"/>
+      <w:r>
+        <w:t>calibre</w:t>
+      </w:r>
+      <w:proofErr w:type="spellEnd"/>
+      <w:r>
+        <w:t xml:space="preserve"> DOCX Input plugin to convert the various typographic features in a Microsoft Word (2007 and newer) document. Convert this document to a modern </w:t>
+      </w:r>
+      <w:proofErr w:type="spellStart"/>
+      <w:r>
+        <w:t>ebook</w:t>
+      </w:r>
+      <w:proofErr w:type="spellEnd"/>
+      <w:r>
+        <w:t xml:space="preserve"> format, such as AZW3 for Kindles or EPUB for other </w:t>
+      </w:r>
+      <w:proofErr w:type="spellStart"/>
+      <w:r>
+        <w:t>ebook</w:t>
+      </w:r>
+      <w:proofErr w:type="spellEnd"/>
+      <w:r>
+        <w:t xml:space="preserve"> readers, to see it in action.</w:t>
       </w:r>
     </w:p>
     <w:p>
@@ -27,7 +56,15 @@
         <w:t xml:space="preserve">There is support for images, tables, lists, footnotes, endnotes, </w:t>
       </w:r>
       <w:r>
-        <w:t xml:space="preserve">links, dropcaps and </w:t>
+        <w:t xml:space="preserve">links, </w:t>
+      </w:r>
+      <w:proofErr w:type="spellStart"/>
+      <w:r>
+        <w:t>dropcaps</w:t>
+      </w:r>
+      <w:proofErr w:type="spellEnd"/>
+      <w:r>
+        <w:t xml:space="preserve"> and </w:t>
       </w:r>
       <w:r>
         <w:t>various</w:t>
@@ -38,7 +75,15 @@
     </w:p>
     <w:p>
       <w:r>
-        <w:t xml:space="preserve">To see the DOCX conversion in action, simply add this file to calibre using the </w:t>
+        <w:t xml:space="preserve">To see the DOCX conversion in action, simply add this file to </w:t>
+      </w:r>
+      <w:proofErr w:type="spellStart"/>
+      <w:r>
+        <w:t>calibre</w:t>
+      </w:r>
+      <w:proofErr w:type="spellEnd"/>
+      <w:r>
+        <w:t xml:space="preserve"> using the </w:t>
       </w:r>
       <w:r>
         <w:rPr>
@@ -68,26 +113,207 @@
         <w:t>.</w:t>
       </w:r>
     </w:p>
+    <w:p>
+      <w:r>
+        <w:t xml:space="preserve">This document demonstrates the ability of the </w:t>
+      </w:r>
+      <w:proofErr w:type="spellStart"/>
+      <w:r>
+        <w:t>calibre</w:t>
+      </w:r>
+      <w:proofErr w:type="spellEnd"/>
+      <w:r>
+        <w:t xml:space="preserve"> DOCX Input plugin to convert the various typographic features in a Microsoft Word (2007 and newer) document. Convert this document to a modern </w:t>
+      </w:r>
+      <w:proofErr w:type="spellStart"/>
+      <w:r>
+        <w:t>ebook</w:t>
+      </w:r>
+      <w:proofErr w:type="spellEnd"/>
+      <w:r>
+        <w:t xml:space="preserve"> format, such as AZW3 for Kindles or EPUB for other </w:t>
+      </w:r>
+      <w:proofErr w:type="spellStart"/>
+      <w:r>
+        <w:t>ebook</w:t>
+      </w:r>
+      <w:proofErr w:type="spellEnd"/>
+      <w:r>
+        <w:t xml:space="preserve"> readers, to see it in action.</w:t>
+      </w:r>
+    </w:p>
+    <w:p>
+      <w:r>
+        <w:t xml:space="preserve">There is support for images, tables, lists, footnotes, endnotes, links, </w:t>
+      </w:r>
+      <w:proofErr w:type="spellStart"/>
+      <w:r>
+        <w:t>dropcaps</w:t>
+      </w:r>
+      <w:proofErr w:type="spellEnd"/>
+      <w:r>
+        <w:t xml:space="preserve"> and various types of text and paragraph level formatting.</w:t>
+      </w:r>
+    </w:p>
+    <w:p>
+      <w:r>
+        <w:t xml:space="preserve">To see the DOCX conversion in action, simply add this file to </w:t>
+      </w:r>
+      <w:proofErr w:type="spellStart"/>
+      <w:r>
+        <w:t>calibre</w:t>
+      </w:r>
+      <w:proofErr w:type="spellEnd"/>
+      <w:r>
+        <w:t xml:space="preserve"> using the </w:t>
+      </w:r>
+      <w:r>
+        <w:rPr>
+          <w:b/>
+        </w:rPr>
+        <w:t xml:space="preserve">“Add Books” </w:t>
+      </w:r>
+      <w:r>
+        <w:t>button and then click “</w:t>
+      </w:r>
+      <w:r>
+        <w:rPr>
+          <w:b/>
+        </w:rPr>
+        <w:t xml:space="preserve">Convert”. </w:t>
+      </w:r>
+      <w:r>
+        <w:t xml:space="preserve"> Set the output format in the top right corner of the conversion dialog to EPUB or AZW3 and click </w:t>
+      </w:r>
+      <w:r>
+        <w:rPr>
+          <w:b/>
+        </w:rPr>
+        <w:t>“OK”</w:t>
+      </w:r>
+      <w:r>
+        <w:t>.</w:t>
+      </w:r>
+    </w:p>
     <w:p/>
     <w:p>
+      <w:r>
+        <w:t xml:space="preserve">This document demonstrates the ability of the </w:t>
+      </w:r>
+      <w:proofErr w:type="spellStart"/>
+      <w:r>
+        <w:t>calibre</w:t>
+      </w:r>
+      <w:proofErr w:type="spellEnd"/>
+      <w:r>
+        <w:t xml:space="preserve"> DOCX Input plugin to convert the various typographic features in a Microsoft Word (2007 and newer) document. Convert this document to a modern </w:t>
+      </w:r>
+      <w:proofErr w:type="spellStart"/>
+      <w:r>
+        <w:t>ebook</w:t>
+      </w:r>
+      <w:proofErr w:type="spellEnd"/>
+      <w:r>
+        <w:t xml:space="preserve"> format, such as AZW3 for Kindles or EPUB for other </w:t>
+      </w:r>
+      <w:proofErr w:type="spellStart"/>
+      <w:r>
+        <w:t>ebook</w:t>
+      </w:r>
+      <w:proofErr w:type="spellEnd"/>
+      <w:r>
+        <w:t xml:space="preserve"> readers, to see it in action.</w:t>
+      </w:r>
+    </w:p>
+    <w:p>
+      <w:r>
+        <w:t xml:space="preserve">There is support for images, tables, lists, footnotes, endnotes, links, </w:t>
+      </w:r>
+      <w:proofErr w:type="spellStart"/>
+      <w:r>
+        <w:t>dropcaps</w:t>
+      </w:r>
+      <w:proofErr w:type="spellEnd"/>
+      <w:r>
+        <w:t xml:space="preserve"> and various types of text and paragraph level formatting.</w:t>
+      </w:r>
+    </w:p>
+    <w:p>
+      <w:r>
+        <w:t xml:space="preserve">To see the DOCX conversion in action, simply add this file to </w:t>
+      </w:r>
+      <w:proofErr w:type="spellStart"/>
+      <w:r>
+        <w:t>calibre</w:t>
+      </w:r>
+      <w:proofErr w:type="spellEnd"/>
+      <w:r>
+        <w:t xml:space="preserve"> using the </w:t>
+      </w:r>
+      <w:r>
+        <w:rPr>
+          <w:b/>
+        </w:rPr>
+        <w:t xml:space="preserve">“Add Books” </w:t>
+      </w:r>
+      <w:r>
+        <w:t>button and then click “</w:t>
+      </w:r>
+      <w:r>
+        <w:rPr>
+          <w:b/>
+        </w:rPr>
+        <w:t xml:space="preserve">Convert”. </w:t>
+      </w:r>
+      <w:r>
+        <w:t xml:space="preserve"> Set the output format in the top right corner of the conversion dialog to EPUB or AZW3 and click </w:t>
+      </w:r>
+      <w:r>
+        <w:rPr>
+          <w:b/>
+        </w:rPr>
+        <w:t>“OK”</w:t>
+      </w:r>
+      <w:r>
+        <w:t>.</w:t>
+      </w:r>
+    </w:p>
+    <w:p/>
+    <w:p>
+      <w:r>
+        <w:t xml:space="preserve">This document demonstrates the ability of the </w:t>
+      </w:r>
+      <w:proofErr w:type="spellStart"/>
+      <w:r>
+        <w:t>calibre</w:t>
+      </w:r>
+      <w:proofErr w:type="spellEnd"/>
+      <w:r>
+        <w:t xml:space="preserve"> DOCX Input plugin to convert the various typographic features in a Microsoft Word (2007 and newer) document. </w:t>
+      </w:r>
+      <w:bookmarkStart w:id="3" w:name="_GoBack"/>
+      <w:bookmarkEnd w:id="3"/>
+    </w:p>
+    <w:p>
       <w:pPr>
         <w:pStyle w:val="Heading1"/>
       </w:pPr>
-      <w:bookmarkStart w:id="3" w:name="_Toc359077852"/>
-      <w:r>
+      <w:bookmarkStart w:id="4" w:name="_Toc359077852"/>
+      <w:r>
+        <w:lastRenderedPageBreak/>
         <w:t>Text Formatting</w:t>
       </w:r>
-      <w:bookmarkEnd w:id="3"/>
+      <w:bookmarkEnd w:id="4"/>
     </w:p>
     <w:p>
       <w:pPr>
         <w:pStyle w:val="Heading2"/>
       </w:pPr>
-      <w:bookmarkStart w:id="4" w:name="_Toc359077853"/>
+      <w:bookmarkStart w:id="5" w:name="_Toc359077853"/>
       <w:r>
         <w:t>Inline formatting</w:t>
       </w:r>
-      <w:bookmarkEnd w:id="4"/>
+      <w:bookmarkEnd w:id="5"/>
     </w:p>
     <w:p>
       <w:r>
@@ -130,10 +356,21 @@
         <w:rPr>
           <w:strike/>
         </w:rPr>
-        <w:t xml:space="preserve">struck out </w:t>
-      </w:r>
-      <w:r>
-        <w:t xml:space="preserve"> text. Then, we have a super</w:t>
+        <w:t xml:space="preserve">struck </w:t>
+      </w:r>
+      <w:proofErr w:type="gramStart"/>
+      <w:r>
+        <w:rPr>
+          <w:strike/>
+        </w:rPr>
+        <w:t xml:space="preserve">out </w:t>
+      </w:r>
+      <w:r>
+        <w:t xml:space="preserve"> text</w:t>
+      </w:r>
+      <w:proofErr w:type="gramEnd"/>
+      <w:r>
+        <w:t>. Then, we have a super</w:t>
       </w:r>
       <w:r>
         <w:rPr>
@@ -178,7 +415,11 @@
         <w:t>blue</w:t>
       </w:r>
       <w:r>
-        <w:t xml:space="preserve"> text. Some text with a </w:t>
+        <w:t xml:space="preserve"> text. </w:t>
+      </w:r>
+      <w:proofErr w:type="gramStart"/>
+      <w:r>
+        <w:t xml:space="preserve">Some text with a </w:t>
       </w:r>
       <w:r>
         <w:rPr>
@@ -187,7 +428,15 @@
         <w:t>yellow highlight</w:t>
       </w:r>
       <w:r>
-        <w:t>. Some text in a</w:t>
+        <w:t>.</w:t>
+      </w:r>
+      <w:proofErr w:type="gramEnd"/>
+      <w:r>
+        <w:t xml:space="preserve"> </w:t>
+      </w:r>
+      <w:proofErr w:type="gramStart"/>
+      <w:r>
+        <w:t>Some text in a</w:t>
       </w:r>
       <w:r>
         <w:t xml:space="preserve"> </w:t>
@@ -199,7 +448,15 @@
         <w:t>box</w:t>
       </w:r>
       <w:r>
-        <w:t>. Some text</w:t>
+        <w:t>.</w:t>
+      </w:r>
+      <w:proofErr w:type="gramEnd"/>
+      <w:r>
+        <w:t xml:space="preserve"> </w:t>
+      </w:r>
+      <w:proofErr w:type="gramStart"/>
+      <w:r>
+        <w:t>Some text</w:t>
       </w:r>
       <w:r>
         <w:t xml:space="preserve"> in </w:t>
@@ -214,6 +471,7 @@
       <w:r>
         <w:t>.</w:t>
       </w:r>
+      <w:proofErr w:type="gramEnd"/>
     </w:p>
     <w:p>
       <w:r>
@@ -223,7 +481,14 @@
         <w:rPr>
           <w:rStyle w:val="SubtleEmphasis"/>
         </w:rPr>
-        <w:t>subtle emphasis</w:t>
+        <w:t xml:space="preserve">subtle </w:t>
+      </w:r>
+      <w:proofErr w:type="gramStart"/>
+      <w:r>
+        <w:rPr>
+          <w:rStyle w:val="SubtleEmphasis"/>
+        </w:rPr>
+        <w:t>emphasis</w:t>
       </w:r>
       <w:r>
         <w:rPr>
@@ -235,7 +500,11 @@
         <w:t>f</w:t>
       </w:r>
       <w:r>
-        <w:t xml:space="preserve">ollowed by </w:t>
+        <w:t>ollowed</w:t>
+      </w:r>
+      <w:proofErr w:type="gramEnd"/>
+      <w:r>
+        <w:t xml:space="preserve"> by </w:t>
       </w:r>
       <w:r>
         <w:rPr>
@@ -264,19 +533,24 @@
       <w:r>
         <w:t xml:space="preserve"> — </w:t>
       </w:r>
-      <w:r>
-        <w:t>calibre can handle both with equal ease.</w:t>
+      <w:proofErr w:type="spellStart"/>
+      <w:r>
+        <w:t>calibre</w:t>
+      </w:r>
+      <w:proofErr w:type="spellEnd"/>
+      <w:r>
+        <w:t xml:space="preserve"> can handle both with equal ease.</w:t>
       </w:r>
     </w:p>
     <w:p>
       <w:pPr>
         <w:pStyle w:val="Heading2"/>
       </w:pPr>
-      <w:bookmarkStart w:id="5" w:name="_Toc359077854"/>
+      <w:bookmarkStart w:id="6" w:name="_Toc359077854"/>
       <w:r>
         <w:t>Fun with fonts</w:t>
       </w:r>
-      <w:bookmarkEnd w:id="5"/>
+      <w:bookmarkEnd w:id="6"/>
     </w:p>
     <w:p>
       <w:r>
@@ -295,7 +569,15 @@
         <w:t>, notice how every letter has the same width, even i and m</w:t>
       </w:r>
       <w:r>
-        <w:t>. Every embedded font will automatically be embedded in the output ebook during conversion.</w:t>
+        <w:t xml:space="preserve">. Every embedded font will automatically be embedded in the output </w:t>
+      </w:r>
+      <w:proofErr w:type="spellStart"/>
+      <w:r>
+        <w:t>ebook</w:t>
+      </w:r>
+      <w:proofErr w:type="spellEnd"/>
+      <w:r>
+        <w:t xml:space="preserve"> during conversion.</w:t>
       </w:r>
       <w:r>
         <w:t xml:space="preserve"> </w:t>
@@ -312,9 +594,9 @@
           <w:iCs w:val="0"/>
         </w:rPr>
       </w:pPr>
-      <w:bookmarkStart w:id="6" w:name="_Paragraph_level_formatting"/>
-      <w:bookmarkStart w:id="7" w:name="_Toc359077855"/>
-      <w:bookmarkEnd w:id="6"/>
+      <w:bookmarkStart w:id="7" w:name="_Paragraph_level_formatting"/>
+      <w:bookmarkStart w:id="8" w:name="_Toc359077855"/>
+      <w:bookmarkEnd w:id="7"/>
       <w:r>
         <w:rPr>
           <w:rStyle w:val="IntenseEmphasis"/>
@@ -325,7 +607,7 @@
         </w:rPr>
         <w:t>Paragraph level formatting</w:t>
       </w:r>
-      <w:bookmarkEnd w:id="7"/>
+      <w:bookmarkEnd w:id="8"/>
     </w:p>
     <w:p>
       <w:pPr>
@@ -345,18 +627,27 @@
         <w:ind w:left="720" w:hanging="720"/>
       </w:pPr>
       <w:r>
-        <w:t>For the lovers of poetry amongst you, paragraphs with hanging indents, like this often come in handy. You can use hanging indents to ensure that a line of poetry retains its individual identity as a line even when the screen is  too narrow to display it as a single line. Not only does this paragraph have a hanging indent, it is also has an extra top margin, setting it apart from the preceding paragraph.</w:t>
+        <w:t xml:space="preserve">For the lovers of poetry amongst you, paragraphs with hanging indents, like this often come in handy. You can use hanging indents to ensure that a line of poetry retains its individual identity as a line even when the screen </w:t>
+      </w:r>
+      <w:proofErr w:type="gramStart"/>
+      <w:r>
+        <w:t>is  too</w:t>
+      </w:r>
+      <w:proofErr w:type="gramEnd"/>
+      <w:r>
+        <w:t xml:space="preserve"> narrow to display it as a single line. Not only does this paragraph have a hanging indent, it is also has an extra top margin, setting it apart from the preceding paragraph.</w:t>
       </w:r>
     </w:p>
     <w:p>
       <w:pPr>
         <w:pStyle w:val="Heading1"/>
       </w:pPr>
-      <w:bookmarkStart w:id="8" w:name="_Toc359077856"/>
-      <w:r>
+      <w:bookmarkStart w:id="9" w:name="_Toc359077856"/>
+      <w:r>
+        <w:lastRenderedPageBreak/>
         <w:t>Tables</w:t>
       </w:r>
-      <w:bookmarkEnd w:id="8"/>
+      <w:bookmarkEnd w:id="9"/>
     </w:p>
     <w:tbl>
       <w:tblPr>
@@ -364,7 +655,7 @@
         <w:tblpPr w:rightFromText="187" w:bottomFromText="72" w:vertAnchor="text" w:tblpY="1"/>
         <w:tblOverlap w:val="never"/>
         <w:tblW w:w="0" w:type="auto"/>
-        <w:tblLook w:val="0620"/>
+        <w:tblLook w:val="0620" w:firstRow="1" w:lastRow="0" w:firstColumn="0" w:lastColumn="0" w:noHBand="1" w:noVBand="1"/>
       </w:tblPr>
       <w:tblGrid>
         <w:gridCol w:w="1818"/>
@@ -372,7 +663,7 @@
       </w:tblGrid>
       <w:tr>
         <w:trPr>
-          <w:cnfStyle w:val="100000000000"/>
+          <w:cnfStyle w:val="100000000000" w:firstRow="1" w:lastRow="0" w:firstColumn="0" w:lastColumn="0" w:oddVBand="0" w:evenVBand="0" w:oddHBand="0" w:evenHBand="0" w:firstRowFirstColumn="0" w:firstRowLastColumn="0" w:lastRowFirstColumn="0" w:lastRowLastColumn="0"/>
         </w:trPr>
         <w:tc>
           <w:tcPr>
@@ -510,9 +801,13 @@
       <w:r>
         <w:t xml:space="preserve">Tables in Word can vary from the extremely simple to the extremely complex. </w:t>
       </w:r>
+      <w:proofErr w:type="spellStart"/>
+      <w:proofErr w:type="gramStart"/>
       <w:r>
         <w:t>calibre</w:t>
       </w:r>
+      <w:proofErr w:type="spellEnd"/>
+      <w:proofErr w:type="gramEnd"/>
       <w:r>
         <w:t xml:space="preserve"> tries to do its best when converting tables. While you may run into trouble with the occasional table, the vast majority of common cases should be converted very well, as demonstrated in this section.</w:t>
       </w:r>
@@ -532,7 +827,7 @@
       <w:tblPr>
         <w:tblStyle w:val="MediumList2-Accent1"/>
         <w:tblW w:w="5000" w:type="pct"/>
-        <w:tblLook w:val="04A0"/>
+        <w:tblLook w:val="04A0" w:firstRow="1" w:lastRow="0" w:firstColumn="1" w:lastColumn="0" w:noHBand="0" w:noVBand="1"/>
       </w:tblPr>
       <w:tblGrid>
         <w:gridCol w:w="1566"/>
@@ -544,11 +839,11 @@
       </w:tblGrid>
       <w:tr>
         <w:trPr>
-          <w:cnfStyle w:val="100000000000"/>
+          <w:cnfStyle w:val="100000000000" w:firstRow="1" w:lastRow="0" w:firstColumn="0" w:lastColumn="0" w:oddVBand="0" w:evenVBand="0" w:oddHBand="0" w:evenHBand="0" w:firstRowFirstColumn="0" w:firstRowLastColumn="0" w:lastRowFirstColumn="0" w:lastRowLastColumn="0"/>
         </w:trPr>
         <w:tc>
           <w:tcPr>
-            <w:cnfStyle w:val="001000000100"/>
+            <w:cnfStyle w:val="001000000100" w:firstRow="0" w:lastRow="0" w:firstColumn="1" w:lastColumn="0" w:oddVBand="0" w:evenVBand="0" w:oddHBand="0" w:evenHBand="0" w:firstRowFirstColumn="1" w:firstRowLastColumn="0" w:lastRowFirstColumn="0" w:lastRowLastColumn="0"/>
             <w:tcW w:w="818" w:type="pct"/>
             <w:noWrap/>
           </w:tcPr>
@@ -579,7 +874,7 @@
           <w:p>
             <w:pPr>
               <w:jc w:val="center"/>
-              <w:cnfStyle w:val="100000000000"/>
+              <w:cnfStyle w:val="100000000000" w:firstRow="1" w:lastRow="0" w:firstColumn="0" w:lastColumn="0" w:oddVBand="0" w:evenVBand="0" w:oddHBand="0" w:evenHBand="0" w:firstRowFirstColumn="0" w:firstRowLastColumn="0" w:lastRowFirstColumn="0" w:lastRowLastColumn="0"/>
               <w:rPr>
                 <w:rFonts w:asciiTheme="minorHAnsi" w:eastAsiaTheme="minorEastAsia" w:hAnsiTheme="minorHAnsi" w:cstheme="minorBidi"/>
                 <w:color w:val="auto"/>
@@ -605,7 +900,7 @@
           <w:p>
             <w:pPr>
               <w:jc w:val="center"/>
-              <w:cnfStyle w:val="100000000000"/>
+              <w:cnfStyle w:val="100000000000" w:firstRow="1" w:lastRow="0" w:firstColumn="0" w:lastColumn="0" w:oddVBand="0" w:evenVBand="0" w:oddHBand="0" w:evenHBand="0" w:firstRowFirstColumn="0" w:firstRowLastColumn="0" w:lastRowFirstColumn="0" w:lastRowLastColumn="0"/>
               <w:rPr>
                 <w:rFonts w:asciiTheme="minorHAnsi" w:eastAsiaTheme="minorEastAsia" w:hAnsiTheme="minorHAnsi" w:cstheme="minorBidi"/>
                 <w:color w:val="auto"/>
@@ -631,7 +926,7 @@
           <w:p>
             <w:pPr>
               <w:jc w:val="center"/>
-              <w:cnfStyle w:val="100000000000"/>
+              <w:cnfStyle w:val="100000000000" w:firstRow="1" w:lastRow="0" w:firstColumn="0" w:lastColumn="0" w:oddVBand="0" w:evenVBand="0" w:oddHBand="0" w:evenHBand="0" w:firstRowFirstColumn="0" w:firstRowLastColumn="0" w:lastRowFirstColumn="0" w:lastRowLastColumn="0"/>
               <w:rPr>
                 <w:rFonts w:asciiTheme="minorHAnsi" w:eastAsiaTheme="minorEastAsia" w:hAnsiTheme="minorHAnsi" w:cstheme="minorBidi"/>
                 <w:color w:val="auto"/>
@@ -657,7 +952,7 @@
           <w:p>
             <w:pPr>
               <w:jc w:val="center"/>
-              <w:cnfStyle w:val="100000000000"/>
+              <w:cnfStyle w:val="100000000000" w:firstRow="1" w:lastRow="0" w:firstColumn="0" w:lastColumn="0" w:oddVBand="0" w:evenVBand="0" w:oddHBand="0" w:evenHBand="0" w:firstRowFirstColumn="0" w:firstRowLastColumn="0" w:lastRowFirstColumn="0" w:lastRowLastColumn="0"/>
               <w:rPr>
                 <w:rFonts w:asciiTheme="minorHAnsi" w:eastAsiaTheme="minorEastAsia" w:hAnsiTheme="minorHAnsi" w:cstheme="minorBidi"/>
                 <w:color w:val="auto"/>
@@ -683,7 +978,7 @@
           <w:p>
             <w:pPr>
               <w:jc w:val="center"/>
-              <w:cnfStyle w:val="100000000000"/>
+              <w:cnfStyle w:val="100000000000" w:firstRow="1" w:lastRow="0" w:firstColumn="0" w:lastColumn="0" w:oddVBand="0" w:evenVBand="0" w:oddHBand="0" w:evenHBand="0" w:firstRowFirstColumn="0" w:firstRowLastColumn="0" w:lastRowFirstColumn="0" w:lastRowLastColumn="0"/>
               <w:rPr>
                 <w:rFonts w:asciiTheme="minorHAnsi" w:eastAsiaTheme="minorEastAsia" w:hAnsiTheme="minorHAnsi" w:cstheme="minorBidi"/>
                 <w:color w:val="auto"/>
@@ -705,11 +1000,11 @@
       </w:tr>
       <w:tr>
         <w:trPr>
-          <w:cnfStyle w:val="000000100000"/>
+          <w:cnfStyle w:val="000000100000" w:firstRow="0" w:lastRow="0" w:firstColumn="0" w:lastColumn="0" w:oddVBand="0" w:evenVBand="0" w:oddHBand="1" w:evenHBand="0" w:firstRowFirstColumn="0" w:firstRowLastColumn="0" w:lastRowFirstColumn="0" w:lastRowLastColumn="0"/>
         </w:trPr>
         <w:tc>
           <w:tcPr>
-            <w:cnfStyle w:val="001000000000"/>
+            <w:cnfStyle w:val="001000000000" w:firstRow="0" w:lastRow="0" w:firstColumn="1" w:lastColumn="0" w:oddVBand="0" w:evenVBand="0" w:oddHBand="0" w:evenHBand="0" w:firstRowFirstColumn="0" w:firstRowLastColumn="0" w:lastRowFirstColumn="0" w:lastRowLastColumn="0"/>
             <w:tcW w:w="818" w:type="pct"/>
             <w:noWrap/>
           </w:tcPr>
@@ -736,7 +1031,7 @@
           <w:p>
             <w:pPr>
               <w:jc w:val="center"/>
-              <w:cnfStyle w:val="000000100000"/>
+              <w:cnfStyle w:val="000000100000" w:firstRow="0" w:lastRow="0" w:firstColumn="0" w:lastColumn="0" w:oddVBand="0" w:evenVBand="0" w:oddHBand="1" w:evenHBand="0" w:firstRowFirstColumn="0" w:firstRowLastColumn="0" w:lastRowFirstColumn="0" w:lastRowLastColumn="0"/>
               <w:rPr>
                 <w:rFonts w:asciiTheme="minorHAnsi" w:eastAsiaTheme="minorEastAsia" w:hAnsiTheme="minorHAnsi" w:cstheme="minorBidi"/>
                 <w:color w:val="auto"/>
@@ -758,7 +1053,7 @@
           <w:p>
             <w:pPr>
               <w:jc w:val="center"/>
-              <w:cnfStyle w:val="000000100000"/>
+              <w:cnfStyle w:val="000000100000" w:firstRow="0" w:lastRow="0" w:firstColumn="0" w:lastColumn="0" w:oddVBand="0" w:evenVBand="0" w:oddHBand="1" w:evenHBand="0" w:firstRowFirstColumn="0" w:firstRowLastColumn="0" w:lastRowFirstColumn="0" w:lastRowLastColumn="0"/>
               <w:rPr>
                 <w:rFonts w:asciiTheme="minorHAnsi" w:eastAsiaTheme="minorEastAsia" w:hAnsiTheme="minorHAnsi" w:cstheme="minorBidi"/>
                 <w:color w:val="auto"/>
@@ -773,7 +1068,7 @@
           <w:p>
             <w:pPr>
               <w:jc w:val="center"/>
-              <w:cnfStyle w:val="000000100000"/>
+              <w:cnfStyle w:val="000000100000" w:firstRow="0" w:lastRow="0" w:firstColumn="0" w:lastColumn="0" w:oddVBand="0" w:evenVBand="0" w:oddHBand="1" w:evenHBand="0" w:firstRowFirstColumn="0" w:firstRowLastColumn="0" w:lastRowFirstColumn="0" w:lastRowLastColumn="0"/>
               <w:rPr>
                 <w:rFonts w:asciiTheme="minorHAnsi" w:eastAsiaTheme="minorEastAsia" w:hAnsiTheme="minorHAnsi" w:cstheme="minorBidi"/>
                 <w:color w:val="auto"/>
@@ -788,7 +1083,7 @@
           <w:p>
             <w:pPr>
               <w:jc w:val="center"/>
-              <w:cnfStyle w:val="000000100000"/>
+              <w:cnfStyle w:val="000000100000" w:firstRow="0" w:lastRow="0" w:firstColumn="0" w:lastColumn="0" w:oddVBand="0" w:evenVBand="0" w:oddHBand="1" w:evenHBand="0" w:firstRowFirstColumn="0" w:firstRowLastColumn="0" w:lastRowFirstColumn="0" w:lastRowLastColumn="0"/>
               <w:rPr>
                 <w:rFonts w:asciiTheme="minorHAnsi" w:eastAsiaTheme="minorEastAsia" w:hAnsiTheme="minorHAnsi" w:cstheme="minorBidi"/>
                 <w:color w:val="auto"/>
@@ -803,7 +1098,7 @@
           <w:p>
             <w:pPr>
               <w:jc w:val="center"/>
-              <w:cnfStyle w:val="000000100000"/>
+              <w:cnfStyle w:val="000000100000" w:firstRow="0" w:lastRow="0" w:firstColumn="0" w:lastColumn="0" w:oddVBand="0" w:evenVBand="0" w:oddHBand="1" w:evenHBand="0" w:firstRowFirstColumn="0" w:firstRowLastColumn="0" w:lastRowFirstColumn="0" w:lastRowLastColumn="0"/>
               <w:rPr>
                 <w:rFonts w:asciiTheme="minorHAnsi" w:eastAsiaTheme="minorEastAsia" w:hAnsiTheme="minorHAnsi" w:cstheme="minorBidi"/>
                 <w:color w:val="auto"/>
@@ -815,7 +1110,7 @@
       <w:tr>
         <w:tc>
           <w:tcPr>
-            <w:cnfStyle w:val="001000000000"/>
+            <w:cnfStyle w:val="001000000000" w:firstRow="0" w:lastRow="0" w:firstColumn="1" w:lastColumn="0" w:oddVBand="0" w:evenVBand="0" w:oddHBand="0" w:evenHBand="0" w:firstRowFirstColumn="0" w:firstRowLastColumn="0" w:lastRowFirstColumn="0" w:lastRowLastColumn="0"/>
             <w:tcW w:w="818" w:type="pct"/>
             <w:noWrap/>
           </w:tcPr>
@@ -842,7 +1137,7 @@
           <w:p>
             <w:pPr>
               <w:jc w:val="center"/>
-              <w:cnfStyle w:val="000000000000"/>
+              <w:cnfStyle w:val="000000000000" w:firstRow="0" w:lastRow="0" w:firstColumn="0" w:lastColumn="0" w:oddVBand="0" w:evenVBand="0" w:oddHBand="0" w:evenHBand="0" w:firstRowFirstColumn="0" w:firstRowLastColumn="0" w:lastRowFirstColumn="0" w:lastRowLastColumn="0"/>
               <w:rPr>
                 <w:rFonts w:asciiTheme="minorHAnsi" w:eastAsiaTheme="minorEastAsia" w:hAnsiTheme="minorHAnsi" w:cstheme="minorBidi"/>
                 <w:color w:val="auto"/>
@@ -864,7 +1159,7 @@
           <w:p>
             <w:pPr>
               <w:jc w:val="center"/>
-              <w:cnfStyle w:val="000000000000"/>
+              <w:cnfStyle w:val="000000000000" w:firstRow="0" w:lastRow="0" w:firstColumn="0" w:lastColumn="0" w:oddVBand="0" w:evenVBand="0" w:oddHBand="0" w:evenHBand="0" w:firstRowFirstColumn="0" w:firstRowLastColumn="0" w:lastRowFirstColumn="0" w:lastRowLastColumn="0"/>
               <w:rPr>
                 <w:rFonts w:asciiTheme="minorHAnsi" w:eastAsiaTheme="minorEastAsia" w:hAnsiTheme="minorHAnsi" w:cstheme="minorBidi"/>
                 <w:color w:val="auto"/>
@@ -886,7 +1181,7 @@
           <w:p>
             <w:pPr>
               <w:jc w:val="center"/>
-              <w:cnfStyle w:val="000000000000"/>
+              <w:cnfStyle w:val="000000000000" w:firstRow="0" w:lastRow="0" w:firstColumn="0" w:lastColumn="0" w:oddVBand="0" w:evenVBand="0" w:oddHBand="0" w:evenHBand="0" w:firstRowFirstColumn="0" w:firstRowLastColumn="0" w:lastRowFirstColumn="0" w:lastRowLastColumn="0"/>
               <w:rPr>
                 <w:rFonts w:asciiTheme="minorHAnsi" w:eastAsiaTheme="minorEastAsia" w:hAnsiTheme="minorHAnsi" w:cstheme="minorBidi"/>
                 <w:color w:val="auto"/>
@@ -901,7 +1196,7 @@
           <w:p>
             <w:pPr>
               <w:jc w:val="center"/>
-              <w:cnfStyle w:val="000000000000"/>
+              <w:cnfStyle w:val="000000000000" w:firstRow="0" w:lastRow="0" w:firstColumn="0" w:lastColumn="0" w:oddVBand="0" w:evenVBand="0" w:oddHBand="0" w:evenHBand="0" w:firstRowFirstColumn="0" w:firstRowLastColumn="0" w:lastRowFirstColumn="0" w:lastRowLastColumn="0"/>
               <w:rPr>
                 <w:rFonts w:asciiTheme="minorHAnsi" w:eastAsiaTheme="minorEastAsia" w:hAnsiTheme="minorHAnsi" w:cstheme="minorBidi"/>
                 <w:color w:val="auto"/>
@@ -916,7 +1211,7 @@
           <w:p>
             <w:pPr>
               <w:jc w:val="center"/>
-              <w:cnfStyle w:val="000000000000"/>
+              <w:cnfStyle w:val="000000000000" w:firstRow="0" w:lastRow="0" w:firstColumn="0" w:lastColumn="0" w:oddVBand="0" w:evenVBand="0" w:oddHBand="0" w:evenHBand="0" w:firstRowFirstColumn="0" w:firstRowLastColumn="0" w:lastRowFirstColumn="0" w:lastRowLastColumn="0"/>
               <w:rPr>
                 <w:rFonts w:asciiTheme="minorHAnsi" w:eastAsiaTheme="minorEastAsia" w:hAnsiTheme="minorHAnsi" w:cstheme="minorBidi"/>
                 <w:color w:val="auto"/>
@@ -927,11 +1222,11 @@
       </w:tr>
       <w:tr>
         <w:trPr>
-          <w:cnfStyle w:val="000000100000"/>
+          <w:cnfStyle w:val="000000100000" w:firstRow="0" w:lastRow="0" w:firstColumn="0" w:lastColumn="0" w:oddVBand="0" w:evenVBand="0" w:oddHBand="1" w:evenHBand="0" w:firstRowFirstColumn="0" w:firstRowLastColumn="0" w:lastRowFirstColumn="0" w:lastRowLastColumn="0"/>
         </w:trPr>
         <w:tc>
           <w:tcPr>
-            <w:cnfStyle w:val="001000000000"/>
+            <w:cnfStyle w:val="001000000000" w:firstRow="0" w:lastRow="0" w:firstColumn="1" w:lastColumn="0" w:oddVBand="0" w:evenVBand="0" w:oddHBand="0" w:evenHBand="0" w:firstRowFirstColumn="0" w:firstRowLastColumn="0" w:lastRowFirstColumn="0" w:lastRowLastColumn="0"/>
             <w:tcW w:w="818" w:type="pct"/>
             <w:noWrap/>
           </w:tcPr>
@@ -958,7 +1253,7 @@
           <w:p>
             <w:pPr>
               <w:jc w:val="center"/>
-              <w:cnfStyle w:val="000000100000"/>
+              <w:cnfStyle w:val="000000100000" w:firstRow="0" w:lastRow="0" w:firstColumn="0" w:lastColumn="0" w:oddVBand="0" w:evenVBand="0" w:oddHBand="1" w:evenHBand="0" w:firstRowFirstColumn="0" w:firstRowLastColumn="0" w:lastRowFirstColumn="0" w:lastRowLastColumn="0"/>
               <w:rPr>
                 <w:rFonts w:asciiTheme="minorHAnsi" w:eastAsiaTheme="minorEastAsia" w:hAnsiTheme="minorHAnsi" w:cstheme="minorBidi"/>
                 <w:color w:val="auto"/>
@@ -980,7 +1275,7 @@
           <w:p>
             <w:pPr>
               <w:jc w:val="center"/>
-              <w:cnfStyle w:val="000000100000"/>
+              <w:cnfStyle w:val="000000100000" w:firstRow="0" w:lastRow="0" w:firstColumn="0" w:lastColumn="0" w:oddVBand="0" w:evenVBand="0" w:oddHBand="1" w:evenHBand="0" w:firstRowFirstColumn="0" w:firstRowLastColumn="0" w:lastRowFirstColumn="0" w:lastRowLastColumn="0"/>
               <w:rPr>
                 <w:rFonts w:asciiTheme="minorHAnsi" w:eastAsiaTheme="minorEastAsia" w:hAnsiTheme="minorHAnsi" w:cstheme="minorBidi"/>
                 <w:color w:val="auto"/>
@@ -1002,7 +1297,7 @@
           <w:p>
             <w:pPr>
               <w:jc w:val="center"/>
-              <w:cnfStyle w:val="000000100000"/>
+              <w:cnfStyle w:val="000000100000" w:firstRow="0" w:lastRow="0" w:firstColumn="0" w:lastColumn="0" w:oddVBand="0" w:evenVBand="0" w:oddHBand="1" w:evenHBand="0" w:firstRowFirstColumn="0" w:firstRowLastColumn="0" w:lastRowFirstColumn="0" w:lastRowLastColumn="0"/>
               <w:rPr>
                 <w:rFonts w:asciiTheme="minorHAnsi" w:eastAsiaTheme="minorEastAsia" w:hAnsiTheme="minorHAnsi" w:cstheme="minorBidi"/>
                 <w:color w:val="auto"/>
@@ -1024,7 +1319,7 @@
           <w:p>
             <w:pPr>
               <w:jc w:val="center"/>
-              <w:cnfStyle w:val="000000100000"/>
+              <w:cnfStyle w:val="000000100000" w:firstRow="0" w:lastRow="0" w:firstColumn="0" w:lastColumn="0" w:oddVBand="0" w:evenVBand="0" w:oddHBand="1" w:evenHBand="0" w:firstRowFirstColumn="0" w:firstRowLastColumn="0" w:lastRowFirstColumn="0" w:lastRowLastColumn="0"/>
               <w:rPr>
                 <w:rFonts w:asciiTheme="minorHAnsi" w:eastAsiaTheme="minorEastAsia" w:hAnsiTheme="minorHAnsi" w:cstheme="minorBidi"/>
                 <w:color w:val="auto"/>
@@ -1039,7 +1334,7 @@
           <w:p>
             <w:pPr>
               <w:jc w:val="center"/>
-              <w:cnfStyle w:val="000000100000"/>
+              <w:cnfStyle w:val="000000100000" w:firstRow="0" w:lastRow="0" w:firstColumn="0" w:lastColumn="0" w:oddVBand="0" w:evenVBand="0" w:oddHBand="1" w:evenHBand="0" w:firstRowFirstColumn="0" w:firstRowLastColumn="0" w:lastRowFirstColumn="0" w:lastRowLastColumn="0"/>
               <w:rPr>
                 <w:rFonts w:asciiTheme="minorHAnsi" w:eastAsiaTheme="minorEastAsia" w:hAnsiTheme="minorHAnsi" w:cstheme="minorBidi"/>
                 <w:color w:val="auto"/>
@@ -1051,7 +1346,7 @@
       <w:tr>
         <w:tc>
           <w:tcPr>
-            <w:cnfStyle w:val="001000000000"/>
+            <w:cnfStyle w:val="001000000000" w:firstRow="0" w:lastRow="0" w:firstColumn="1" w:lastColumn="0" w:oddVBand="0" w:evenVBand="0" w:oddHBand="0" w:evenHBand="0" w:firstRowFirstColumn="0" w:firstRowLastColumn="0" w:lastRowFirstColumn="0" w:lastRowLastColumn="0"/>
             <w:tcW w:w="818" w:type="pct"/>
             <w:noWrap/>
           </w:tcPr>
@@ -1078,7 +1373,7 @@
           <w:p>
             <w:pPr>
               <w:jc w:val="center"/>
-              <w:cnfStyle w:val="000000000000"/>
+              <w:cnfStyle w:val="000000000000" w:firstRow="0" w:lastRow="0" w:firstColumn="0" w:lastColumn="0" w:oddVBand="0" w:evenVBand="0" w:oddHBand="0" w:evenHBand="0" w:firstRowFirstColumn="0" w:firstRowLastColumn="0" w:lastRowFirstColumn="0" w:lastRowLastColumn="0"/>
               <w:rPr>
                 <w:rFonts w:asciiTheme="minorHAnsi" w:eastAsiaTheme="minorEastAsia" w:hAnsiTheme="minorHAnsi" w:cstheme="minorBidi"/>
                 <w:color w:val="auto"/>
@@ -1100,7 +1395,7 @@
           <w:p>
             <w:pPr>
               <w:jc w:val="center"/>
-              <w:cnfStyle w:val="000000000000"/>
+              <w:cnfStyle w:val="000000000000" w:firstRow="0" w:lastRow="0" w:firstColumn="0" w:lastColumn="0" w:oddVBand="0" w:evenVBand="0" w:oddHBand="0" w:evenHBand="0" w:firstRowFirstColumn="0" w:firstRowLastColumn="0" w:lastRowFirstColumn="0" w:lastRowLastColumn="0"/>
               <w:rPr>
                 <w:rFonts w:asciiTheme="minorHAnsi" w:eastAsiaTheme="minorEastAsia" w:hAnsiTheme="minorHAnsi" w:cstheme="minorBidi"/>
                 <w:color w:val="auto"/>
@@ -1122,7 +1417,7 @@
           <w:p>
             <w:pPr>
               <w:jc w:val="center"/>
-              <w:cnfStyle w:val="000000000000"/>
+              <w:cnfStyle w:val="000000000000" w:firstRow="0" w:lastRow="0" w:firstColumn="0" w:lastColumn="0" w:oddVBand="0" w:evenVBand="0" w:oddHBand="0" w:evenHBand="0" w:firstRowFirstColumn="0" w:firstRowLastColumn="0" w:lastRowFirstColumn="0" w:lastRowLastColumn="0"/>
               <w:rPr>
                 <w:rFonts w:asciiTheme="minorHAnsi" w:eastAsiaTheme="minorEastAsia" w:hAnsiTheme="minorHAnsi" w:cstheme="minorBidi"/>
                 <w:color w:val="auto"/>
@@ -1144,7 +1439,7 @@
           <w:p>
             <w:pPr>
               <w:jc w:val="center"/>
-              <w:cnfStyle w:val="000000000000"/>
+              <w:cnfStyle w:val="000000000000" w:firstRow="0" w:lastRow="0" w:firstColumn="0" w:lastColumn="0" w:oddVBand="0" w:evenVBand="0" w:oddHBand="0" w:evenHBand="0" w:firstRowFirstColumn="0" w:firstRowLastColumn="0" w:lastRowFirstColumn="0" w:lastRowLastColumn="0"/>
               <w:rPr>
                 <w:rFonts w:asciiTheme="minorHAnsi" w:eastAsiaTheme="minorEastAsia" w:hAnsiTheme="minorHAnsi" w:cstheme="minorBidi"/>
                 <w:color w:val="auto"/>
@@ -1166,7 +1461,7 @@
           <w:p>
             <w:pPr>
               <w:jc w:val="center"/>
-              <w:cnfStyle w:val="000000000000"/>
+              <w:cnfStyle w:val="000000000000" w:firstRow="0" w:lastRow="0" w:firstColumn="0" w:lastColumn="0" w:oddVBand="0" w:evenVBand="0" w:oddHBand="0" w:evenHBand="0" w:firstRowFirstColumn="0" w:firstRowLastColumn="0" w:lastRowFirstColumn="0" w:lastRowLastColumn="0"/>
               <w:rPr>
                 <w:rFonts w:asciiTheme="minorHAnsi" w:eastAsiaTheme="minorEastAsia" w:hAnsiTheme="minorHAnsi" w:cstheme="minorBidi"/>
                 <w:color w:val="auto"/>
@@ -1177,11 +1472,11 @@
       </w:tr>
       <w:tr>
         <w:trPr>
-          <w:cnfStyle w:val="000000100000"/>
+          <w:cnfStyle w:val="000000100000" w:firstRow="0" w:lastRow="0" w:firstColumn="0" w:lastColumn="0" w:oddVBand="0" w:evenVBand="0" w:oddHBand="1" w:evenHBand="0" w:firstRowFirstColumn="0" w:firstRowLastColumn="0" w:lastRowFirstColumn="0" w:lastRowLastColumn="0"/>
         </w:trPr>
         <w:tc>
           <w:tcPr>
-            <w:cnfStyle w:val="001000000000"/>
+            <w:cnfStyle w:val="001000000000" w:firstRow="0" w:lastRow="0" w:firstColumn="1" w:lastColumn="0" w:oddVBand="0" w:evenVBand="0" w:oddHBand="0" w:evenHBand="0" w:firstRowFirstColumn="0" w:firstRowLastColumn="0" w:lastRowFirstColumn="0" w:lastRowLastColumn="0"/>
             <w:tcW w:w="818" w:type="pct"/>
             <w:noWrap/>
           </w:tcPr>
@@ -1208,7 +1503,7 @@
           <w:p>
             <w:pPr>
               <w:jc w:val="center"/>
-              <w:cnfStyle w:val="000000100000"/>
+              <w:cnfStyle w:val="000000100000" w:firstRow="0" w:lastRow="0" w:firstColumn="0" w:lastColumn="0" w:oddVBand="0" w:evenVBand="0" w:oddHBand="1" w:evenHBand="0" w:firstRowFirstColumn="0" w:firstRowLastColumn="0" w:lastRowFirstColumn="0" w:lastRowLastColumn="0"/>
               <w:rPr>
                 <w:rFonts w:asciiTheme="minorHAnsi" w:eastAsiaTheme="minorEastAsia" w:hAnsiTheme="minorHAnsi" w:cstheme="minorBidi"/>
                 <w:color w:val="auto"/>
@@ -1230,7 +1525,7 @@
           <w:p>
             <w:pPr>
               <w:jc w:val="center"/>
-              <w:cnfStyle w:val="000000100000"/>
+              <w:cnfStyle w:val="000000100000" w:firstRow="0" w:lastRow="0" w:firstColumn="0" w:lastColumn="0" w:oddVBand="0" w:evenVBand="0" w:oddHBand="1" w:evenHBand="0" w:firstRowFirstColumn="0" w:firstRowLastColumn="0" w:lastRowFirstColumn="0" w:lastRowLastColumn="0"/>
               <w:rPr>
                 <w:rFonts w:asciiTheme="minorHAnsi" w:eastAsiaTheme="minorEastAsia" w:hAnsiTheme="minorHAnsi" w:cstheme="minorBidi"/>
                 <w:color w:val="auto"/>
@@ -1252,7 +1547,7 @@
           <w:p>
             <w:pPr>
               <w:jc w:val="center"/>
-              <w:cnfStyle w:val="000000100000"/>
+              <w:cnfStyle w:val="000000100000" w:firstRow="0" w:lastRow="0" w:firstColumn="0" w:lastColumn="0" w:oddVBand="0" w:evenVBand="0" w:oddHBand="1" w:evenHBand="0" w:firstRowFirstColumn="0" w:firstRowLastColumn="0" w:lastRowFirstColumn="0" w:lastRowLastColumn="0"/>
               <w:rPr>
                 <w:rFonts w:asciiTheme="minorHAnsi" w:eastAsiaTheme="minorEastAsia" w:hAnsiTheme="minorHAnsi" w:cstheme="minorBidi"/>
                 <w:color w:val="auto"/>
@@ -1274,7 +1569,7 @@
           <w:p>
             <w:pPr>
               <w:jc w:val="center"/>
-              <w:cnfStyle w:val="000000100000"/>
+              <w:cnfStyle w:val="000000100000" w:firstRow="0" w:lastRow="0" w:firstColumn="0" w:lastColumn="0" w:oddVBand="0" w:evenVBand="0" w:oddHBand="1" w:evenHBand="0" w:firstRowFirstColumn="0" w:firstRowLastColumn="0" w:lastRowFirstColumn="0" w:lastRowLastColumn="0"/>
               <w:rPr>
                 <w:rFonts w:asciiTheme="minorHAnsi" w:eastAsiaTheme="minorEastAsia" w:hAnsiTheme="minorHAnsi" w:cstheme="minorBidi"/>
                 <w:color w:val="auto"/>
@@ -1296,7 +1591,7 @@
           <w:p>
             <w:pPr>
               <w:jc w:val="center"/>
-              <w:cnfStyle w:val="000000100000"/>
+              <w:cnfStyle w:val="000000100000" w:firstRow="0" w:lastRow="0" w:firstColumn="0" w:lastColumn="0" w:oddVBand="0" w:evenVBand="0" w:oddHBand="1" w:evenHBand="0" w:firstRowFirstColumn="0" w:firstRowLastColumn="0" w:lastRowFirstColumn="0" w:lastRowLastColumn="0"/>
               <w:rPr>
                 <w:rFonts w:asciiTheme="minorHAnsi" w:eastAsiaTheme="minorEastAsia" w:hAnsiTheme="minorHAnsi" w:cstheme="minorBidi"/>
                 <w:color w:val="auto"/>
@@ -1332,7 +1627,7 @@
       <w:tblPr>
         <w:tblStyle w:val="MediumShading2-Accent5"/>
         <w:tblW w:w="5000" w:type="pct"/>
-        <w:tblLook w:val="0660"/>
+        <w:tblLook w:val="0660" w:firstRow="1" w:lastRow="1" w:firstColumn="0" w:lastColumn="0" w:noHBand="1" w:noVBand="1"/>
       </w:tblPr>
       <w:tblGrid>
         <w:gridCol w:w="2394"/>
@@ -1342,7 +1637,7 @@
       </w:tblGrid>
       <w:tr>
         <w:trPr>
-          <w:cnfStyle w:val="100000000000"/>
+          <w:cnfStyle w:val="100000000000" w:firstRow="1" w:lastRow="0" w:firstColumn="0" w:lastColumn="0" w:oddVBand="0" w:evenVBand="0" w:oddHBand="0" w:evenHBand="0" w:firstRowFirstColumn="0" w:firstRowLastColumn="0" w:lastRowFirstColumn="0" w:lastRowLastColumn="0"/>
         </w:trPr>
         <w:tc>
           <w:tcPr>
@@ -1674,7 +1969,7 @@
       </w:tr>
       <w:tr>
         <w:trPr>
-          <w:cnfStyle w:val="010000000000"/>
+          <w:cnfStyle w:val="010000000000" w:firstRow="0" w:lastRow="1" w:firstColumn="0" w:lastColumn="0" w:oddVBand="0" w:evenVBand="0" w:oddHBand="0" w:evenHBand="0" w:firstRowFirstColumn="0" w:firstRowLastColumn="0" w:lastRowFirstColumn="0" w:lastRowLastColumn="0"/>
         </w:trPr>
         <w:tc>
           <w:tcPr>
@@ -1761,7 +2056,7 @@
         <w:tblStyle w:val="TableGrid"/>
         <w:tblW w:w="3500" w:type="pct"/>
         <w:jc w:val="center"/>
-        <w:tblLook w:val="04A0"/>
+        <w:tblLook w:val="04A0" w:firstRow="1" w:lastRow="0" w:firstColumn="1" w:lastColumn="0" w:noHBand="0" w:noVBand="1"/>
       </w:tblPr>
       <w:tblGrid>
         <w:gridCol w:w="3488"/>
@@ -1781,7 +2076,7 @@
               <w:tblStyle w:val="TableGrid"/>
               <w:tblW w:w="4000" w:type="pct"/>
               <w:jc w:val="center"/>
-              <w:tblLook w:val="04A0"/>
+              <w:tblLook w:val="04A0" w:firstRow="1" w:lastRow="0" w:firstColumn="1" w:lastColumn="0" w:noHBand="0" w:noVBand="1"/>
             </w:tblPr>
             <w:tblGrid>
               <w:gridCol w:w="1343"/>
@@ -1802,6 +2097,7 @@
                     <w:ind w:firstLine="0"/>
                   </w:pPr>
                   <w:r>
+                    <w:lastRenderedPageBreak/>
                     <w:t>One</w:t>
                   </w:r>
                 </w:p>
@@ -1904,7 +2200,15 @@
         <w:t>fancy</w:t>
       </w:r>
       <w:r>
-        <w:t xml:space="preserve"> calendar, note how </w:t>
+        <w:t xml:space="preserve"> </w:t>
+      </w:r>
+      <w:proofErr w:type="gramStart"/>
+      <w:r>
+        <w:t>calendar,</w:t>
+      </w:r>
+      <w:proofErr w:type="gramEnd"/>
+      <w:r>
+        <w:t xml:space="preserve"> note how </w:t>
       </w:r>
       <w:r>
         <w:t>much of the original formatting is preserved</w:t>
@@ -1913,7 +2217,15 @@
         <w:t>.</w:t>
       </w:r>
       <w:r>
-        <w:t xml:space="preserve"> Note that this table will only display correctly on relatively wide screens. In general, very wide tables or tables whose cells have fixed width requirements don’t fare well in ebooks.</w:t>
+        <w:t xml:space="preserve"> Note that this table will only display correctly on relatively wide screens. In general, very wide tables or tables whose cells have fixed width requirements don’t fare well in </w:t>
+      </w:r>
+      <w:proofErr w:type="spellStart"/>
+      <w:r>
+        <w:t>ebooks</w:t>
+      </w:r>
+      <w:proofErr w:type="spellEnd"/>
+      <w:r>
+        <w:t>.</w:t>
       </w:r>
     </w:p>
     <w:tbl>
@@ -1921,7 +2233,7 @@
         <w:tblStyle w:val="Calendar3"/>
         <w:tblW w:w="0" w:type="auto"/>
         <w:jc w:val="center"/>
-        <w:tblLook w:val="05A0"/>
+        <w:tblLook w:val="05A0" w:firstRow="1" w:lastRow="0" w:firstColumn="1" w:lastColumn="1" w:noHBand="0" w:noVBand="1"/>
       </w:tblPr>
       <w:tblGrid>
         <w:gridCol w:w="864"/>
@@ -1942,14 +2254,14 @@
       <w:tr>
         <w:trPr>
           <w:gridAfter w:val="1"/>
-          <w:cnfStyle w:val="100000000000"/>
+          <w:cnfStyle w:val="100000000000" w:firstRow="1" w:lastRow="0" w:firstColumn="0" w:lastColumn="0" w:oddVBand="0" w:evenVBand="0" w:oddHBand="0" w:evenHBand="0" w:firstRowFirstColumn="0" w:firstRowLastColumn="0" w:lastRowFirstColumn="0" w:lastRowLastColumn="0"/>
           <w:wAfter w:w="14" w:type="dxa"/>
           <w:trHeight w:val="810"/>
           <w:jc w:val="center"/>
         </w:trPr>
         <w:tc>
           <w:tcPr>
-            <w:cnfStyle w:val="001000000000"/>
+            <w:cnfStyle w:val="001000000000" w:firstRow="0" w:lastRow="0" w:firstColumn="1" w:lastColumn="0" w:oddVBand="0" w:evenVBand="0" w:oddHBand="0" w:evenHBand="0" w:firstRowFirstColumn="0" w:firstRowLastColumn="0" w:lastRowFirstColumn="0" w:lastRowLastColumn="0"/>
             <w:tcW w:w="7500" w:type="dxa"/>
             <w:gridSpan w:val="13"/>
           </w:tcPr>
@@ -1967,7 +2279,7 @@
         </w:trPr>
         <w:tc>
           <w:tcPr>
-            <w:cnfStyle w:val="001000000000"/>
+            <w:cnfStyle w:val="001000000000" w:firstRow="0" w:lastRow="0" w:firstColumn="1" w:lastColumn="0" w:oddVBand="0" w:evenVBand="0" w:oddHBand="0" w:evenHBand="0" w:firstRowFirstColumn="0" w:firstRowLastColumn="0" w:lastRowFirstColumn="0" w:lastRowLastColumn="0"/>
             <w:tcW w:w="864" w:type="dxa"/>
             <w:tcBorders>
               <w:bottom w:val="single" w:sz="4" w:space="0" w:color="365F91" w:themeColor="accent1" w:themeShade="BF"/>
@@ -1997,7 +2309,7 @@
           </w:tcPr>
           <w:p>
             <w:pPr>
-              <w:cnfStyle w:val="000000000000"/>
+              <w:cnfStyle w:val="000000000000" w:firstRow="0" w:lastRow="0" w:firstColumn="0" w:lastColumn="0" w:oddVBand="0" w:evenVBand="0" w:oddHBand="0" w:evenHBand="0" w:firstRowFirstColumn="0" w:firstRowLastColumn="0" w:lastRowFirstColumn="0" w:lastRowLastColumn="0"/>
             </w:pPr>
           </w:p>
         </w:tc>
@@ -2016,7 +2328,7 @@
           </w:tcPr>
           <w:p>
             <w:pPr>
-              <w:cnfStyle w:val="000000000000"/>
+              <w:cnfStyle w:val="000000000000" w:firstRow="0" w:lastRow="0" w:firstColumn="0" w:lastColumn="0" w:oddVBand="0" w:evenVBand="0" w:oddHBand="0" w:evenHBand="0" w:firstRowFirstColumn="0" w:firstRowLastColumn="0" w:lastRowFirstColumn="0" w:lastRowLastColumn="0"/>
             </w:pPr>
             <w:r>
               <w:t>Mon</w:t>
@@ -2035,7 +2347,7 @@
           </w:tcPr>
           <w:p>
             <w:pPr>
-              <w:cnfStyle w:val="000000000000"/>
+              <w:cnfStyle w:val="000000000000" w:firstRow="0" w:lastRow="0" w:firstColumn="0" w:lastColumn="0" w:oddVBand="0" w:evenVBand="0" w:oddHBand="0" w:evenHBand="0" w:firstRowFirstColumn="0" w:firstRowLastColumn="0" w:lastRowFirstColumn="0" w:lastRowLastColumn="0"/>
             </w:pPr>
           </w:p>
         </w:tc>
@@ -2054,7 +2366,7 @@
           </w:tcPr>
           <w:p>
             <w:pPr>
-              <w:cnfStyle w:val="000000000000"/>
+              <w:cnfStyle w:val="000000000000" w:firstRow="0" w:lastRow="0" w:firstColumn="0" w:lastColumn="0" w:oddVBand="0" w:evenVBand="0" w:oddHBand="0" w:evenHBand="0" w:firstRowFirstColumn="0" w:firstRowLastColumn="0" w:lastRowFirstColumn="0" w:lastRowLastColumn="0"/>
             </w:pPr>
             <w:r>
               <w:t>Tue</w:t>
@@ -2073,7 +2385,7 @@
           </w:tcPr>
           <w:p>
             <w:pPr>
-              <w:cnfStyle w:val="000000000000"/>
+              <w:cnfStyle w:val="000000000000" w:firstRow="0" w:lastRow="0" w:firstColumn="0" w:lastColumn="0" w:oddVBand="0" w:evenVBand="0" w:oddHBand="0" w:evenHBand="0" w:firstRowFirstColumn="0" w:firstRowLastColumn="0" w:lastRowFirstColumn="0" w:lastRowLastColumn="0"/>
             </w:pPr>
           </w:p>
         </w:tc>
@@ -2092,7 +2404,7 @@
           </w:tcPr>
           <w:p>
             <w:pPr>
-              <w:cnfStyle w:val="000000000000"/>
+              <w:cnfStyle w:val="000000000000" w:firstRow="0" w:lastRow="0" w:firstColumn="0" w:lastColumn="0" w:oddVBand="0" w:evenVBand="0" w:oddHBand="0" w:evenHBand="0" w:firstRowFirstColumn="0" w:firstRowLastColumn="0" w:lastRowFirstColumn="0" w:lastRowLastColumn="0"/>
             </w:pPr>
             <w:r>
               <w:t>Wed</w:t>
@@ -2111,7 +2423,7 @@
           </w:tcPr>
           <w:p>
             <w:pPr>
-              <w:cnfStyle w:val="000000000000"/>
+              <w:cnfStyle w:val="000000000000" w:firstRow="0" w:lastRow="0" w:firstColumn="0" w:lastColumn="0" w:oddVBand="0" w:evenVBand="0" w:oddHBand="0" w:evenHBand="0" w:firstRowFirstColumn="0" w:firstRowLastColumn="0" w:lastRowFirstColumn="0" w:lastRowLastColumn="0"/>
             </w:pPr>
           </w:p>
         </w:tc>
@@ -2130,7 +2442,7 @@
           </w:tcPr>
           <w:p>
             <w:pPr>
-              <w:cnfStyle w:val="000000000000"/>
+              <w:cnfStyle w:val="000000000000" w:firstRow="0" w:lastRow="0" w:firstColumn="0" w:lastColumn="0" w:oddVBand="0" w:evenVBand="0" w:oddHBand="0" w:evenHBand="0" w:firstRowFirstColumn="0" w:firstRowLastColumn="0" w:lastRowFirstColumn="0" w:lastRowLastColumn="0"/>
             </w:pPr>
             <w:r>
               <w:t>Thu</w:t>
@@ -2149,7 +2461,7 @@
           </w:tcPr>
           <w:p>
             <w:pPr>
-              <w:cnfStyle w:val="000000000000"/>
+              <w:cnfStyle w:val="000000000000" w:firstRow="0" w:lastRow="0" w:firstColumn="0" w:lastColumn="0" w:oddVBand="0" w:evenVBand="0" w:oddHBand="0" w:evenHBand="0" w:firstRowFirstColumn="0" w:firstRowLastColumn="0" w:lastRowFirstColumn="0" w:lastRowLastColumn="0"/>
             </w:pPr>
           </w:p>
         </w:tc>
@@ -2168,7 +2480,7 @@
           </w:tcPr>
           <w:p>
             <w:pPr>
-              <w:cnfStyle w:val="000000000000"/>
+              <w:cnfStyle w:val="000000000000" w:firstRow="0" w:lastRow="0" w:firstColumn="0" w:lastColumn="0" w:oddVBand="0" w:evenVBand="0" w:oddHBand="0" w:evenHBand="0" w:firstRowFirstColumn="0" w:firstRowLastColumn="0" w:lastRowFirstColumn="0" w:lastRowLastColumn="0"/>
             </w:pPr>
             <w:r>
               <w:t>Fri</w:t>
@@ -2187,13 +2499,13 @@
           </w:tcPr>
           <w:p>
             <w:pPr>
-              <w:cnfStyle w:val="000000000000"/>
-            </w:pPr>
-          </w:p>
-        </w:tc>
-        <w:tc>
-          <w:tcPr>
-            <w:cnfStyle w:val="000100000000"/>
+              <w:cnfStyle w:val="000000000000" w:firstRow="0" w:lastRow="0" w:firstColumn="0" w:lastColumn="0" w:oddVBand="0" w:evenVBand="0" w:oddHBand="0" w:evenHBand="0" w:firstRowFirstColumn="0" w:firstRowLastColumn="0" w:lastRowFirstColumn="0" w:lastRowLastColumn="0"/>
+            </w:pPr>
+          </w:p>
+        </w:tc>
+        <w:tc>
+          <w:tcPr>
+            <w:cnfStyle w:val="000100000000" w:firstRow="0" w:lastRow="0" w:firstColumn="0" w:lastColumn="1" w:oddVBand="0" w:evenVBand="0" w:oddHBand="0" w:evenHBand="0" w:firstRowFirstColumn="0" w:firstRowLastColumn="0" w:lastRowFirstColumn="0" w:lastRowLastColumn="0"/>
             <w:tcW w:w="864" w:type="dxa"/>
             <w:gridSpan w:val="2"/>
             <w:tcBorders>
@@ -2220,7 +2532,7 @@
         </w:trPr>
         <w:tc>
           <w:tcPr>
-            <w:cnfStyle w:val="001000000000"/>
+            <w:cnfStyle w:val="001000000000" w:firstRow="0" w:lastRow="0" w:firstColumn="1" w:lastColumn="0" w:oddVBand="0" w:evenVBand="0" w:oddHBand="0" w:evenHBand="0" w:firstRowFirstColumn="0" w:firstRowLastColumn="0" w:lastRowFirstColumn="0" w:lastRowLastColumn="0"/>
             <w:tcW w:w="864" w:type="dxa"/>
             <w:tcBorders>
               <w:top w:val="single" w:sz="4" w:space="0" w:color="365F91" w:themeColor="accent1" w:themeShade="BF"/>
@@ -2238,7 +2550,7 @@
           </w:tcPr>
           <w:p>
             <w:pPr>
-              <w:cnfStyle w:val="000000000000"/>
+              <w:cnfStyle w:val="000000000000" w:firstRow="0" w:lastRow="0" w:firstColumn="0" w:lastColumn="0" w:oddVBand="0" w:evenVBand="0" w:oddHBand="0" w:evenHBand="0" w:firstRowFirstColumn="0" w:firstRowLastColumn="0" w:lastRowFirstColumn="0" w:lastRowLastColumn="0"/>
             </w:pPr>
           </w:p>
         </w:tc>
@@ -2252,7 +2564,7 @@
           </w:tcPr>
           <w:p>
             <w:pPr>
-              <w:cnfStyle w:val="000000000000"/>
+              <w:cnfStyle w:val="000000000000" w:firstRow="0" w:lastRow="0" w:firstColumn="0" w:lastColumn="0" w:oddVBand="0" w:evenVBand="0" w:oddHBand="0" w:evenHBand="0" w:firstRowFirstColumn="0" w:firstRowLastColumn="0" w:lastRowFirstColumn="0" w:lastRowLastColumn="0"/>
             </w:pPr>
           </w:p>
         </w:tc>
@@ -2265,7 +2577,7 @@
           </w:tcPr>
           <w:p>
             <w:pPr>
-              <w:cnfStyle w:val="000000000000"/>
+              <w:cnfStyle w:val="000000000000" w:firstRow="0" w:lastRow="0" w:firstColumn="0" w:lastColumn="0" w:oddVBand="0" w:evenVBand="0" w:oddHBand="0" w:evenHBand="0" w:firstRowFirstColumn="0" w:firstRowLastColumn="0" w:lastRowFirstColumn="0" w:lastRowLastColumn="0"/>
             </w:pPr>
           </w:p>
         </w:tc>
@@ -2279,7 +2591,7 @@
           </w:tcPr>
           <w:p>
             <w:pPr>
-              <w:cnfStyle w:val="000000000000"/>
+              <w:cnfStyle w:val="000000000000" w:firstRow="0" w:lastRow="0" w:firstColumn="0" w:lastColumn="0" w:oddVBand="0" w:evenVBand="0" w:oddHBand="0" w:evenHBand="0" w:firstRowFirstColumn="0" w:firstRowLastColumn="0" w:lastRowFirstColumn="0" w:lastRowLastColumn="0"/>
             </w:pPr>
           </w:p>
         </w:tc>
@@ -2292,7 +2604,7 @@
           </w:tcPr>
           <w:p>
             <w:pPr>
-              <w:cnfStyle w:val="000000000000"/>
+              <w:cnfStyle w:val="000000000000" w:firstRow="0" w:lastRow="0" w:firstColumn="0" w:lastColumn="0" w:oddVBand="0" w:evenVBand="0" w:oddHBand="0" w:evenHBand="0" w:firstRowFirstColumn="0" w:firstRowLastColumn="0" w:lastRowFirstColumn="0" w:lastRowLastColumn="0"/>
             </w:pPr>
           </w:p>
         </w:tc>
@@ -2306,7 +2618,7 @@
           </w:tcPr>
           <w:p>
             <w:pPr>
-              <w:cnfStyle w:val="000000000000"/>
+              <w:cnfStyle w:val="000000000000" w:firstRow="0" w:lastRow="0" w:firstColumn="0" w:lastColumn="0" w:oddVBand="0" w:evenVBand="0" w:oddHBand="0" w:evenHBand="0" w:firstRowFirstColumn="0" w:firstRowLastColumn="0" w:lastRowFirstColumn="0" w:lastRowLastColumn="0"/>
             </w:pPr>
           </w:p>
         </w:tc>
@@ -2319,7 +2631,7 @@
           </w:tcPr>
           <w:p>
             <w:pPr>
-              <w:cnfStyle w:val="000000000000"/>
+              <w:cnfStyle w:val="000000000000" w:firstRow="0" w:lastRow="0" w:firstColumn="0" w:lastColumn="0" w:oddVBand="0" w:evenVBand="0" w:oddHBand="0" w:evenHBand="0" w:firstRowFirstColumn="0" w:firstRowLastColumn="0" w:lastRowFirstColumn="0" w:lastRowLastColumn="0"/>
             </w:pPr>
           </w:p>
         </w:tc>
@@ -2333,7 +2645,7 @@
           </w:tcPr>
           <w:p>
             <w:pPr>
-              <w:cnfStyle w:val="000000000000"/>
+              <w:cnfStyle w:val="000000000000" w:firstRow="0" w:lastRow="0" w:firstColumn="0" w:lastColumn="0" w:oddVBand="0" w:evenVBand="0" w:oddHBand="0" w:evenHBand="0" w:firstRowFirstColumn="0" w:firstRowLastColumn="0" w:lastRowFirstColumn="0" w:lastRowLastColumn="0"/>
             </w:pPr>
           </w:p>
         </w:tc>
@@ -2346,7 +2658,7 @@
           </w:tcPr>
           <w:p>
             <w:pPr>
-              <w:cnfStyle w:val="000000000000"/>
+              <w:cnfStyle w:val="000000000000" w:firstRow="0" w:lastRow="0" w:firstColumn="0" w:lastColumn="0" w:oddVBand="0" w:evenVBand="0" w:oddHBand="0" w:evenHBand="0" w:firstRowFirstColumn="0" w:firstRowLastColumn="0" w:lastRowFirstColumn="0" w:lastRowLastColumn="0"/>
             </w:pPr>
           </w:p>
         </w:tc>
@@ -2360,7 +2672,7 @@
           </w:tcPr>
           <w:p>
             <w:pPr>
-              <w:cnfStyle w:val="000000000000"/>
+              <w:cnfStyle w:val="000000000000" w:firstRow="0" w:lastRow="0" w:firstColumn="0" w:lastColumn="0" w:oddVBand="0" w:evenVBand="0" w:oddHBand="0" w:evenHBand="0" w:firstRowFirstColumn="0" w:firstRowLastColumn="0" w:lastRowFirstColumn="0" w:lastRowLastColumn="0"/>
             </w:pPr>
           </w:p>
         </w:tc>
@@ -2373,13 +2685,13 @@
           </w:tcPr>
           <w:p>
             <w:pPr>
-              <w:cnfStyle w:val="000000000000"/>
-            </w:pPr>
-          </w:p>
-        </w:tc>
-        <w:tc>
-          <w:tcPr>
-            <w:cnfStyle w:val="000100000000"/>
+              <w:cnfStyle w:val="000000000000" w:firstRow="0" w:lastRow="0" w:firstColumn="0" w:lastColumn="0" w:oddVBand="0" w:evenVBand="0" w:oddHBand="0" w:evenHBand="0" w:firstRowFirstColumn="0" w:firstRowLastColumn="0" w:lastRowFirstColumn="0" w:lastRowLastColumn="0"/>
+            </w:pPr>
+          </w:p>
+        </w:tc>
+        <w:tc>
+          <w:tcPr>
+            <w:cnfStyle w:val="000100000000" w:firstRow="0" w:lastRow="0" w:firstColumn="0" w:lastColumn="1" w:oddVBand="0" w:evenVBand="0" w:oddHBand="0" w:evenHBand="0" w:firstRowFirstColumn="0" w:firstRowLastColumn="0" w:lastRowFirstColumn="0" w:lastRowLastColumn="0"/>
             <w:tcW w:w="864" w:type="dxa"/>
             <w:gridSpan w:val="2"/>
             <w:tcBorders>
@@ -2400,7 +2712,7 @@
         </w:trPr>
         <w:tc>
           <w:tcPr>
-            <w:cnfStyle w:val="001000000000"/>
+            <w:cnfStyle w:val="001000000000" w:firstRow="0" w:lastRow="0" w:firstColumn="1" w:lastColumn="0" w:oddVBand="0" w:evenVBand="0" w:oddHBand="0" w:evenHBand="0" w:firstRowFirstColumn="0" w:firstRowLastColumn="0" w:lastRowFirstColumn="0" w:lastRowLastColumn="0"/>
             <w:tcW w:w="864" w:type="dxa"/>
             <w:tcBorders>
               <w:bottom w:val="single" w:sz="4" w:space="0" w:color="365F91" w:themeColor="accent1" w:themeShade="BF"/>
@@ -2414,7 +2726,7 @@
           </w:tcPr>
           <w:p>
             <w:pPr>
-              <w:cnfStyle w:val="000000000000"/>
+              <w:cnfStyle w:val="000000000000" w:firstRow="0" w:lastRow="0" w:firstColumn="0" w:lastColumn="0" w:oddVBand="0" w:evenVBand="0" w:oddHBand="0" w:evenHBand="0" w:firstRowFirstColumn="0" w:firstRowLastColumn="0" w:lastRowFirstColumn="0" w:lastRowLastColumn="0"/>
             </w:pPr>
           </w:p>
         </w:tc>
@@ -2427,7 +2739,7 @@
           </w:tcPr>
           <w:p>
             <w:pPr>
-              <w:cnfStyle w:val="000000000000"/>
+              <w:cnfStyle w:val="000000000000" w:firstRow="0" w:lastRow="0" w:firstColumn="0" w:lastColumn="0" w:oddVBand="0" w:evenVBand="0" w:oddHBand="0" w:evenHBand="0" w:firstRowFirstColumn="0" w:firstRowLastColumn="0" w:lastRowFirstColumn="0" w:lastRowLastColumn="0"/>
             </w:pPr>
           </w:p>
         </w:tc>
@@ -2437,7 +2749,7 @@
           </w:tcPr>
           <w:p>
             <w:pPr>
-              <w:cnfStyle w:val="000000000000"/>
+              <w:cnfStyle w:val="000000000000" w:firstRow="0" w:lastRow="0" w:firstColumn="0" w:lastColumn="0" w:oddVBand="0" w:evenVBand="0" w:oddHBand="0" w:evenHBand="0" w:firstRowFirstColumn="0" w:firstRowLastColumn="0" w:lastRowFirstColumn="0" w:lastRowLastColumn="0"/>
             </w:pPr>
           </w:p>
         </w:tc>
@@ -2450,7 +2762,7 @@
           </w:tcPr>
           <w:p>
             <w:pPr>
-              <w:cnfStyle w:val="000000000000"/>
+              <w:cnfStyle w:val="000000000000" w:firstRow="0" w:lastRow="0" w:firstColumn="0" w:lastColumn="0" w:oddVBand="0" w:evenVBand="0" w:oddHBand="0" w:evenHBand="0" w:firstRowFirstColumn="0" w:firstRowLastColumn="0" w:lastRowFirstColumn="0" w:lastRowLastColumn="0"/>
             </w:pPr>
           </w:p>
         </w:tc>
@@ -2460,7 +2772,7 @@
           </w:tcPr>
           <w:p>
             <w:pPr>
-              <w:cnfStyle w:val="000000000000"/>
+              <w:cnfStyle w:val="000000000000" w:firstRow="0" w:lastRow="0" w:firstColumn="0" w:lastColumn="0" w:oddVBand="0" w:evenVBand="0" w:oddHBand="0" w:evenHBand="0" w:firstRowFirstColumn="0" w:firstRowLastColumn="0" w:lastRowFirstColumn="0" w:lastRowLastColumn="0"/>
             </w:pPr>
           </w:p>
         </w:tc>
@@ -2473,7 +2785,7 @@
           </w:tcPr>
           <w:p>
             <w:pPr>
-              <w:cnfStyle w:val="000000000000"/>
+              <w:cnfStyle w:val="000000000000" w:firstRow="0" w:lastRow="0" w:firstColumn="0" w:lastColumn="0" w:oddVBand="0" w:evenVBand="0" w:oddHBand="0" w:evenHBand="0" w:firstRowFirstColumn="0" w:firstRowLastColumn="0" w:lastRowFirstColumn="0" w:lastRowLastColumn="0"/>
             </w:pPr>
           </w:p>
         </w:tc>
@@ -2483,7 +2795,7 @@
           </w:tcPr>
           <w:p>
             <w:pPr>
-              <w:cnfStyle w:val="000000000000"/>
+              <w:cnfStyle w:val="000000000000" w:firstRow="0" w:lastRow="0" w:firstColumn="0" w:lastColumn="0" w:oddVBand="0" w:evenVBand="0" w:oddHBand="0" w:evenHBand="0" w:firstRowFirstColumn="0" w:firstRowLastColumn="0" w:lastRowFirstColumn="0" w:lastRowLastColumn="0"/>
             </w:pPr>
           </w:p>
         </w:tc>
@@ -2496,7 +2808,7 @@
           </w:tcPr>
           <w:p>
             <w:pPr>
-              <w:cnfStyle w:val="000000000000"/>
+              <w:cnfStyle w:val="000000000000" w:firstRow="0" w:lastRow="0" w:firstColumn="0" w:lastColumn="0" w:oddVBand="0" w:evenVBand="0" w:oddHBand="0" w:evenHBand="0" w:firstRowFirstColumn="0" w:firstRowLastColumn="0" w:lastRowFirstColumn="0" w:lastRowLastColumn="0"/>
             </w:pPr>
           </w:p>
         </w:tc>
@@ -2506,7 +2818,7 @@
           </w:tcPr>
           <w:p>
             <w:pPr>
-              <w:cnfStyle w:val="000000000000"/>
+              <w:cnfStyle w:val="000000000000" w:firstRow="0" w:lastRow="0" w:firstColumn="0" w:lastColumn="0" w:oddVBand="0" w:evenVBand="0" w:oddHBand="0" w:evenHBand="0" w:firstRowFirstColumn="0" w:firstRowLastColumn="0" w:lastRowFirstColumn="0" w:lastRowLastColumn="0"/>
             </w:pPr>
           </w:p>
         </w:tc>
@@ -2519,7 +2831,7 @@
           </w:tcPr>
           <w:p>
             <w:pPr>
-              <w:cnfStyle w:val="000000000000"/>
+              <w:cnfStyle w:val="000000000000" w:firstRow="0" w:lastRow="0" w:firstColumn="0" w:lastColumn="0" w:oddVBand="0" w:evenVBand="0" w:oddHBand="0" w:evenHBand="0" w:firstRowFirstColumn="0" w:firstRowLastColumn="0" w:lastRowFirstColumn="0" w:lastRowLastColumn="0"/>
             </w:pPr>
           </w:p>
         </w:tc>
@@ -2529,13 +2841,13 @@
           </w:tcPr>
           <w:p>
             <w:pPr>
-              <w:cnfStyle w:val="000000000000"/>
-            </w:pPr>
-          </w:p>
-        </w:tc>
-        <w:tc>
-          <w:tcPr>
-            <w:cnfStyle w:val="000100000000"/>
+              <w:cnfStyle w:val="000000000000" w:firstRow="0" w:lastRow="0" w:firstColumn="0" w:lastColumn="0" w:oddVBand="0" w:evenVBand="0" w:oddHBand="0" w:evenHBand="0" w:firstRowFirstColumn="0" w:firstRowLastColumn="0" w:lastRowFirstColumn="0" w:lastRowLastColumn="0"/>
+            </w:pPr>
+          </w:p>
+        </w:tc>
+        <w:tc>
+          <w:tcPr>
+            <w:cnfStyle w:val="000100000000" w:firstRow="0" w:lastRow="0" w:firstColumn="0" w:lastColumn="1" w:oddVBand="0" w:evenVBand="0" w:oddHBand="0" w:evenHBand="0" w:firstRowFirstColumn="0" w:firstRowLastColumn="0" w:lastRowFirstColumn="0" w:lastRowLastColumn="0"/>
             <w:tcW w:w="864" w:type="dxa"/>
             <w:gridSpan w:val="2"/>
             <w:tcBorders>
@@ -2552,7 +2864,7 @@
         </w:trPr>
         <w:tc>
           <w:tcPr>
-            <w:cnfStyle w:val="001000000000"/>
+            <w:cnfStyle w:val="001000000000" w:firstRow="0" w:lastRow="0" w:firstColumn="1" w:lastColumn="0" w:oddVBand="0" w:evenVBand="0" w:oddHBand="0" w:evenHBand="0" w:firstRowFirstColumn="0" w:firstRowLastColumn="0" w:lastRowFirstColumn="0" w:lastRowLastColumn="0"/>
             <w:tcW w:w="864" w:type="dxa"/>
             <w:tcBorders>
               <w:top w:val="single" w:sz="4" w:space="0" w:color="365F91" w:themeColor="accent1" w:themeShade="BF"/>
@@ -2574,7 +2886,7 @@
           </w:tcPr>
           <w:p>
             <w:pPr>
-              <w:cnfStyle w:val="000000000000"/>
+              <w:cnfStyle w:val="000000000000" w:firstRow="0" w:lastRow="0" w:firstColumn="0" w:lastColumn="0" w:oddVBand="0" w:evenVBand="0" w:oddHBand="0" w:evenHBand="0" w:firstRowFirstColumn="0" w:firstRowLastColumn="0" w:lastRowFirstColumn="0" w:lastRowLastColumn="0"/>
             </w:pPr>
           </w:p>
         </w:tc>
@@ -2588,7 +2900,7 @@
           </w:tcPr>
           <w:p>
             <w:pPr>
-              <w:cnfStyle w:val="000000000000"/>
+              <w:cnfStyle w:val="000000000000" w:firstRow="0" w:lastRow="0" w:firstColumn="0" w:lastColumn="0" w:oddVBand="0" w:evenVBand="0" w:oddHBand="0" w:evenHBand="0" w:firstRowFirstColumn="0" w:firstRowLastColumn="0" w:lastRowFirstColumn="0" w:lastRowLastColumn="0"/>
             </w:pPr>
             <w:r>
               <w:t>3</w:t>
@@ -2604,7 +2916,7 @@
           </w:tcPr>
           <w:p>
             <w:pPr>
-              <w:cnfStyle w:val="000000000000"/>
+              <w:cnfStyle w:val="000000000000" w:firstRow="0" w:lastRow="0" w:firstColumn="0" w:lastColumn="0" w:oddVBand="0" w:evenVBand="0" w:oddHBand="0" w:evenHBand="0" w:firstRowFirstColumn="0" w:firstRowLastColumn="0" w:lastRowFirstColumn="0" w:lastRowLastColumn="0"/>
             </w:pPr>
           </w:p>
         </w:tc>
@@ -2618,7 +2930,7 @@
           </w:tcPr>
           <w:p>
             <w:pPr>
-              <w:cnfStyle w:val="000000000000"/>
+              <w:cnfStyle w:val="000000000000" w:firstRow="0" w:lastRow="0" w:firstColumn="0" w:lastColumn="0" w:oddVBand="0" w:evenVBand="0" w:oddHBand="0" w:evenHBand="0" w:firstRowFirstColumn="0" w:firstRowLastColumn="0" w:lastRowFirstColumn="0" w:lastRowLastColumn="0"/>
             </w:pPr>
             <w:r>
               <w:t>4</w:t>
@@ -2634,7 +2946,7 @@
           </w:tcPr>
           <w:p>
             <w:pPr>
-              <w:cnfStyle w:val="000000000000"/>
+              <w:cnfStyle w:val="000000000000" w:firstRow="0" w:lastRow="0" w:firstColumn="0" w:lastColumn="0" w:oddVBand="0" w:evenVBand="0" w:oddHBand="0" w:evenHBand="0" w:firstRowFirstColumn="0" w:firstRowLastColumn="0" w:lastRowFirstColumn="0" w:lastRowLastColumn="0"/>
             </w:pPr>
           </w:p>
         </w:tc>
@@ -2648,7 +2960,7 @@
           </w:tcPr>
           <w:p>
             <w:pPr>
-              <w:cnfStyle w:val="000000000000"/>
+              <w:cnfStyle w:val="000000000000" w:firstRow="0" w:lastRow="0" w:firstColumn="0" w:lastColumn="0" w:oddVBand="0" w:evenVBand="0" w:oddHBand="0" w:evenHBand="0" w:firstRowFirstColumn="0" w:firstRowLastColumn="0" w:lastRowFirstColumn="0" w:lastRowLastColumn="0"/>
             </w:pPr>
             <w:r>
               <w:t>5</w:t>
@@ -2664,7 +2976,7 @@
           </w:tcPr>
           <w:p>
             <w:pPr>
-              <w:cnfStyle w:val="000000000000"/>
+              <w:cnfStyle w:val="000000000000" w:firstRow="0" w:lastRow="0" w:firstColumn="0" w:lastColumn="0" w:oddVBand="0" w:evenVBand="0" w:oddHBand="0" w:evenHBand="0" w:firstRowFirstColumn="0" w:firstRowLastColumn="0" w:lastRowFirstColumn="0" w:lastRowLastColumn="0"/>
             </w:pPr>
           </w:p>
         </w:tc>
@@ -2678,7 +2990,7 @@
           </w:tcPr>
           <w:p>
             <w:pPr>
-              <w:cnfStyle w:val="000000000000"/>
+              <w:cnfStyle w:val="000000000000" w:firstRow="0" w:lastRow="0" w:firstColumn="0" w:lastColumn="0" w:oddVBand="0" w:evenVBand="0" w:oddHBand="0" w:evenHBand="0" w:firstRowFirstColumn="0" w:firstRowLastColumn="0" w:lastRowFirstColumn="0" w:lastRowLastColumn="0"/>
             </w:pPr>
             <w:r>
               <w:t>6</w:t>
@@ -2694,7 +3006,7 @@
           </w:tcPr>
           <w:p>
             <w:pPr>
-              <w:cnfStyle w:val="000000000000"/>
+              <w:cnfStyle w:val="000000000000" w:firstRow="0" w:lastRow="0" w:firstColumn="0" w:lastColumn="0" w:oddVBand="0" w:evenVBand="0" w:oddHBand="0" w:evenHBand="0" w:firstRowFirstColumn="0" w:firstRowLastColumn="0" w:lastRowFirstColumn="0" w:lastRowLastColumn="0"/>
             </w:pPr>
           </w:p>
         </w:tc>
@@ -2708,7 +3020,7 @@
           </w:tcPr>
           <w:p>
             <w:pPr>
-              <w:cnfStyle w:val="000000000000"/>
+              <w:cnfStyle w:val="000000000000" w:firstRow="0" w:lastRow="0" w:firstColumn="0" w:lastColumn="0" w:oddVBand="0" w:evenVBand="0" w:oddHBand="0" w:evenHBand="0" w:firstRowFirstColumn="0" w:firstRowLastColumn="0" w:lastRowFirstColumn="0" w:lastRowLastColumn="0"/>
             </w:pPr>
             <w:r>
               <w:t>7</w:t>
@@ -2724,13 +3036,13 @@
           </w:tcPr>
           <w:p>
             <w:pPr>
-              <w:cnfStyle w:val="000000000000"/>
-            </w:pPr>
-          </w:p>
-        </w:tc>
-        <w:tc>
-          <w:tcPr>
-            <w:cnfStyle w:val="000100000000"/>
+              <w:cnfStyle w:val="000000000000" w:firstRow="0" w:lastRow="0" w:firstColumn="0" w:lastColumn="0" w:oddVBand="0" w:evenVBand="0" w:oddHBand="0" w:evenHBand="0" w:firstRowFirstColumn="0" w:firstRowLastColumn="0" w:lastRowFirstColumn="0" w:lastRowLastColumn="0"/>
+            </w:pPr>
+          </w:p>
+        </w:tc>
+        <w:tc>
+          <w:tcPr>
+            <w:cnfStyle w:val="000100000000" w:firstRow="0" w:lastRow="0" w:firstColumn="0" w:lastColumn="1" w:oddVBand="0" w:evenVBand="0" w:oddHBand="0" w:evenHBand="0" w:firstRowFirstColumn="0" w:firstRowLastColumn="0" w:lastRowFirstColumn="0" w:lastRowLastColumn="0"/>
             <w:tcW w:w="864" w:type="dxa"/>
             <w:gridSpan w:val="2"/>
             <w:tcBorders>
@@ -2751,7 +3063,7 @@
         </w:trPr>
         <w:tc>
           <w:tcPr>
-            <w:cnfStyle w:val="001000000000"/>
+            <w:cnfStyle w:val="001000000000" w:firstRow="0" w:lastRow="0" w:firstColumn="1" w:lastColumn="0" w:oddVBand="0" w:evenVBand="0" w:oddHBand="0" w:evenHBand="0" w:firstRowFirstColumn="0" w:firstRowLastColumn="0" w:lastRowFirstColumn="0" w:lastRowLastColumn="0"/>
             <w:tcW w:w="864" w:type="dxa"/>
             <w:tcBorders>
               <w:bottom w:val="single" w:sz="4" w:space="0" w:color="365F91" w:themeColor="accent1" w:themeShade="BF"/>
@@ -2765,7 +3077,7 @@
           </w:tcPr>
           <w:p>
             <w:pPr>
-              <w:cnfStyle w:val="000000000000"/>
+              <w:cnfStyle w:val="000000000000" w:firstRow="0" w:lastRow="0" w:firstColumn="0" w:lastColumn="0" w:oddVBand="0" w:evenVBand="0" w:oddHBand="0" w:evenHBand="0" w:firstRowFirstColumn="0" w:firstRowLastColumn="0" w:lastRowFirstColumn="0" w:lastRowLastColumn="0"/>
             </w:pPr>
           </w:p>
         </w:tc>
@@ -2778,7 +3090,7 @@
           </w:tcPr>
           <w:p>
             <w:pPr>
-              <w:cnfStyle w:val="000000000000"/>
+              <w:cnfStyle w:val="000000000000" w:firstRow="0" w:lastRow="0" w:firstColumn="0" w:lastColumn="0" w:oddVBand="0" w:evenVBand="0" w:oddHBand="0" w:evenHBand="0" w:firstRowFirstColumn="0" w:firstRowLastColumn="0" w:lastRowFirstColumn="0" w:lastRowLastColumn="0"/>
             </w:pPr>
           </w:p>
         </w:tc>
@@ -2788,7 +3100,7 @@
           </w:tcPr>
           <w:p>
             <w:pPr>
-              <w:cnfStyle w:val="000000000000"/>
+              <w:cnfStyle w:val="000000000000" w:firstRow="0" w:lastRow="0" w:firstColumn="0" w:lastColumn="0" w:oddVBand="0" w:evenVBand="0" w:oddHBand="0" w:evenHBand="0" w:firstRowFirstColumn="0" w:firstRowLastColumn="0" w:lastRowFirstColumn="0" w:lastRowLastColumn="0"/>
             </w:pPr>
           </w:p>
         </w:tc>
@@ -2801,7 +3113,7 @@
           </w:tcPr>
           <w:p>
             <w:pPr>
-              <w:cnfStyle w:val="000000000000"/>
+              <w:cnfStyle w:val="000000000000" w:firstRow="0" w:lastRow="0" w:firstColumn="0" w:lastColumn="0" w:oddVBand="0" w:evenVBand="0" w:oddHBand="0" w:evenHBand="0" w:firstRowFirstColumn="0" w:firstRowLastColumn="0" w:lastRowFirstColumn="0" w:lastRowLastColumn="0"/>
             </w:pPr>
           </w:p>
         </w:tc>
@@ -2811,7 +3123,7 @@
           </w:tcPr>
           <w:p>
             <w:pPr>
-              <w:cnfStyle w:val="000000000000"/>
+              <w:cnfStyle w:val="000000000000" w:firstRow="0" w:lastRow="0" w:firstColumn="0" w:lastColumn="0" w:oddVBand="0" w:evenVBand="0" w:oddHBand="0" w:evenHBand="0" w:firstRowFirstColumn="0" w:firstRowLastColumn="0" w:lastRowFirstColumn="0" w:lastRowLastColumn="0"/>
             </w:pPr>
           </w:p>
         </w:tc>
@@ -2824,7 +3136,7 @@
           </w:tcPr>
           <w:p>
             <w:pPr>
-              <w:cnfStyle w:val="000000000000"/>
+              <w:cnfStyle w:val="000000000000" w:firstRow="0" w:lastRow="0" w:firstColumn="0" w:lastColumn="0" w:oddVBand="0" w:evenVBand="0" w:oddHBand="0" w:evenHBand="0" w:firstRowFirstColumn="0" w:firstRowLastColumn="0" w:lastRowFirstColumn="0" w:lastRowLastColumn="0"/>
             </w:pPr>
           </w:p>
         </w:tc>
@@ -2834,7 +3146,7 @@
           </w:tcPr>
           <w:p>
             <w:pPr>
-              <w:cnfStyle w:val="000000000000"/>
+              <w:cnfStyle w:val="000000000000" w:firstRow="0" w:lastRow="0" w:firstColumn="0" w:lastColumn="0" w:oddVBand="0" w:evenVBand="0" w:oddHBand="0" w:evenHBand="0" w:firstRowFirstColumn="0" w:firstRowLastColumn="0" w:lastRowFirstColumn="0" w:lastRowLastColumn="0"/>
             </w:pPr>
           </w:p>
         </w:tc>
@@ -2847,7 +3159,7 @@
           </w:tcPr>
           <w:p>
             <w:pPr>
-              <w:cnfStyle w:val="000000000000"/>
+              <w:cnfStyle w:val="000000000000" w:firstRow="0" w:lastRow="0" w:firstColumn="0" w:lastColumn="0" w:oddVBand="0" w:evenVBand="0" w:oddHBand="0" w:evenHBand="0" w:firstRowFirstColumn="0" w:firstRowLastColumn="0" w:lastRowFirstColumn="0" w:lastRowLastColumn="0"/>
             </w:pPr>
           </w:p>
         </w:tc>
@@ -2857,7 +3169,7 @@
           </w:tcPr>
           <w:p>
             <w:pPr>
-              <w:cnfStyle w:val="000000000000"/>
+              <w:cnfStyle w:val="000000000000" w:firstRow="0" w:lastRow="0" w:firstColumn="0" w:lastColumn="0" w:oddVBand="0" w:evenVBand="0" w:oddHBand="0" w:evenHBand="0" w:firstRowFirstColumn="0" w:firstRowLastColumn="0" w:lastRowFirstColumn="0" w:lastRowLastColumn="0"/>
             </w:pPr>
           </w:p>
         </w:tc>
@@ -2870,7 +3182,7 @@
           </w:tcPr>
           <w:p>
             <w:pPr>
-              <w:cnfStyle w:val="000000000000"/>
+              <w:cnfStyle w:val="000000000000" w:firstRow="0" w:lastRow="0" w:firstColumn="0" w:lastColumn="0" w:oddVBand="0" w:evenVBand="0" w:oddHBand="0" w:evenHBand="0" w:firstRowFirstColumn="0" w:firstRowLastColumn="0" w:lastRowFirstColumn="0" w:lastRowLastColumn="0"/>
             </w:pPr>
           </w:p>
         </w:tc>
@@ -2880,13 +3192,13 @@
           </w:tcPr>
           <w:p>
             <w:pPr>
-              <w:cnfStyle w:val="000000000000"/>
-            </w:pPr>
-          </w:p>
-        </w:tc>
-        <w:tc>
-          <w:tcPr>
-            <w:cnfStyle w:val="000100000000"/>
+              <w:cnfStyle w:val="000000000000" w:firstRow="0" w:lastRow="0" w:firstColumn="0" w:lastColumn="0" w:oddVBand="0" w:evenVBand="0" w:oddHBand="0" w:evenHBand="0" w:firstRowFirstColumn="0" w:firstRowLastColumn="0" w:lastRowFirstColumn="0" w:lastRowLastColumn="0"/>
+            </w:pPr>
+          </w:p>
+        </w:tc>
+        <w:tc>
+          <w:tcPr>
+            <w:cnfStyle w:val="000100000000" w:firstRow="0" w:lastRow="0" w:firstColumn="0" w:lastColumn="1" w:oddVBand="0" w:evenVBand="0" w:oddHBand="0" w:evenHBand="0" w:firstRowFirstColumn="0" w:firstRowLastColumn="0" w:lastRowFirstColumn="0" w:lastRowLastColumn="0"/>
             <w:tcW w:w="864" w:type="dxa"/>
             <w:gridSpan w:val="2"/>
             <w:tcBorders>
@@ -2903,7 +3215,7 @@
         </w:trPr>
         <w:tc>
           <w:tcPr>
-            <w:cnfStyle w:val="001000000000"/>
+            <w:cnfStyle w:val="001000000000" w:firstRow="0" w:lastRow="0" w:firstColumn="1" w:lastColumn="0" w:oddVBand="0" w:evenVBand="0" w:oddHBand="0" w:evenHBand="0" w:firstRowFirstColumn="0" w:firstRowLastColumn="0" w:lastRowFirstColumn="0" w:lastRowLastColumn="0"/>
             <w:tcW w:w="864" w:type="dxa"/>
             <w:tcBorders>
               <w:top w:val="single" w:sz="4" w:space="0" w:color="365F91" w:themeColor="accent1" w:themeShade="BF"/>
@@ -2925,7 +3237,7 @@
           </w:tcPr>
           <w:p>
             <w:pPr>
-              <w:cnfStyle w:val="000000000000"/>
+              <w:cnfStyle w:val="000000000000" w:firstRow="0" w:lastRow="0" w:firstColumn="0" w:lastColumn="0" w:oddVBand="0" w:evenVBand="0" w:oddHBand="0" w:evenHBand="0" w:firstRowFirstColumn="0" w:firstRowLastColumn="0" w:lastRowFirstColumn="0" w:lastRowLastColumn="0"/>
             </w:pPr>
           </w:p>
         </w:tc>
@@ -2939,7 +3251,7 @@
           </w:tcPr>
           <w:p>
             <w:pPr>
-              <w:cnfStyle w:val="000000000000"/>
+              <w:cnfStyle w:val="000000000000" w:firstRow="0" w:lastRow="0" w:firstColumn="0" w:lastColumn="0" w:oddVBand="0" w:evenVBand="0" w:oddHBand="0" w:evenHBand="0" w:firstRowFirstColumn="0" w:firstRowLastColumn="0" w:lastRowFirstColumn="0" w:lastRowLastColumn="0"/>
             </w:pPr>
             <w:r>
               <w:t>10</w:t>
@@ -2955,7 +3267,7 @@
           </w:tcPr>
           <w:p>
             <w:pPr>
-              <w:cnfStyle w:val="000000000000"/>
+              <w:cnfStyle w:val="000000000000" w:firstRow="0" w:lastRow="0" w:firstColumn="0" w:lastColumn="0" w:oddVBand="0" w:evenVBand="0" w:oddHBand="0" w:evenHBand="0" w:firstRowFirstColumn="0" w:firstRowLastColumn="0" w:lastRowFirstColumn="0" w:lastRowLastColumn="0"/>
             </w:pPr>
           </w:p>
         </w:tc>
@@ -2969,7 +3281,7 @@
           </w:tcPr>
           <w:p>
             <w:pPr>
-              <w:cnfStyle w:val="000000000000"/>
+              <w:cnfStyle w:val="000000000000" w:firstRow="0" w:lastRow="0" w:firstColumn="0" w:lastColumn="0" w:oddVBand="0" w:evenVBand="0" w:oddHBand="0" w:evenHBand="0" w:firstRowFirstColumn="0" w:firstRowLastColumn="0" w:lastRowFirstColumn="0" w:lastRowLastColumn="0"/>
             </w:pPr>
             <w:r>
               <w:t>11</w:t>
@@ -2985,7 +3297,7 @@
           </w:tcPr>
           <w:p>
             <w:pPr>
-              <w:cnfStyle w:val="000000000000"/>
+              <w:cnfStyle w:val="000000000000" w:firstRow="0" w:lastRow="0" w:firstColumn="0" w:lastColumn="0" w:oddVBand="0" w:evenVBand="0" w:oddHBand="0" w:evenHBand="0" w:firstRowFirstColumn="0" w:firstRowLastColumn="0" w:lastRowFirstColumn="0" w:lastRowLastColumn="0"/>
             </w:pPr>
           </w:p>
         </w:tc>
@@ -2999,7 +3311,7 @@
           </w:tcPr>
           <w:p>
             <w:pPr>
-              <w:cnfStyle w:val="000000000000"/>
+              <w:cnfStyle w:val="000000000000" w:firstRow="0" w:lastRow="0" w:firstColumn="0" w:lastColumn="0" w:oddVBand="0" w:evenVBand="0" w:oddHBand="0" w:evenHBand="0" w:firstRowFirstColumn="0" w:firstRowLastColumn="0" w:lastRowFirstColumn="0" w:lastRowLastColumn="0"/>
             </w:pPr>
             <w:r>
               <w:t>12</w:t>
@@ -3015,7 +3327,7 @@
           </w:tcPr>
           <w:p>
             <w:pPr>
-              <w:cnfStyle w:val="000000000000"/>
+              <w:cnfStyle w:val="000000000000" w:firstRow="0" w:lastRow="0" w:firstColumn="0" w:lastColumn="0" w:oddVBand="0" w:evenVBand="0" w:oddHBand="0" w:evenHBand="0" w:firstRowFirstColumn="0" w:firstRowLastColumn="0" w:lastRowFirstColumn="0" w:lastRowLastColumn="0"/>
             </w:pPr>
           </w:p>
         </w:tc>
@@ -3029,7 +3341,7 @@
           </w:tcPr>
           <w:p>
             <w:pPr>
-              <w:cnfStyle w:val="000000000000"/>
+              <w:cnfStyle w:val="000000000000" w:firstRow="0" w:lastRow="0" w:firstColumn="0" w:lastColumn="0" w:oddVBand="0" w:evenVBand="0" w:oddHBand="0" w:evenHBand="0" w:firstRowFirstColumn="0" w:firstRowLastColumn="0" w:lastRowFirstColumn="0" w:lastRowLastColumn="0"/>
             </w:pPr>
             <w:r>
               <w:t>13</w:t>
@@ -3045,7 +3357,7 @@
           </w:tcPr>
           <w:p>
             <w:pPr>
-              <w:cnfStyle w:val="000000000000"/>
+              <w:cnfStyle w:val="000000000000" w:firstRow="0" w:lastRow="0" w:firstColumn="0" w:lastColumn="0" w:oddVBand="0" w:evenVBand="0" w:oddHBand="0" w:evenHBand="0" w:firstRowFirstColumn="0" w:firstRowLastColumn="0" w:lastRowFirstColumn="0" w:lastRowLastColumn="0"/>
             </w:pPr>
           </w:p>
         </w:tc>
@@ -3059,7 +3371,7 @@
           </w:tcPr>
           <w:p>
             <w:pPr>
-              <w:cnfStyle w:val="000000000000"/>
+              <w:cnfStyle w:val="000000000000" w:firstRow="0" w:lastRow="0" w:firstColumn="0" w:lastColumn="0" w:oddVBand="0" w:evenVBand="0" w:oddHBand="0" w:evenHBand="0" w:firstRowFirstColumn="0" w:firstRowLastColumn="0" w:lastRowFirstColumn="0" w:lastRowLastColumn="0"/>
             </w:pPr>
             <w:r>
               <w:t>14</w:t>
@@ -3075,13 +3387,13 @@
           </w:tcPr>
           <w:p>
             <w:pPr>
-              <w:cnfStyle w:val="000000000000"/>
-            </w:pPr>
-          </w:p>
-        </w:tc>
-        <w:tc>
-          <w:tcPr>
-            <w:cnfStyle w:val="000100000000"/>
+              <w:cnfStyle w:val="000000000000" w:firstRow="0" w:lastRow="0" w:firstColumn="0" w:lastColumn="0" w:oddVBand="0" w:evenVBand="0" w:oddHBand="0" w:evenHBand="0" w:firstRowFirstColumn="0" w:firstRowLastColumn="0" w:lastRowFirstColumn="0" w:lastRowLastColumn="0"/>
+            </w:pPr>
+          </w:p>
+        </w:tc>
+        <w:tc>
+          <w:tcPr>
+            <w:cnfStyle w:val="000100000000" w:firstRow="0" w:lastRow="0" w:firstColumn="0" w:lastColumn="1" w:oddVBand="0" w:evenVBand="0" w:oddHBand="0" w:evenHBand="0" w:firstRowFirstColumn="0" w:firstRowLastColumn="0" w:lastRowFirstColumn="0" w:lastRowLastColumn="0"/>
             <w:tcW w:w="864" w:type="dxa"/>
             <w:gridSpan w:val="2"/>
             <w:tcBorders>
@@ -3102,7 +3414,7 @@
         </w:trPr>
         <w:tc>
           <w:tcPr>
-            <w:cnfStyle w:val="001000000000"/>
+            <w:cnfStyle w:val="001000000000" w:firstRow="0" w:lastRow="0" w:firstColumn="1" w:lastColumn="0" w:oddVBand="0" w:evenVBand="0" w:oddHBand="0" w:evenHBand="0" w:firstRowFirstColumn="0" w:firstRowLastColumn="0" w:lastRowFirstColumn="0" w:lastRowLastColumn="0"/>
             <w:tcW w:w="864" w:type="dxa"/>
             <w:tcBorders>
               <w:bottom w:val="single" w:sz="4" w:space="0" w:color="365F91" w:themeColor="accent1" w:themeShade="BF"/>
@@ -3116,7 +3428,7 @@
           </w:tcPr>
           <w:p>
             <w:pPr>
-              <w:cnfStyle w:val="000000000000"/>
+              <w:cnfStyle w:val="000000000000" w:firstRow="0" w:lastRow="0" w:firstColumn="0" w:lastColumn="0" w:oddVBand="0" w:evenVBand="0" w:oddHBand="0" w:evenHBand="0" w:firstRowFirstColumn="0" w:firstRowLastColumn="0" w:lastRowFirstColumn="0" w:lastRowLastColumn="0"/>
             </w:pPr>
           </w:p>
         </w:tc>
@@ -3129,7 +3441,7 @@
           </w:tcPr>
           <w:p>
             <w:pPr>
-              <w:cnfStyle w:val="000000000000"/>
+              <w:cnfStyle w:val="000000000000" w:firstRow="0" w:lastRow="0" w:firstColumn="0" w:lastColumn="0" w:oddVBand="0" w:evenVBand="0" w:oddHBand="0" w:evenHBand="0" w:firstRowFirstColumn="0" w:firstRowLastColumn="0" w:lastRowFirstColumn="0" w:lastRowLastColumn="0"/>
             </w:pPr>
           </w:p>
         </w:tc>
@@ -3139,7 +3451,7 @@
           </w:tcPr>
           <w:p>
             <w:pPr>
-              <w:cnfStyle w:val="000000000000"/>
+              <w:cnfStyle w:val="000000000000" w:firstRow="0" w:lastRow="0" w:firstColumn="0" w:lastColumn="0" w:oddVBand="0" w:evenVBand="0" w:oddHBand="0" w:evenHBand="0" w:firstRowFirstColumn="0" w:firstRowLastColumn="0" w:lastRowFirstColumn="0" w:lastRowLastColumn="0"/>
             </w:pPr>
           </w:p>
         </w:tc>
@@ -3152,7 +3464,7 @@
           </w:tcPr>
           <w:p>
             <w:pPr>
-              <w:cnfStyle w:val="000000000000"/>
+              <w:cnfStyle w:val="000000000000" w:firstRow="0" w:lastRow="0" w:firstColumn="0" w:lastColumn="0" w:oddVBand="0" w:evenVBand="0" w:oddHBand="0" w:evenHBand="0" w:firstRowFirstColumn="0" w:firstRowLastColumn="0" w:lastRowFirstColumn="0" w:lastRowLastColumn="0"/>
             </w:pPr>
           </w:p>
         </w:tc>
@@ -3162,7 +3474,7 @@
           </w:tcPr>
           <w:p>
             <w:pPr>
-              <w:cnfStyle w:val="000000000000"/>
+              <w:cnfStyle w:val="000000000000" w:firstRow="0" w:lastRow="0" w:firstColumn="0" w:lastColumn="0" w:oddVBand="0" w:evenVBand="0" w:oddHBand="0" w:evenHBand="0" w:firstRowFirstColumn="0" w:firstRowLastColumn="0" w:lastRowFirstColumn="0" w:lastRowLastColumn="0"/>
             </w:pPr>
           </w:p>
         </w:tc>
@@ -3175,7 +3487,7 @@
           </w:tcPr>
           <w:p>
             <w:pPr>
-              <w:cnfStyle w:val="000000000000"/>
+              <w:cnfStyle w:val="000000000000" w:firstRow="0" w:lastRow="0" w:firstColumn="0" w:lastColumn="0" w:oddVBand="0" w:evenVBand="0" w:oddHBand="0" w:evenHBand="0" w:firstRowFirstColumn="0" w:firstRowLastColumn="0" w:lastRowFirstColumn="0" w:lastRowLastColumn="0"/>
             </w:pPr>
           </w:p>
         </w:tc>
@@ -3185,7 +3497,7 @@
           </w:tcPr>
           <w:p>
             <w:pPr>
-              <w:cnfStyle w:val="000000000000"/>
+              <w:cnfStyle w:val="000000000000" w:firstRow="0" w:lastRow="0" w:firstColumn="0" w:lastColumn="0" w:oddVBand="0" w:evenVBand="0" w:oddHBand="0" w:evenHBand="0" w:firstRowFirstColumn="0" w:firstRowLastColumn="0" w:lastRowFirstColumn="0" w:lastRowLastColumn="0"/>
             </w:pPr>
           </w:p>
         </w:tc>
@@ -3198,7 +3510,7 @@
           </w:tcPr>
           <w:p>
             <w:pPr>
-              <w:cnfStyle w:val="000000000000"/>
+              <w:cnfStyle w:val="000000000000" w:firstRow="0" w:lastRow="0" w:firstColumn="0" w:lastColumn="0" w:oddVBand="0" w:evenVBand="0" w:oddHBand="0" w:evenHBand="0" w:firstRowFirstColumn="0" w:firstRowLastColumn="0" w:lastRowFirstColumn="0" w:lastRowLastColumn="0"/>
             </w:pPr>
           </w:p>
         </w:tc>
@@ -3208,7 +3520,7 @@
           </w:tcPr>
           <w:p>
             <w:pPr>
-              <w:cnfStyle w:val="000000000000"/>
+              <w:cnfStyle w:val="000000000000" w:firstRow="0" w:lastRow="0" w:firstColumn="0" w:lastColumn="0" w:oddVBand="0" w:evenVBand="0" w:oddHBand="0" w:evenHBand="0" w:firstRowFirstColumn="0" w:firstRowLastColumn="0" w:lastRowFirstColumn="0" w:lastRowLastColumn="0"/>
             </w:pPr>
           </w:p>
         </w:tc>
@@ -3221,7 +3533,7 @@
           </w:tcPr>
           <w:p>
             <w:pPr>
-              <w:cnfStyle w:val="000000000000"/>
+              <w:cnfStyle w:val="000000000000" w:firstRow="0" w:lastRow="0" w:firstColumn="0" w:lastColumn="0" w:oddVBand="0" w:evenVBand="0" w:oddHBand="0" w:evenHBand="0" w:firstRowFirstColumn="0" w:firstRowLastColumn="0" w:lastRowFirstColumn="0" w:lastRowLastColumn="0"/>
             </w:pPr>
           </w:p>
         </w:tc>
@@ -3231,13 +3543,13 @@
           </w:tcPr>
           <w:p>
             <w:pPr>
-              <w:cnfStyle w:val="000000000000"/>
-            </w:pPr>
-          </w:p>
-        </w:tc>
-        <w:tc>
-          <w:tcPr>
-            <w:cnfStyle w:val="000100000000"/>
+              <w:cnfStyle w:val="000000000000" w:firstRow="0" w:lastRow="0" w:firstColumn="0" w:lastColumn="0" w:oddVBand="0" w:evenVBand="0" w:oddHBand="0" w:evenHBand="0" w:firstRowFirstColumn="0" w:firstRowLastColumn="0" w:lastRowFirstColumn="0" w:lastRowLastColumn="0"/>
+            </w:pPr>
+          </w:p>
+        </w:tc>
+        <w:tc>
+          <w:tcPr>
+            <w:cnfStyle w:val="000100000000" w:firstRow="0" w:lastRow="0" w:firstColumn="0" w:lastColumn="1" w:oddVBand="0" w:evenVBand="0" w:oddHBand="0" w:evenHBand="0" w:firstRowFirstColumn="0" w:firstRowLastColumn="0" w:lastRowFirstColumn="0" w:lastRowLastColumn="0"/>
             <w:tcW w:w="864" w:type="dxa"/>
             <w:gridSpan w:val="2"/>
             <w:tcBorders>
@@ -3254,7 +3566,7 @@
         </w:trPr>
         <w:tc>
           <w:tcPr>
-            <w:cnfStyle w:val="001000000000"/>
+            <w:cnfStyle w:val="001000000000" w:firstRow="0" w:lastRow="0" w:firstColumn="1" w:lastColumn="0" w:oddVBand="0" w:evenVBand="0" w:oddHBand="0" w:evenHBand="0" w:firstRowFirstColumn="0" w:firstRowLastColumn="0" w:lastRowFirstColumn="0" w:lastRowLastColumn="0"/>
             <w:tcW w:w="864" w:type="dxa"/>
             <w:tcBorders>
               <w:top w:val="single" w:sz="4" w:space="0" w:color="365F91" w:themeColor="accent1" w:themeShade="BF"/>
@@ -3276,7 +3588,7 @@
           </w:tcPr>
           <w:p>
             <w:pPr>
-              <w:cnfStyle w:val="000000000000"/>
+              <w:cnfStyle w:val="000000000000" w:firstRow="0" w:lastRow="0" w:firstColumn="0" w:lastColumn="0" w:oddVBand="0" w:evenVBand="0" w:oddHBand="0" w:evenHBand="0" w:firstRowFirstColumn="0" w:firstRowLastColumn="0" w:lastRowFirstColumn="0" w:lastRowLastColumn="0"/>
             </w:pPr>
           </w:p>
         </w:tc>
@@ -3290,7 +3602,7 @@
           </w:tcPr>
           <w:p>
             <w:pPr>
-              <w:cnfStyle w:val="000000000000"/>
+              <w:cnfStyle w:val="000000000000" w:firstRow="0" w:lastRow="0" w:firstColumn="0" w:lastColumn="0" w:oddVBand="0" w:evenVBand="0" w:oddHBand="0" w:evenHBand="0" w:firstRowFirstColumn="0" w:firstRowLastColumn="0" w:lastRowFirstColumn="0" w:lastRowLastColumn="0"/>
             </w:pPr>
             <w:r>
               <w:t>17</w:t>
@@ -3306,7 +3618,7 @@
           </w:tcPr>
           <w:p>
             <w:pPr>
-              <w:cnfStyle w:val="000000000000"/>
+              <w:cnfStyle w:val="000000000000" w:firstRow="0" w:lastRow="0" w:firstColumn="0" w:lastColumn="0" w:oddVBand="0" w:evenVBand="0" w:oddHBand="0" w:evenHBand="0" w:firstRowFirstColumn="0" w:firstRowLastColumn="0" w:lastRowFirstColumn="0" w:lastRowLastColumn="0"/>
             </w:pPr>
           </w:p>
         </w:tc>
@@ -3320,7 +3632,7 @@
           </w:tcPr>
           <w:p>
             <w:pPr>
-              <w:cnfStyle w:val="000000000000"/>
+              <w:cnfStyle w:val="000000000000" w:firstRow="0" w:lastRow="0" w:firstColumn="0" w:lastColumn="0" w:oddVBand="0" w:evenVBand="0" w:oddHBand="0" w:evenHBand="0" w:firstRowFirstColumn="0" w:firstRowLastColumn="0" w:lastRowFirstColumn="0" w:lastRowLastColumn="0"/>
             </w:pPr>
             <w:r>
               <w:t>18</w:t>
@@ -3336,7 +3648,7 @@
           </w:tcPr>
           <w:p>
             <w:pPr>
-              <w:cnfStyle w:val="000000000000"/>
+              <w:cnfStyle w:val="000000000000" w:firstRow="0" w:lastRow="0" w:firstColumn="0" w:lastColumn="0" w:oddVBand="0" w:evenVBand="0" w:oddHBand="0" w:evenHBand="0" w:firstRowFirstColumn="0" w:firstRowLastColumn="0" w:lastRowFirstColumn="0" w:lastRowLastColumn="0"/>
             </w:pPr>
           </w:p>
         </w:tc>
@@ -3350,7 +3662,7 @@
           </w:tcPr>
           <w:p>
             <w:pPr>
-              <w:cnfStyle w:val="000000000000"/>
+              <w:cnfStyle w:val="000000000000" w:firstRow="0" w:lastRow="0" w:firstColumn="0" w:lastColumn="0" w:oddVBand="0" w:evenVBand="0" w:oddHBand="0" w:evenHBand="0" w:firstRowFirstColumn="0" w:firstRowLastColumn="0" w:lastRowFirstColumn="0" w:lastRowLastColumn="0"/>
             </w:pPr>
             <w:r>
               <w:t>19</w:t>
@@ -3366,7 +3678,7 @@
           </w:tcPr>
           <w:p>
             <w:pPr>
-              <w:cnfStyle w:val="000000000000"/>
+              <w:cnfStyle w:val="000000000000" w:firstRow="0" w:lastRow="0" w:firstColumn="0" w:lastColumn="0" w:oddVBand="0" w:evenVBand="0" w:oddHBand="0" w:evenHBand="0" w:firstRowFirstColumn="0" w:firstRowLastColumn="0" w:lastRowFirstColumn="0" w:lastRowLastColumn="0"/>
             </w:pPr>
           </w:p>
         </w:tc>
@@ -3380,7 +3692,7 @@
           </w:tcPr>
           <w:p>
             <w:pPr>
-              <w:cnfStyle w:val="000000000000"/>
+              <w:cnfStyle w:val="000000000000" w:firstRow="0" w:lastRow="0" w:firstColumn="0" w:lastColumn="0" w:oddVBand="0" w:evenVBand="0" w:oddHBand="0" w:evenHBand="0" w:firstRowFirstColumn="0" w:firstRowLastColumn="0" w:lastRowFirstColumn="0" w:lastRowLastColumn="0"/>
             </w:pPr>
             <w:r>
               <w:t>20</w:t>
@@ -3396,7 +3708,7 @@
           </w:tcPr>
           <w:p>
             <w:pPr>
-              <w:cnfStyle w:val="000000000000"/>
+              <w:cnfStyle w:val="000000000000" w:firstRow="0" w:lastRow="0" w:firstColumn="0" w:lastColumn="0" w:oddVBand="0" w:evenVBand="0" w:oddHBand="0" w:evenHBand="0" w:firstRowFirstColumn="0" w:firstRowLastColumn="0" w:lastRowFirstColumn="0" w:lastRowLastColumn="0"/>
             </w:pPr>
           </w:p>
         </w:tc>
@@ -3410,7 +3722,7 @@
           </w:tcPr>
           <w:p>
             <w:pPr>
-              <w:cnfStyle w:val="000000000000"/>
+              <w:cnfStyle w:val="000000000000" w:firstRow="0" w:lastRow="0" w:firstColumn="0" w:lastColumn="0" w:oddVBand="0" w:evenVBand="0" w:oddHBand="0" w:evenHBand="0" w:firstRowFirstColumn="0" w:firstRowLastColumn="0" w:lastRowFirstColumn="0" w:lastRowLastColumn="0"/>
             </w:pPr>
             <w:r>
               <w:t>21</w:t>
@@ -3426,13 +3738,13 @@
           </w:tcPr>
           <w:p>
             <w:pPr>
-              <w:cnfStyle w:val="000000000000"/>
-            </w:pPr>
-          </w:p>
-        </w:tc>
-        <w:tc>
-          <w:tcPr>
-            <w:cnfStyle w:val="000100000000"/>
+              <w:cnfStyle w:val="000000000000" w:firstRow="0" w:lastRow="0" w:firstColumn="0" w:lastColumn="0" w:oddVBand="0" w:evenVBand="0" w:oddHBand="0" w:evenHBand="0" w:firstRowFirstColumn="0" w:firstRowLastColumn="0" w:lastRowFirstColumn="0" w:lastRowLastColumn="0"/>
+            </w:pPr>
+          </w:p>
+        </w:tc>
+        <w:tc>
+          <w:tcPr>
+            <w:cnfStyle w:val="000100000000" w:firstRow="0" w:lastRow="0" w:firstColumn="0" w:lastColumn="1" w:oddVBand="0" w:evenVBand="0" w:oddHBand="0" w:evenHBand="0" w:firstRowFirstColumn="0" w:firstRowLastColumn="0" w:lastRowFirstColumn="0" w:lastRowLastColumn="0"/>
             <w:tcW w:w="864" w:type="dxa"/>
             <w:gridSpan w:val="2"/>
             <w:tcBorders>
@@ -3453,7 +3765,7 @@
         </w:trPr>
         <w:tc>
           <w:tcPr>
-            <w:cnfStyle w:val="001000000000"/>
+            <w:cnfStyle w:val="001000000000" w:firstRow="0" w:lastRow="0" w:firstColumn="1" w:lastColumn="0" w:oddVBand="0" w:evenVBand="0" w:oddHBand="0" w:evenHBand="0" w:firstRowFirstColumn="0" w:firstRowLastColumn="0" w:lastRowFirstColumn="0" w:lastRowLastColumn="0"/>
             <w:tcW w:w="864" w:type="dxa"/>
             <w:tcBorders>
               <w:bottom w:val="single" w:sz="4" w:space="0" w:color="365F91" w:themeColor="accent1" w:themeShade="BF"/>
@@ -3467,7 +3779,7 @@
           </w:tcPr>
           <w:p>
             <w:pPr>
-              <w:cnfStyle w:val="000000000000"/>
+              <w:cnfStyle w:val="000000000000" w:firstRow="0" w:lastRow="0" w:firstColumn="0" w:lastColumn="0" w:oddVBand="0" w:evenVBand="0" w:oddHBand="0" w:evenHBand="0" w:firstRowFirstColumn="0" w:firstRowLastColumn="0" w:lastRowFirstColumn="0" w:lastRowLastColumn="0"/>
             </w:pPr>
           </w:p>
         </w:tc>
@@ -3480,7 +3792,7 @@
           </w:tcPr>
           <w:p>
             <w:pPr>
-              <w:cnfStyle w:val="000000000000"/>
+              <w:cnfStyle w:val="000000000000" w:firstRow="0" w:lastRow="0" w:firstColumn="0" w:lastColumn="0" w:oddVBand="0" w:evenVBand="0" w:oddHBand="0" w:evenHBand="0" w:firstRowFirstColumn="0" w:firstRowLastColumn="0" w:lastRowFirstColumn="0" w:lastRowLastColumn="0"/>
             </w:pPr>
           </w:p>
         </w:tc>
@@ -3490,7 +3802,7 @@
           </w:tcPr>
           <w:p>
             <w:pPr>
-              <w:cnfStyle w:val="000000000000"/>
+              <w:cnfStyle w:val="000000000000" w:firstRow="0" w:lastRow="0" w:firstColumn="0" w:lastColumn="0" w:oddVBand="0" w:evenVBand="0" w:oddHBand="0" w:evenHBand="0" w:firstRowFirstColumn="0" w:firstRowLastColumn="0" w:lastRowFirstColumn="0" w:lastRowLastColumn="0"/>
             </w:pPr>
           </w:p>
         </w:tc>
@@ -3503,7 +3815,7 @@
           </w:tcPr>
           <w:p>
             <w:pPr>
-              <w:cnfStyle w:val="000000000000"/>
+              <w:cnfStyle w:val="000000000000" w:firstRow="0" w:lastRow="0" w:firstColumn="0" w:lastColumn="0" w:oddVBand="0" w:evenVBand="0" w:oddHBand="0" w:evenHBand="0" w:firstRowFirstColumn="0" w:firstRowLastColumn="0" w:lastRowFirstColumn="0" w:lastRowLastColumn="0"/>
             </w:pPr>
           </w:p>
         </w:tc>
@@ -3513,7 +3825,7 @@
           </w:tcPr>
           <w:p>
             <w:pPr>
-              <w:cnfStyle w:val="000000000000"/>
+              <w:cnfStyle w:val="000000000000" w:firstRow="0" w:lastRow="0" w:firstColumn="0" w:lastColumn="0" w:oddVBand="0" w:evenVBand="0" w:oddHBand="0" w:evenHBand="0" w:firstRowFirstColumn="0" w:firstRowLastColumn="0" w:lastRowFirstColumn="0" w:lastRowLastColumn="0"/>
             </w:pPr>
           </w:p>
         </w:tc>
@@ -3526,7 +3838,7 @@
           </w:tcPr>
           <w:p>
             <w:pPr>
-              <w:cnfStyle w:val="000000000000"/>
+              <w:cnfStyle w:val="000000000000" w:firstRow="0" w:lastRow="0" w:firstColumn="0" w:lastColumn="0" w:oddVBand="0" w:evenVBand="0" w:oddHBand="0" w:evenHBand="0" w:firstRowFirstColumn="0" w:firstRowLastColumn="0" w:lastRowFirstColumn="0" w:lastRowLastColumn="0"/>
             </w:pPr>
           </w:p>
         </w:tc>
@@ -3536,7 +3848,7 @@
           </w:tcPr>
           <w:p>
             <w:pPr>
-              <w:cnfStyle w:val="000000000000"/>
+              <w:cnfStyle w:val="000000000000" w:firstRow="0" w:lastRow="0" w:firstColumn="0" w:lastColumn="0" w:oddVBand="0" w:evenVBand="0" w:oddHBand="0" w:evenHBand="0" w:firstRowFirstColumn="0" w:firstRowLastColumn="0" w:lastRowFirstColumn="0" w:lastRowLastColumn="0"/>
             </w:pPr>
           </w:p>
         </w:tc>
@@ -3549,7 +3861,7 @@
           </w:tcPr>
           <w:p>
             <w:pPr>
-              <w:cnfStyle w:val="000000000000"/>
+              <w:cnfStyle w:val="000000000000" w:firstRow="0" w:lastRow="0" w:firstColumn="0" w:lastColumn="0" w:oddVBand="0" w:evenVBand="0" w:oddHBand="0" w:evenHBand="0" w:firstRowFirstColumn="0" w:firstRowLastColumn="0" w:lastRowFirstColumn="0" w:lastRowLastColumn="0"/>
             </w:pPr>
           </w:p>
         </w:tc>
@@ -3559,7 +3871,7 @@
           </w:tcPr>
           <w:p>
             <w:pPr>
-              <w:cnfStyle w:val="000000000000"/>
+              <w:cnfStyle w:val="000000000000" w:firstRow="0" w:lastRow="0" w:firstColumn="0" w:lastColumn="0" w:oddVBand="0" w:evenVBand="0" w:oddHBand="0" w:evenHBand="0" w:firstRowFirstColumn="0" w:firstRowLastColumn="0" w:lastRowFirstColumn="0" w:lastRowLastColumn="0"/>
             </w:pPr>
           </w:p>
         </w:tc>
@@ -3572,7 +3884,7 @@
           </w:tcPr>
           <w:p>
             <w:pPr>
-              <w:cnfStyle w:val="000000000000"/>
+              <w:cnfStyle w:val="000000000000" w:firstRow="0" w:lastRow="0" w:firstColumn="0" w:lastColumn="0" w:oddVBand="0" w:evenVBand="0" w:oddHBand="0" w:evenHBand="0" w:firstRowFirstColumn="0" w:firstRowLastColumn="0" w:lastRowFirstColumn="0" w:lastRowLastColumn="0"/>
             </w:pPr>
           </w:p>
         </w:tc>
@@ -3582,13 +3894,13 @@
           </w:tcPr>
           <w:p>
             <w:pPr>
-              <w:cnfStyle w:val="000000000000"/>
-            </w:pPr>
-          </w:p>
-        </w:tc>
-        <w:tc>
-          <w:tcPr>
-            <w:cnfStyle w:val="000100000000"/>
+              <w:cnfStyle w:val="000000000000" w:firstRow="0" w:lastRow="0" w:firstColumn="0" w:lastColumn="0" w:oddVBand="0" w:evenVBand="0" w:oddHBand="0" w:evenHBand="0" w:firstRowFirstColumn="0" w:firstRowLastColumn="0" w:lastRowFirstColumn="0" w:lastRowLastColumn="0"/>
+            </w:pPr>
+          </w:p>
+        </w:tc>
+        <w:tc>
+          <w:tcPr>
+            <w:cnfStyle w:val="000100000000" w:firstRow="0" w:lastRow="0" w:firstColumn="0" w:lastColumn="1" w:oddVBand="0" w:evenVBand="0" w:oddHBand="0" w:evenHBand="0" w:firstRowFirstColumn="0" w:firstRowLastColumn="0" w:lastRowFirstColumn="0" w:lastRowLastColumn="0"/>
             <w:tcW w:w="864" w:type="dxa"/>
             <w:gridSpan w:val="2"/>
             <w:tcBorders>
@@ -3605,7 +3917,7 @@
         </w:trPr>
         <w:tc>
           <w:tcPr>
-            <w:cnfStyle w:val="001000000000"/>
+            <w:cnfStyle w:val="001000000000" w:firstRow="0" w:lastRow="0" w:firstColumn="1" w:lastColumn="0" w:oddVBand="0" w:evenVBand="0" w:oddHBand="0" w:evenHBand="0" w:firstRowFirstColumn="0" w:firstRowLastColumn="0" w:lastRowFirstColumn="0" w:lastRowLastColumn="0"/>
             <w:tcW w:w="864" w:type="dxa"/>
             <w:tcBorders>
               <w:top w:val="single" w:sz="4" w:space="0" w:color="365F91" w:themeColor="accent1" w:themeShade="BF"/>
@@ -3627,7 +3939,7 @@
           </w:tcPr>
           <w:p>
             <w:pPr>
-              <w:cnfStyle w:val="000000000000"/>
+              <w:cnfStyle w:val="000000000000" w:firstRow="0" w:lastRow="0" w:firstColumn="0" w:lastColumn="0" w:oddVBand="0" w:evenVBand="0" w:oddHBand="0" w:evenHBand="0" w:firstRowFirstColumn="0" w:firstRowLastColumn="0" w:lastRowFirstColumn="0" w:lastRowLastColumn="0"/>
             </w:pPr>
           </w:p>
         </w:tc>
@@ -3641,7 +3953,7 @@
           </w:tcPr>
           <w:p>
             <w:pPr>
-              <w:cnfStyle w:val="000000000000"/>
+              <w:cnfStyle w:val="000000000000" w:firstRow="0" w:lastRow="0" w:firstColumn="0" w:lastColumn="0" w:oddVBand="0" w:evenVBand="0" w:oddHBand="0" w:evenHBand="0" w:firstRowFirstColumn="0" w:firstRowLastColumn="0" w:lastRowFirstColumn="0" w:lastRowLastColumn="0"/>
             </w:pPr>
             <w:r>
               <w:t>24</w:t>
@@ -3657,7 +3969,7 @@
           </w:tcPr>
           <w:p>
             <w:pPr>
-              <w:cnfStyle w:val="000000000000"/>
+              <w:cnfStyle w:val="000000000000" w:firstRow="0" w:lastRow="0" w:firstColumn="0" w:lastColumn="0" w:oddVBand="0" w:evenVBand="0" w:oddHBand="0" w:evenHBand="0" w:firstRowFirstColumn="0" w:firstRowLastColumn="0" w:lastRowFirstColumn="0" w:lastRowLastColumn="0"/>
             </w:pPr>
           </w:p>
         </w:tc>
@@ -3671,7 +3983,7 @@
           </w:tcPr>
           <w:p>
             <w:pPr>
-              <w:cnfStyle w:val="000000000000"/>
+              <w:cnfStyle w:val="000000000000" w:firstRow="0" w:lastRow="0" w:firstColumn="0" w:lastColumn="0" w:oddVBand="0" w:evenVBand="0" w:oddHBand="0" w:evenHBand="0" w:firstRowFirstColumn="0" w:firstRowLastColumn="0" w:lastRowFirstColumn="0" w:lastRowLastColumn="0"/>
             </w:pPr>
             <w:r>
               <w:t>25</w:t>
@@ -3687,7 +3999,7 @@
           </w:tcPr>
           <w:p>
             <w:pPr>
-              <w:cnfStyle w:val="000000000000"/>
+              <w:cnfStyle w:val="000000000000" w:firstRow="0" w:lastRow="0" w:firstColumn="0" w:lastColumn="0" w:oddVBand="0" w:evenVBand="0" w:oddHBand="0" w:evenHBand="0" w:firstRowFirstColumn="0" w:firstRowLastColumn="0" w:lastRowFirstColumn="0" w:lastRowLastColumn="0"/>
             </w:pPr>
           </w:p>
         </w:tc>
@@ -3701,7 +4013,7 @@
           </w:tcPr>
           <w:p>
             <w:pPr>
-              <w:cnfStyle w:val="000000000000"/>
+              <w:cnfStyle w:val="000000000000" w:firstRow="0" w:lastRow="0" w:firstColumn="0" w:lastColumn="0" w:oddVBand="0" w:evenVBand="0" w:oddHBand="0" w:evenHBand="0" w:firstRowFirstColumn="0" w:firstRowLastColumn="0" w:lastRowFirstColumn="0" w:lastRowLastColumn="0"/>
             </w:pPr>
             <w:r>
               <w:t>26</w:t>
@@ -3717,7 +4029,7 @@
           </w:tcPr>
           <w:p>
             <w:pPr>
-              <w:cnfStyle w:val="000000000000"/>
+              <w:cnfStyle w:val="000000000000" w:firstRow="0" w:lastRow="0" w:firstColumn="0" w:lastColumn="0" w:oddVBand="0" w:evenVBand="0" w:oddHBand="0" w:evenHBand="0" w:firstRowFirstColumn="0" w:firstRowLastColumn="0" w:lastRowFirstColumn="0" w:lastRowLastColumn="0"/>
             </w:pPr>
           </w:p>
         </w:tc>
@@ -3731,7 +4043,7 @@
           </w:tcPr>
           <w:p>
             <w:pPr>
-              <w:cnfStyle w:val="000000000000"/>
+              <w:cnfStyle w:val="000000000000" w:firstRow="0" w:lastRow="0" w:firstColumn="0" w:lastColumn="0" w:oddVBand="0" w:evenVBand="0" w:oddHBand="0" w:evenHBand="0" w:firstRowFirstColumn="0" w:firstRowLastColumn="0" w:lastRowFirstColumn="0" w:lastRowLastColumn="0"/>
             </w:pPr>
             <w:r>
               <w:t>27</w:t>
@@ -3747,7 +4059,7 @@
           </w:tcPr>
           <w:p>
             <w:pPr>
-              <w:cnfStyle w:val="000000000000"/>
+              <w:cnfStyle w:val="000000000000" w:firstRow="0" w:lastRow="0" w:firstColumn="0" w:lastColumn="0" w:oddVBand="0" w:evenVBand="0" w:oddHBand="0" w:evenHBand="0" w:firstRowFirstColumn="0" w:firstRowLastColumn="0" w:lastRowFirstColumn="0" w:lastRowLastColumn="0"/>
             </w:pPr>
           </w:p>
         </w:tc>
@@ -3761,7 +4073,7 @@
           </w:tcPr>
           <w:p>
             <w:pPr>
-              <w:cnfStyle w:val="000000000000"/>
+              <w:cnfStyle w:val="000000000000" w:firstRow="0" w:lastRow="0" w:firstColumn="0" w:lastColumn="0" w:oddVBand="0" w:evenVBand="0" w:oddHBand="0" w:evenHBand="0" w:firstRowFirstColumn="0" w:firstRowLastColumn="0" w:lastRowFirstColumn="0" w:lastRowLastColumn="0"/>
             </w:pPr>
             <w:r>
               <w:t>28</w:t>
@@ -3777,13 +4089,13 @@
           </w:tcPr>
           <w:p>
             <w:pPr>
-              <w:cnfStyle w:val="000000000000"/>
-            </w:pPr>
-          </w:p>
-        </w:tc>
-        <w:tc>
-          <w:tcPr>
-            <w:cnfStyle w:val="000100000000"/>
+              <w:cnfStyle w:val="000000000000" w:firstRow="0" w:lastRow="0" w:firstColumn="0" w:lastColumn="0" w:oddVBand="0" w:evenVBand="0" w:oddHBand="0" w:evenHBand="0" w:firstRowFirstColumn="0" w:firstRowLastColumn="0" w:lastRowFirstColumn="0" w:lastRowLastColumn="0"/>
+            </w:pPr>
+          </w:p>
+        </w:tc>
+        <w:tc>
+          <w:tcPr>
+            <w:cnfStyle w:val="000100000000" w:firstRow="0" w:lastRow="0" w:firstColumn="0" w:lastColumn="1" w:oddVBand="0" w:evenVBand="0" w:oddHBand="0" w:evenHBand="0" w:firstRowFirstColumn="0" w:firstRowLastColumn="0" w:lastRowFirstColumn="0" w:lastRowLastColumn="0"/>
             <w:tcW w:w="864" w:type="dxa"/>
             <w:gridSpan w:val="2"/>
             <w:tcBorders>
@@ -3804,7 +4116,7 @@
         </w:trPr>
         <w:tc>
           <w:tcPr>
-            <w:cnfStyle w:val="001000000000"/>
+            <w:cnfStyle w:val="001000000000" w:firstRow="0" w:lastRow="0" w:firstColumn="1" w:lastColumn="0" w:oddVBand="0" w:evenVBand="0" w:oddHBand="0" w:evenHBand="0" w:firstRowFirstColumn="0" w:firstRowLastColumn="0" w:lastRowFirstColumn="0" w:lastRowLastColumn="0"/>
             <w:tcW w:w="864" w:type="dxa"/>
             <w:tcBorders>
               <w:bottom w:val="single" w:sz="4" w:space="0" w:color="365F91" w:themeColor="accent1" w:themeShade="BF"/>
@@ -3818,7 +4130,7 @@
           </w:tcPr>
           <w:p>
             <w:pPr>
-              <w:cnfStyle w:val="000000000000"/>
+              <w:cnfStyle w:val="000000000000" w:firstRow="0" w:lastRow="0" w:firstColumn="0" w:lastColumn="0" w:oddVBand="0" w:evenVBand="0" w:oddHBand="0" w:evenHBand="0" w:firstRowFirstColumn="0" w:firstRowLastColumn="0" w:lastRowFirstColumn="0" w:lastRowLastColumn="0"/>
             </w:pPr>
           </w:p>
         </w:tc>
@@ -3831,7 +4143,7 @@
           </w:tcPr>
           <w:p>
             <w:pPr>
-              <w:cnfStyle w:val="000000000000"/>
+              <w:cnfStyle w:val="000000000000" w:firstRow="0" w:lastRow="0" w:firstColumn="0" w:lastColumn="0" w:oddVBand="0" w:evenVBand="0" w:oddHBand="0" w:evenHBand="0" w:firstRowFirstColumn="0" w:firstRowLastColumn="0" w:lastRowFirstColumn="0" w:lastRowLastColumn="0"/>
             </w:pPr>
           </w:p>
         </w:tc>
@@ -3841,7 +4153,7 @@
           </w:tcPr>
           <w:p>
             <w:pPr>
-              <w:cnfStyle w:val="000000000000"/>
+              <w:cnfStyle w:val="000000000000" w:firstRow="0" w:lastRow="0" w:firstColumn="0" w:lastColumn="0" w:oddVBand="0" w:evenVBand="0" w:oddHBand="0" w:evenHBand="0" w:firstRowFirstColumn="0" w:firstRowLastColumn="0" w:lastRowFirstColumn="0" w:lastRowLastColumn="0"/>
             </w:pPr>
           </w:p>
         </w:tc>
@@ -3854,7 +4166,7 @@
           </w:tcPr>
           <w:p>
             <w:pPr>
-              <w:cnfStyle w:val="000000000000"/>
+              <w:cnfStyle w:val="000000000000" w:firstRow="0" w:lastRow="0" w:firstColumn="0" w:lastColumn="0" w:oddVBand="0" w:evenVBand="0" w:oddHBand="0" w:evenHBand="0" w:firstRowFirstColumn="0" w:firstRowLastColumn="0" w:lastRowFirstColumn="0" w:lastRowLastColumn="0"/>
             </w:pPr>
           </w:p>
         </w:tc>
@@ -3864,7 +4176,7 @@
           </w:tcPr>
           <w:p>
             <w:pPr>
-              <w:cnfStyle w:val="000000000000"/>
+              <w:cnfStyle w:val="000000000000" w:firstRow="0" w:lastRow="0" w:firstColumn="0" w:lastColumn="0" w:oddVBand="0" w:evenVBand="0" w:oddHBand="0" w:evenHBand="0" w:firstRowFirstColumn="0" w:firstRowLastColumn="0" w:lastRowFirstColumn="0" w:lastRowLastColumn="0"/>
             </w:pPr>
           </w:p>
         </w:tc>
@@ -3877,7 +4189,7 @@
           </w:tcPr>
           <w:p>
             <w:pPr>
-              <w:cnfStyle w:val="000000000000"/>
+              <w:cnfStyle w:val="000000000000" w:firstRow="0" w:lastRow="0" w:firstColumn="0" w:lastColumn="0" w:oddVBand="0" w:evenVBand="0" w:oddHBand="0" w:evenHBand="0" w:firstRowFirstColumn="0" w:firstRowLastColumn="0" w:lastRowFirstColumn="0" w:lastRowLastColumn="0"/>
             </w:pPr>
           </w:p>
         </w:tc>
@@ -3887,7 +4199,7 @@
           </w:tcPr>
           <w:p>
             <w:pPr>
-              <w:cnfStyle w:val="000000000000"/>
+              <w:cnfStyle w:val="000000000000" w:firstRow="0" w:lastRow="0" w:firstColumn="0" w:lastColumn="0" w:oddVBand="0" w:evenVBand="0" w:oddHBand="0" w:evenHBand="0" w:firstRowFirstColumn="0" w:firstRowLastColumn="0" w:lastRowFirstColumn="0" w:lastRowLastColumn="0"/>
             </w:pPr>
           </w:p>
         </w:tc>
@@ -3900,7 +4212,7 @@
           </w:tcPr>
           <w:p>
             <w:pPr>
-              <w:cnfStyle w:val="000000000000"/>
+              <w:cnfStyle w:val="000000000000" w:firstRow="0" w:lastRow="0" w:firstColumn="0" w:lastColumn="0" w:oddVBand="0" w:evenVBand="0" w:oddHBand="0" w:evenHBand="0" w:firstRowFirstColumn="0" w:firstRowLastColumn="0" w:lastRowFirstColumn="0" w:lastRowLastColumn="0"/>
             </w:pPr>
           </w:p>
         </w:tc>
@@ -3910,7 +4222,7 @@
           </w:tcPr>
           <w:p>
             <w:pPr>
-              <w:cnfStyle w:val="000000000000"/>
+              <w:cnfStyle w:val="000000000000" w:firstRow="0" w:lastRow="0" w:firstColumn="0" w:lastColumn="0" w:oddVBand="0" w:evenVBand="0" w:oddHBand="0" w:evenHBand="0" w:firstRowFirstColumn="0" w:firstRowLastColumn="0" w:lastRowFirstColumn="0" w:lastRowLastColumn="0"/>
             </w:pPr>
           </w:p>
         </w:tc>
@@ -3923,7 +4235,7 @@
           </w:tcPr>
           <w:p>
             <w:pPr>
-              <w:cnfStyle w:val="000000000000"/>
+              <w:cnfStyle w:val="000000000000" w:firstRow="0" w:lastRow="0" w:firstColumn="0" w:lastColumn="0" w:oddVBand="0" w:evenVBand="0" w:oddHBand="0" w:evenHBand="0" w:firstRowFirstColumn="0" w:firstRowLastColumn="0" w:lastRowFirstColumn="0" w:lastRowLastColumn="0"/>
             </w:pPr>
           </w:p>
         </w:tc>
@@ -3933,13 +4245,13 @@
           </w:tcPr>
           <w:p>
             <w:pPr>
-              <w:cnfStyle w:val="000000000000"/>
-            </w:pPr>
-          </w:p>
-        </w:tc>
-        <w:tc>
-          <w:tcPr>
-            <w:cnfStyle w:val="000100000000"/>
+              <w:cnfStyle w:val="000000000000" w:firstRow="0" w:lastRow="0" w:firstColumn="0" w:lastColumn="0" w:oddVBand="0" w:evenVBand="0" w:oddHBand="0" w:evenHBand="0" w:firstRowFirstColumn="0" w:firstRowLastColumn="0" w:lastRowFirstColumn="0" w:lastRowLastColumn="0"/>
+            </w:pPr>
+          </w:p>
+        </w:tc>
+        <w:tc>
+          <w:tcPr>
+            <w:cnfStyle w:val="000100000000" w:firstRow="0" w:lastRow="0" w:firstColumn="0" w:lastColumn="1" w:oddVBand="0" w:evenVBand="0" w:oddHBand="0" w:evenHBand="0" w:firstRowFirstColumn="0" w:firstRowLastColumn="0" w:lastRowFirstColumn="0" w:lastRowLastColumn="0"/>
             <w:tcW w:w="864" w:type="dxa"/>
             <w:gridSpan w:val="2"/>
             <w:tcBorders>
@@ -3956,7 +4268,7 @@
         </w:trPr>
         <w:tc>
           <w:tcPr>
-            <w:cnfStyle w:val="001000000000"/>
+            <w:cnfStyle w:val="001000000000" w:firstRow="0" w:lastRow="0" w:firstColumn="1" w:lastColumn="0" w:oddVBand="0" w:evenVBand="0" w:oddHBand="0" w:evenHBand="0" w:firstRowFirstColumn="0" w:firstRowLastColumn="0" w:lastRowFirstColumn="0" w:lastRowLastColumn="0"/>
             <w:tcW w:w="864" w:type="dxa"/>
             <w:tcBorders>
               <w:top w:val="single" w:sz="4" w:space="0" w:color="365F91" w:themeColor="accent1" w:themeShade="BF"/>
@@ -3978,7 +4290,7 @@
           </w:tcPr>
           <w:p>
             <w:pPr>
-              <w:cnfStyle w:val="000000000000"/>
+              <w:cnfStyle w:val="000000000000" w:firstRow="0" w:lastRow="0" w:firstColumn="0" w:lastColumn="0" w:oddVBand="0" w:evenVBand="0" w:oddHBand="0" w:evenHBand="0" w:firstRowFirstColumn="0" w:firstRowLastColumn="0" w:lastRowFirstColumn="0" w:lastRowLastColumn="0"/>
             </w:pPr>
           </w:p>
         </w:tc>
@@ -3992,7 +4304,7 @@
           </w:tcPr>
           <w:p>
             <w:pPr>
-              <w:cnfStyle w:val="000000000000"/>
+              <w:cnfStyle w:val="000000000000" w:firstRow="0" w:lastRow="0" w:firstColumn="0" w:lastColumn="0" w:oddVBand="0" w:evenVBand="0" w:oddHBand="0" w:evenHBand="0" w:firstRowFirstColumn="0" w:firstRowLastColumn="0" w:lastRowFirstColumn="0" w:lastRowLastColumn="0"/>
             </w:pPr>
             <w:r>
               <w:t>31</w:t>
@@ -4008,7 +4320,7 @@
           </w:tcPr>
           <w:p>
             <w:pPr>
-              <w:cnfStyle w:val="000000000000"/>
+              <w:cnfStyle w:val="000000000000" w:firstRow="0" w:lastRow="0" w:firstColumn="0" w:lastColumn="0" w:oddVBand="0" w:evenVBand="0" w:oddHBand="0" w:evenHBand="0" w:firstRowFirstColumn="0" w:firstRowLastColumn="0" w:lastRowFirstColumn="0" w:lastRowLastColumn="0"/>
             </w:pPr>
           </w:p>
         </w:tc>
@@ -4022,7 +4334,7 @@
           </w:tcPr>
           <w:p>
             <w:pPr>
-              <w:cnfStyle w:val="000000000000"/>
+              <w:cnfStyle w:val="000000000000" w:firstRow="0" w:lastRow="0" w:firstColumn="0" w:lastColumn="0" w:oddVBand="0" w:evenVBand="0" w:oddHBand="0" w:evenHBand="0" w:firstRowFirstColumn="0" w:firstRowLastColumn="0" w:lastRowFirstColumn="0" w:lastRowLastColumn="0"/>
             </w:pPr>
           </w:p>
         </w:tc>
@@ -4035,7 +4347,7 @@
           </w:tcPr>
           <w:p>
             <w:pPr>
-              <w:cnfStyle w:val="000000000000"/>
+              <w:cnfStyle w:val="000000000000" w:firstRow="0" w:lastRow="0" w:firstColumn="0" w:lastColumn="0" w:oddVBand="0" w:evenVBand="0" w:oddHBand="0" w:evenHBand="0" w:firstRowFirstColumn="0" w:firstRowLastColumn="0" w:lastRowFirstColumn="0" w:lastRowLastColumn="0"/>
             </w:pPr>
           </w:p>
         </w:tc>
@@ -4049,7 +4361,7 @@
           </w:tcPr>
           <w:p>
             <w:pPr>
-              <w:cnfStyle w:val="000000000000"/>
+              <w:cnfStyle w:val="000000000000" w:firstRow="0" w:lastRow="0" w:firstColumn="0" w:lastColumn="0" w:oddVBand="0" w:evenVBand="0" w:oddHBand="0" w:evenHBand="0" w:firstRowFirstColumn="0" w:firstRowLastColumn="0" w:lastRowFirstColumn="0" w:lastRowLastColumn="0"/>
             </w:pPr>
           </w:p>
         </w:tc>
@@ -4062,7 +4374,7 @@
           </w:tcPr>
           <w:p>
             <w:pPr>
-              <w:cnfStyle w:val="000000000000"/>
+              <w:cnfStyle w:val="000000000000" w:firstRow="0" w:lastRow="0" w:firstColumn="0" w:lastColumn="0" w:oddVBand="0" w:evenVBand="0" w:oddHBand="0" w:evenHBand="0" w:firstRowFirstColumn="0" w:firstRowLastColumn="0" w:lastRowFirstColumn="0" w:lastRowLastColumn="0"/>
             </w:pPr>
           </w:p>
         </w:tc>
@@ -4076,7 +4388,7 @@
           </w:tcPr>
           <w:p>
             <w:pPr>
-              <w:cnfStyle w:val="000000000000"/>
+              <w:cnfStyle w:val="000000000000" w:firstRow="0" w:lastRow="0" w:firstColumn="0" w:lastColumn="0" w:oddVBand="0" w:evenVBand="0" w:oddHBand="0" w:evenHBand="0" w:firstRowFirstColumn="0" w:firstRowLastColumn="0" w:lastRowFirstColumn="0" w:lastRowLastColumn="0"/>
             </w:pPr>
           </w:p>
         </w:tc>
@@ -4089,7 +4401,7 @@
           </w:tcPr>
           <w:p>
             <w:pPr>
-              <w:cnfStyle w:val="000000000000"/>
+              <w:cnfStyle w:val="000000000000" w:firstRow="0" w:lastRow="0" w:firstColumn="0" w:lastColumn="0" w:oddVBand="0" w:evenVBand="0" w:oddHBand="0" w:evenHBand="0" w:firstRowFirstColumn="0" w:firstRowLastColumn="0" w:lastRowFirstColumn="0" w:lastRowLastColumn="0"/>
             </w:pPr>
           </w:p>
         </w:tc>
@@ -4103,7 +4415,7 @@
           </w:tcPr>
           <w:p>
             <w:pPr>
-              <w:cnfStyle w:val="000000000000"/>
+              <w:cnfStyle w:val="000000000000" w:firstRow="0" w:lastRow="0" w:firstColumn="0" w:lastColumn="0" w:oddVBand="0" w:evenVBand="0" w:oddHBand="0" w:evenHBand="0" w:firstRowFirstColumn="0" w:firstRowLastColumn="0" w:lastRowFirstColumn="0" w:lastRowLastColumn="0"/>
             </w:pPr>
           </w:p>
         </w:tc>
@@ -4116,13 +4428,13 @@
           </w:tcPr>
           <w:p>
             <w:pPr>
-              <w:cnfStyle w:val="000000000000"/>
-            </w:pPr>
-          </w:p>
-        </w:tc>
-        <w:tc>
-          <w:tcPr>
-            <w:cnfStyle w:val="000100000000"/>
+              <w:cnfStyle w:val="000000000000" w:firstRow="0" w:lastRow="0" w:firstColumn="0" w:lastColumn="0" w:oddVBand="0" w:evenVBand="0" w:oddHBand="0" w:evenHBand="0" w:firstRowFirstColumn="0" w:firstRowLastColumn="0" w:lastRowFirstColumn="0" w:lastRowLastColumn="0"/>
+            </w:pPr>
+          </w:p>
+        </w:tc>
+        <w:tc>
+          <w:tcPr>
+            <w:cnfStyle w:val="000100000000" w:firstRow="0" w:lastRow="0" w:firstColumn="0" w:lastColumn="1" w:oddVBand="0" w:evenVBand="0" w:oddHBand="0" w:evenHBand="0" w:firstRowFirstColumn="0" w:firstRowLastColumn="0" w:lastRowFirstColumn="0" w:lastRowLastColumn="0"/>
             <w:tcW w:w="864" w:type="dxa"/>
             <w:gridSpan w:val="2"/>
             <w:tcBorders>
@@ -4138,26 +4450,35 @@
       <w:pPr>
         <w:pStyle w:val="Heading1"/>
       </w:pPr>
-      <w:bookmarkStart w:id="9" w:name="_Toc359077857"/>
-      <w:r>
+      <w:bookmarkStart w:id="10" w:name="_Toc359077857"/>
+      <w:r>
+        <w:lastRenderedPageBreak/>
         <w:t>Structural Elements</w:t>
       </w:r>
-      <w:bookmarkEnd w:id="9"/>
-    </w:p>
-    <w:p>
-      <w:r>
-        <w:t xml:space="preserve">Miscellaneous structural elements you can add to your document, like footnotes, endnotes, dropcaps and the like. </w:t>
+      <w:bookmarkEnd w:id="10"/>
+    </w:p>
+    <w:p>
+      <w:r>
+        <w:t xml:space="preserve">Miscellaneous structural elements you can add to your document, like footnotes, endnotes, </w:t>
+      </w:r>
+      <w:proofErr w:type="spellStart"/>
+      <w:r>
+        <w:t>dropcaps</w:t>
+      </w:r>
+      <w:proofErr w:type="spellEnd"/>
+      <w:r>
+        <w:t xml:space="preserve"> and the like. </w:t>
       </w:r>
     </w:p>
     <w:p>
       <w:pPr>
         <w:pStyle w:val="Heading2"/>
       </w:pPr>
-      <w:bookmarkStart w:id="10" w:name="_Toc359077858"/>
+      <w:bookmarkStart w:id="11" w:name="_Toc359077858"/>
       <w:r>
         <w:t>Footnotes &amp; Endnotes</w:t>
       </w:r>
-      <w:bookmarkEnd w:id="10"/>
+      <w:bookmarkEnd w:id="11"/>
     </w:p>
     <w:p>
       <w:r>
@@ -4167,7 +4488,7 @@
         <w:rPr>
           <w:rStyle w:val="FootnoteReference"/>
         </w:rPr>
-        <w:footnoteReference w:id="2"/>
+        <w:footnoteReference w:id="1"/>
       </w:r>
       <w:r>
         <w:t xml:space="preserve"> and endnotes</w:t>
@@ -4176,21 +4497,31 @@
         <w:rPr>
           <w:rStyle w:val="EndnoteReference"/>
         </w:rPr>
-        <w:endnoteReference w:id="2"/>
-      </w:r>
-      <w:r>
-        <w:t xml:space="preserve"> are automatically recognized and both are converted to endnotes, with backlinks for maximum ease of use in ebook devices.</w:t>
+        <w:endnoteReference w:id="1"/>
+      </w:r>
+      <w:r>
+        <w:t xml:space="preserve"> are automatically recognized and both are converted to endnotes, with backlinks for maximum ease of use in </w:t>
+      </w:r>
+      <w:proofErr w:type="spellStart"/>
+      <w:r>
+        <w:t>ebook</w:t>
+      </w:r>
+      <w:proofErr w:type="spellEnd"/>
+      <w:r>
+        <w:t xml:space="preserve"> devices.</w:t>
       </w:r>
     </w:p>
     <w:p>
       <w:pPr>
         <w:pStyle w:val="Heading2"/>
       </w:pPr>
-      <w:bookmarkStart w:id="11" w:name="_Toc359077859"/>
+      <w:bookmarkStart w:id="12" w:name="_Toc359077859"/>
+      <w:proofErr w:type="spellStart"/>
       <w:r>
         <w:t>Dropcaps</w:t>
       </w:r>
-      <w:bookmarkEnd w:id="11"/>
+      <w:bookmarkEnd w:id="12"/>
+      <w:proofErr w:type="spellEnd"/>
     </w:p>
     <w:p>
       <w:pPr>
@@ -4222,21 +4553,45 @@
         <w:t>p</w:t>
       </w:r>
       <w:r>
-        <w:t>ecify how many lines of text a drop-cap should use. Because of limitations in ebook technology, this is not possible when converting.  Instead, the converted drop cap will use font size and line height to simulate the effect as well as possible. While not as good as the original, the result is usually tolerable. This paragraph has a “D” dropcap set to occupy three lines of text with a font size of 58.5 pts.</w:t>
-      </w:r>
-      <w:r>
-        <w:t xml:space="preserve"> Depending on the screen width and capabilities of the device you view the book on, this dropcap can look anything from perfect to ugly.</w:t>
+        <w:t xml:space="preserve">ecify how many lines of text a drop-cap should use. Because of limitations in </w:t>
+      </w:r>
+      <w:proofErr w:type="spellStart"/>
+      <w:r>
+        <w:t>ebook</w:t>
+      </w:r>
+      <w:proofErr w:type="spellEnd"/>
+      <w:r>
+        <w:t xml:space="preserve"> technology, this is not possible when converting.  Instead, the converted drop cap will use font size and line height to simulate the effect as well as possible. While not as good as the original, the result is usually tolerable. This paragraph has a “D” </w:t>
+      </w:r>
+      <w:proofErr w:type="spellStart"/>
+      <w:r>
+        <w:t>dropcap</w:t>
+      </w:r>
+      <w:proofErr w:type="spellEnd"/>
+      <w:r>
+        <w:t xml:space="preserve"> set to occupy three lines of text with a font size of 58.5 pts.</w:t>
+      </w:r>
+      <w:r>
+        <w:t xml:space="preserve"> Depending on the screen width and capabilities of the device you view the book on, this </w:t>
+      </w:r>
+      <w:proofErr w:type="spellStart"/>
+      <w:r>
+        <w:t>dropcap</w:t>
+      </w:r>
+      <w:proofErr w:type="spellEnd"/>
+      <w:r>
+        <w:t xml:space="preserve"> can look anything from perfect to ugly.</w:t>
       </w:r>
     </w:p>
     <w:p>
       <w:pPr>
         <w:pStyle w:val="Heading2"/>
       </w:pPr>
-      <w:bookmarkStart w:id="12" w:name="_Toc359077860"/>
+      <w:bookmarkStart w:id="13" w:name="_Toc359077860"/>
       <w:r>
         <w:t>Links</w:t>
       </w:r>
-      <w:bookmarkEnd w:id="12"/>
+      <w:bookmarkEnd w:id="13"/>
     </w:p>
     <w:p>
       <w:r>
@@ -4246,14 +4601,30 @@
         <w:t>locations</w:t>
       </w:r>
       <w:r>
-        <w:t xml:space="preserve"> inside the document itself. Both are supported by calibre. For example, here is a link pointing to the </w:t>
-      </w:r>
-      <w:hyperlink r:id="rId9" w:history="1">
+        <w:t xml:space="preserve"> inside the document itself. Both are supported by </w:t>
+      </w:r>
+      <w:proofErr w:type="spellStart"/>
+      <w:r>
+        <w:t>calibre</w:t>
+      </w:r>
+      <w:proofErr w:type="spellEnd"/>
+      <w:r>
+        <w:t xml:space="preserve">. For example, here is a link pointing to the </w:t>
+      </w:r>
+      <w:hyperlink r:id="rId10" w:history="1">
+        <w:proofErr w:type="spellStart"/>
         <w:r>
           <w:rPr>
             <w:rStyle w:val="Hyperlink"/>
           </w:rPr>
-          <w:t>calibre download page</w:t>
+          <w:t>calibre</w:t>
+        </w:r>
+        <w:proofErr w:type="spellEnd"/>
+        <w:r>
+          <w:rPr>
+            <w:rStyle w:val="Hyperlink"/>
+          </w:rPr>
+          <w:t xml:space="preserve"> download page</w:t>
         </w:r>
       </w:hyperlink>
       <w:r>
@@ -4278,15 +4649,39 @@
       <w:pPr>
         <w:pStyle w:val="Heading2"/>
       </w:pPr>
-      <w:bookmarkStart w:id="13" w:name="_Toc359077861"/>
+      <w:bookmarkStart w:id="14" w:name="_Toc359077861"/>
       <w:r>
         <w:t>Table of Contents</w:t>
       </w:r>
-      <w:bookmarkEnd w:id="13"/>
-    </w:p>
-    <w:p>
-      <w:r>
-        <w:t>There are two approaches that calibre takes when generating a Table of Contents. The first is if the Word document has a Table of Contents itself. Provided that the Table of Contents uses hyperlinks, calibre will automatically use it. The levels of the Table of Contents are identified by their left indent, so if you want the ebook to have a multi-level Table of Contents, make sure you create a properly indented Table of Contents in Word.</w:t>
+      <w:bookmarkEnd w:id="14"/>
+    </w:p>
+    <w:p>
+      <w:r>
+        <w:t xml:space="preserve">There are two approaches that </w:t>
+      </w:r>
+      <w:proofErr w:type="spellStart"/>
+      <w:r>
+        <w:t>calibre</w:t>
+      </w:r>
+      <w:proofErr w:type="spellEnd"/>
+      <w:r>
+        <w:t xml:space="preserve"> takes when generating a Table of Contents. The first is if the Word document has a Table of Contents itself. Provided that the Table of Contents uses hyperlinks, </w:t>
+      </w:r>
+      <w:proofErr w:type="spellStart"/>
+      <w:r>
+        <w:t>calibre</w:t>
+      </w:r>
+      <w:proofErr w:type="spellEnd"/>
+      <w:r>
+        <w:t xml:space="preserve"> will automatically use it. The levels of the Table of Contents are identified by their left indent, so if you want the </w:t>
+      </w:r>
+      <w:proofErr w:type="spellStart"/>
+      <w:r>
+        <w:t>ebook</w:t>
+      </w:r>
+      <w:proofErr w:type="spellEnd"/>
+      <w:r>
+        <w:t xml:space="preserve"> to have a multi-level Table of Contents, make sure you create a properly indented Table of Contents in Word.</w:t>
       </w:r>
     </w:p>
     <w:p>
@@ -4299,16 +4694,30 @@
     </w:p>
     <w:p>
       <w:r>
+        <w:lastRenderedPageBreak/>
         <w:t xml:space="preserve"> You can see the</w:t>
       </w:r>
       <w:r>
         <w:t xml:space="preserve"> Table of Contents</w:t>
       </w:r>
       <w:r>
-        <w:t xml:space="preserve"> created by calibre</w:t>
-      </w:r>
-      <w:r>
-        <w:t xml:space="preserve"> by clicking the Table of Contents button in whatever viewer you are using to view the converted ebook.</w:t>
+        <w:t xml:space="preserve"> created by </w:t>
+      </w:r>
+      <w:proofErr w:type="spellStart"/>
+      <w:r>
+        <w:t>calibre</w:t>
+      </w:r>
+      <w:proofErr w:type="spellEnd"/>
+      <w:r>
+        <w:t xml:space="preserve"> by clicking the Table of Contents button in whatever viewer you are using to view the converted </w:t>
+      </w:r>
+      <w:proofErr w:type="spellStart"/>
+      <w:r>
+        <w:t>ebook</w:t>
+      </w:r>
+      <w:proofErr w:type="spellEnd"/>
+      <w:r>
+        <w:t>.</w:t>
       </w:r>
       <w:r>
         <w:t xml:space="preserve"> </w:t>
@@ -5865,16 +6274,22 @@
       <w:pPr>
         <w:pStyle w:val="Heading1"/>
       </w:pPr>
-      <w:bookmarkStart w:id="14" w:name="_Toc359077862"/>
-      <w:r>
+      <w:bookmarkStart w:id="15" w:name="_Toc359077862"/>
+      <w:r>
+        <w:lastRenderedPageBreak/>
         <w:t>Images</w:t>
       </w:r>
-      <w:bookmarkEnd w:id="14"/>
-    </w:p>
-    <w:p>
-      <w:r>
-        <w:t xml:space="preserve">Images can be of three main types. Inline images are images that are part of the normal text flow, like this image of a green dot </w:t>
-      </w:r>
+      <w:bookmarkEnd w:id="15"/>
+    </w:p>
+    <w:p>
+      <w:r>
+        <w:t xml:space="preserve">Images can be of three main types. Inline images are images that are part of the normal text flow, like this image of a green </w:t>
+      </w:r>
+      <w:proofErr w:type="gramStart"/>
+      <w:r>
+        <w:t xml:space="preserve">dot </w:t>
+      </w:r>
+      <w:proofErr w:type="gramEnd"/>
       <w:r>
         <w:rPr>
           <w:noProof/>
@@ -5895,7 +6310,7 @@
                     <pic:cNvPicPr/>
                   </pic:nvPicPr>
                   <pic:blipFill>
-                    <a:blip r:embed="rId10"/>
+                    <a:blip r:embed="rId11"/>
                     <a:stretch>
                       <a:fillRect/>
                     </a:stretch>
@@ -5946,7 +6361,7 @@
                     <pic:cNvPicPr/>
                   </pic:nvPicPr>
                   <pic:blipFill>
-                    <a:blip r:embed="rId11"/>
+                    <a:blip r:embed="rId12"/>
                     <a:stretch>
                       <a:fillRect/>
                     </a:stretch>
@@ -5967,7 +6382,23 @@
         </w:drawing>
       </w:r>
       <w:r>
-        <w:t xml:space="preserve"> The next category of image is a floating image, one that “floats “ on the page and is surrounded by text. Word supports more types of floating images than are possible with current ebook technology, so the conversion maps floating images to simple left and right floats, as you can see with the left and right arrow images on the sides of this paragraph.</w:t>
+        <w:t xml:space="preserve"> The next category of image is a floating image, one that “floats </w:t>
+      </w:r>
+      <w:proofErr w:type="gramStart"/>
+      <w:r>
+        <w:t>“ on</w:t>
+      </w:r>
+      <w:proofErr w:type="gramEnd"/>
+      <w:r>
+        <w:t xml:space="preserve"> the page and is surrounded by text. Word supports more types of floating images than are possible with current </w:t>
+      </w:r>
+      <w:proofErr w:type="spellStart"/>
+      <w:r>
+        <w:t>ebook</w:t>
+      </w:r>
+      <w:proofErr w:type="spellEnd"/>
+      <w:r>
+        <w:t xml:space="preserve"> technology, so the conversion maps floating images to simple left and right floats, as you can see with the left and right arrow images on the sides of this paragraph.</w:t>
       </w:r>
     </w:p>
     <w:p>
@@ -6004,7 +6435,7 @@
                     <pic:cNvPicPr/>
                   </pic:nvPicPr>
                   <pic:blipFill>
-                    <a:blip r:embed="rId10"/>
+                    <a:blip r:embed="rId11"/>
                     <a:stretch>
                       <a:fillRect/>
                     </a:stretch>
@@ -6052,7 +6483,7 @@
                     <pic:cNvPicPr/>
                   </pic:nvPicPr>
                   <pic:blipFill>
-                    <a:blip r:embed="rId12"/>
+                    <a:blip r:embed="rId13"/>
                     <a:stretch>
                       <a:fillRect/>
                     </a:stretch>
@@ -6081,7 +6512,23 @@
     </w:p>
     <w:p>
       <w:r>
-        <w:t xml:space="preserve">Generally, it is not possible to translate the exact positioning of images from a Word document to an ebook. That is because in Word, image positioning is specified in absolute units from the page boundaries.  There is no analogous technology in ebooks, so the conversion will usually end up placing the image either centered or floating close to the point in the text where it was </w:t>
+        <w:t xml:space="preserve">Generally, it is not possible to translate the exact positioning of images from a Word document to an </w:t>
+      </w:r>
+      <w:proofErr w:type="spellStart"/>
+      <w:r>
+        <w:t>ebook</w:t>
+      </w:r>
+      <w:proofErr w:type="spellEnd"/>
+      <w:r>
+        <w:t xml:space="preserve">. That is because in Word, image positioning is specified in absolute units from the page boundaries.  There is no analogous technology in </w:t>
+      </w:r>
+      <w:proofErr w:type="spellStart"/>
+      <w:r>
+        <w:t>ebooks</w:t>
+      </w:r>
+      <w:proofErr w:type="spellEnd"/>
+      <w:r>
+        <w:t xml:space="preserve">, so the conversion will usually end up placing the image either centered or floating close to the point in the text where it was </w:t>
       </w:r>
       <w:r>
         <w:rPr>
@@ -6097,26 +6544,35 @@
       <w:pPr>
         <w:pStyle w:val="Heading1"/>
       </w:pPr>
-      <w:bookmarkStart w:id="15" w:name="_Toc359077863"/>
-      <w:r>
+      <w:bookmarkStart w:id="16" w:name="_Toc359077863"/>
+      <w:r>
+        <w:lastRenderedPageBreak/>
         <w:t>Lists</w:t>
       </w:r>
-      <w:bookmarkEnd w:id="15"/>
-    </w:p>
-    <w:p>
-      <w:r>
-        <w:t>All types of lists are supported by the conversion, with the exception of lists that use fancy bullets, these get converted to regular bullets.</w:t>
+      <w:bookmarkEnd w:id="16"/>
+    </w:p>
+    <w:p>
+      <w:r>
+        <w:t xml:space="preserve">All types of lists are supported by the conversion, with the exception of lists that use fancy </w:t>
+      </w:r>
+      <w:proofErr w:type="gramStart"/>
+      <w:r>
+        <w:t>bullets,</w:t>
+      </w:r>
+      <w:proofErr w:type="gramEnd"/>
+      <w:r>
+        <w:t xml:space="preserve"> these get converted to regular bullets.</w:t>
       </w:r>
     </w:p>
     <w:p>
       <w:pPr>
         <w:pStyle w:val="Heading2"/>
       </w:pPr>
-      <w:bookmarkStart w:id="16" w:name="_Toc359077864"/>
+      <w:bookmarkStart w:id="17" w:name="_Toc359077864"/>
       <w:r>
         <w:t>Bulleted List</w:t>
       </w:r>
-      <w:bookmarkEnd w:id="16"/>
+      <w:bookmarkEnd w:id="17"/>
     </w:p>
     <w:p>
       <w:pPr>
@@ -6146,11 +6602,11 @@
       <w:pPr>
         <w:pStyle w:val="Heading2"/>
       </w:pPr>
-      <w:bookmarkStart w:id="17" w:name="_Toc359077865"/>
+      <w:bookmarkStart w:id="18" w:name="_Toc359077865"/>
       <w:r>
         <w:t>Numbered List</w:t>
       </w:r>
-      <w:bookmarkEnd w:id="17"/>
+      <w:bookmarkEnd w:id="18"/>
     </w:p>
     <w:p>
       <w:pPr>
@@ -6180,14 +6636,14 @@
       <w:pPr>
         <w:pStyle w:val="Heading2"/>
       </w:pPr>
-      <w:bookmarkStart w:id="18" w:name="_Toc359077866"/>
+      <w:bookmarkStart w:id="19" w:name="_Toc359077866"/>
       <w:r>
         <w:t>Multi-level List</w:t>
       </w:r>
       <w:r>
         <w:t>s</w:t>
       </w:r>
-      <w:bookmarkEnd w:id="18"/>
+      <w:bookmarkEnd w:id="19"/>
     </w:p>
     <w:p>
       <w:pPr>
@@ -6334,11 +6790,11 @@
       <w:pPr>
         <w:pStyle w:val="Heading2"/>
       </w:pPr>
-      <w:bookmarkStart w:id="19" w:name="_Toc359077867"/>
+      <w:bookmarkStart w:id="20" w:name="_Toc359077867"/>
       <w:r>
         <w:t>Continued Lists</w:t>
       </w:r>
-      <w:bookmarkEnd w:id="19"/>
+      <w:bookmarkEnd w:id="20"/>
     </w:p>
     <w:p>
       <w:pPr>
@@ -6369,9 +6825,11 @@
         <w:pStyle w:val="ListParagraph"/>
         <w:ind w:firstLine="0"/>
       </w:pPr>
+      <w:proofErr w:type="gramStart"/>
       <w:r>
         <w:t>An interruption in our regularly scheduled listing, for this essential and very relevant public service announcement.</w:t>
       </w:r>
+      <w:proofErr w:type="gramEnd"/>
     </w:p>
     <w:p>
       <w:pPr>
@@ -6420,8 +6878,8 @@
 </file>
 
 <file path=word/endnotes.xml><?xml version="1.0" encoding="utf-8"?>
-<w:endnotes xmlns:ve="http://schemas.openxmlformats.org/markup-compatibility/2006" xmlns:o="urn:schemas-microsoft-com:office:office" xmlns:r="http://schemas.openxmlformats.org/officeDocument/2006/relationships" xmlns:m="http://schemas.openxmlformats.org/officeDocument/2006/math" xmlns:v="urn:schemas-microsoft-com:vml" xmlns:wp="http://schemas.openxmlformats.org/drawingml/2006/wordprocessingDrawing" xmlns:w10="urn:schemas-microsoft-com:office:word" xmlns:w="http://schemas.openxmlformats.org/wordprocessingml/2006/main" xmlns:wne="http://schemas.microsoft.com/office/word/2006/wordml">
-  <w:endnote w:type="separator" w:id="0">
+<w:endnotes xmlns:wpc="http://schemas.microsoft.com/office/word/2010/wordprocessingCanvas" xmlns:mc="http://schemas.openxmlformats.org/markup-compatibility/2006" xmlns:o="urn:schemas-microsoft-com:office:office" xmlns:r="http://schemas.openxmlformats.org/officeDocument/2006/relationships" xmlns:m="http://schemas.openxmlformats.org/officeDocument/2006/math" xmlns:v="urn:schemas-microsoft-com:vml" xmlns:wp14="http://schemas.microsoft.com/office/word/2010/wordprocessingDrawing" xmlns:wp="http://schemas.openxmlformats.org/drawingml/2006/wordprocessingDrawing" xmlns:w10="urn:schemas-microsoft-com:office:word" xmlns:w="http://schemas.openxmlformats.org/wordprocessingml/2006/main" xmlns:w14="http://schemas.microsoft.com/office/word/2010/wordml" xmlns:wpg="http://schemas.microsoft.com/office/word/2010/wordprocessingGroup" xmlns:wpi="http://schemas.microsoft.com/office/word/2010/wordprocessingInk" xmlns:wne="http://schemas.microsoft.com/office/word/2006/wordml" xmlns:wps="http://schemas.microsoft.com/office/word/2010/wordprocessingShape" mc:Ignorable="w14 wp14">
+  <w:endnote w:type="separator" w:id="-1">
     <w:p>
       <w:pPr>
         <w:spacing w:line="240" w:lineRule="auto"/>
@@ -6431,7 +6889,7 @@
       </w:r>
     </w:p>
   </w:endnote>
-  <w:endnote w:type="continuationSeparator" w:id="1">
+  <w:endnote w:type="continuationSeparator" w:id="0">
     <w:p>
       <w:pPr>
         <w:spacing w:line="240" w:lineRule="auto"/>
@@ -6441,7 +6899,7 @@
       </w:r>
     </w:p>
   </w:endnote>
-  <w:endnote w:id="2">
+  <w:endnote w:id="1">
     <w:p>
       <w:pPr>
         <w:pStyle w:val="EndnoteText"/>
@@ -6453,7 +6911,23 @@
         <w:endnoteRef/>
       </w:r>
       <w:r>
-        <w:t xml:space="preserve"> Endnotes are typically used for longer notes, they remain endnotes when converted into ebook form, except that they have an additional backlink to make it easy to return to the current position after reading the note.</w:t>
+        <w:t xml:space="preserve"> Endnotes are typically used for longer </w:t>
+      </w:r>
+      <w:proofErr w:type="gramStart"/>
+      <w:r>
+        <w:t>notes,</w:t>
+      </w:r>
+      <w:proofErr w:type="gramEnd"/>
+      <w:r>
+        <w:t xml:space="preserve"> they remain endnotes when converted into </w:t>
+      </w:r>
+      <w:proofErr w:type="spellStart"/>
+      <w:r>
+        <w:t>ebook</w:t>
+      </w:r>
+      <w:proofErr w:type="spellEnd"/>
+      <w:r>
+        <w:t xml:space="preserve"> form, except that they have an additional backlink to make it easy to return to the current position after reading the note.</w:t>
       </w:r>
     </w:p>
   </w:endnote>
@@ -6461,8 +6935,8 @@
 </file>
 
 <file path=word/footnotes.xml><?xml version="1.0" encoding="utf-8"?>
-<w:footnotes xmlns:ve="http://schemas.openxmlformats.org/markup-compatibility/2006" xmlns:o="urn:schemas-microsoft-com:office:office" xmlns:r="http://schemas.openxmlformats.org/officeDocument/2006/relationships" xmlns:m="http://schemas.openxmlformats.org/officeDocument/2006/math" xmlns:v="urn:schemas-microsoft-com:vml" xmlns:wp="http://schemas.openxmlformats.org/drawingml/2006/wordprocessingDrawing" xmlns:w10="urn:schemas-microsoft-com:office:word" xmlns:w="http://schemas.openxmlformats.org/wordprocessingml/2006/main" xmlns:wne="http://schemas.microsoft.com/office/word/2006/wordml">
-  <w:footnote w:type="separator" w:id="0">
+<w:footnotes xmlns:wpc="http://schemas.microsoft.com/office/word/2010/wordprocessingCanvas" xmlns:mc="http://schemas.openxmlformats.org/markup-compatibility/2006" xmlns:o="urn:schemas-microsoft-com:office:office" xmlns:r="http://schemas.openxmlformats.org/officeDocument/2006/relationships" xmlns:m="http://schemas.openxmlformats.org/officeDocument/2006/math" xmlns:v="urn:schemas-microsoft-com:vml" xmlns:wp14="http://schemas.microsoft.com/office/word/2010/wordprocessingDrawing" xmlns:wp="http://schemas.openxmlformats.org/drawingml/2006/wordprocessingDrawing" xmlns:w10="urn:schemas-microsoft-com:office:word" xmlns:w="http://schemas.openxmlformats.org/wordprocessingml/2006/main" xmlns:w14="http://schemas.microsoft.com/office/word/2010/wordml" xmlns:wpg="http://schemas.microsoft.com/office/word/2010/wordprocessingGroup" xmlns:wpi="http://schemas.microsoft.com/office/word/2010/wordprocessingInk" xmlns:wne="http://schemas.microsoft.com/office/word/2006/wordml" xmlns:wps="http://schemas.microsoft.com/office/word/2010/wordprocessingShape" mc:Ignorable="w14 wp14">
+  <w:footnote w:type="separator" w:id="-1">
     <w:p>
       <w:pPr>
         <w:spacing w:line="240" w:lineRule="auto"/>
@@ -6472,7 +6946,7 @@
       </w:r>
     </w:p>
   </w:footnote>
-  <w:footnote w:type="continuationSeparator" w:id="1">
+  <w:footnote w:type="continuationSeparator" w:id="0">
     <w:p>
       <w:pPr>
         <w:spacing w:line="240" w:lineRule="auto"/>
@@ -6482,7 +6956,7 @@
       </w:r>
     </w:p>
   </w:footnote>
-  <w:footnote w:id="2">
+  <w:footnote w:id="1">
     <w:p>
       <w:pPr>
         <w:pStyle w:val="FootnoteText"/>
@@ -6494,7 +6968,23 @@
         <w:footnoteRef/>
       </w:r>
       <w:r>
-        <w:t xml:space="preserve"> In paged media, footnotes are usually displayed at the bottom of the text. However, in ebooks, a better paradigm is to make them clickable endnotes that the user can browse at her pleasure. This conversion is handled automatically by calibre.</w:t>
+        <w:t xml:space="preserve"> In paged media, footnotes are usually displayed at the bottom of the text. However, in </w:t>
+      </w:r>
+      <w:proofErr w:type="spellStart"/>
+      <w:r>
+        <w:t>ebooks</w:t>
+      </w:r>
+      <w:proofErr w:type="spellEnd"/>
+      <w:r>
+        <w:t xml:space="preserve">, a better paradigm is to make them clickable endnotes that the user can browse at her pleasure. This conversion is handled automatically by </w:t>
+      </w:r>
+      <w:proofErr w:type="spellStart"/>
+      <w:r>
+        <w:t>calibre</w:t>
+      </w:r>
+      <w:proofErr w:type="spellEnd"/>
+      <w:r>
+        <w:t>.</w:t>
       </w:r>
     </w:p>
   </w:footnote>
@@ -6502,7 +6992,7 @@
 </file>
 
 <file path=word/numbering.xml><?xml version="1.0" encoding="utf-8"?>
-<w:numbering xmlns:ve="http://schemas.openxmlformats.org/markup-compatibility/2006" xmlns:o="urn:schemas-microsoft-com:office:office" xmlns:r="http://schemas.openxmlformats.org/officeDocument/2006/relationships" xmlns:m="http://schemas.openxmlformats.org/officeDocument/2006/math" xmlns:v="urn:schemas-microsoft-com:vml" xmlns:wp="http://schemas.openxmlformats.org/drawingml/2006/wordprocessingDrawing" xmlns:w10="urn:schemas-microsoft-com:office:word" xmlns:w="http://schemas.openxmlformats.org/wordprocessingml/2006/main" xmlns:wne="http://schemas.microsoft.com/office/word/2006/wordml">
+<w:numbering xmlns:wpc="http://schemas.microsoft.com/office/word/2010/wordprocessingCanvas" xmlns:mc="http://schemas.openxmlformats.org/markup-compatibility/2006" xmlns:o="urn:schemas-microsoft-com:office:office" xmlns:r="http://schemas.openxmlformats.org/officeDocument/2006/relationships" xmlns:m="http://schemas.openxmlformats.org/officeDocument/2006/math" xmlns:v="urn:schemas-microsoft-com:vml" xmlns:wp14="http://schemas.microsoft.com/office/word/2010/wordprocessingDrawing" xmlns:wp="http://schemas.openxmlformats.org/drawingml/2006/wordprocessingDrawing" xmlns:w10="urn:schemas-microsoft-com:office:word" xmlns:w="http://schemas.openxmlformats.org/wordprocessingml/2006/main" xmlns:w14="http://schemas.microsoft.com/office/word/2010/wordml" xmlns:wpg="http://schemas.microsoft.com/office/word/2010/wordprocessingGroup" xmlns:wpi="http://schemas.microsoft.com/office/word/2010/wordprocessingInk" xmlns:wne="http://schemas.microsoft.com/office/word/2006/wordml" xmlns:wps="http://schemas.microsoft.com/office/word/2010/wordprocessingShape" mc:Ignorable="w14 wp14">
   <w:numPicBullet w:numPicBulletId="0">
     <w:pict>
       <v:shapetype id="_x0000_t75" coordsize="21600,21600" o:spt="75" o:preferrelative="t" path="m@4@5l@4@11@9@11@9@5xe" filled="f" stroked="f">
@@ -6524,7 +7014,7 @@
         <v:path o:extrusionok="f" gradientshapeok="t" o:connecttype="rect"/>
         <o:lock v:ext="edit" aspectratio="t"/>
       </v:shapetype>
-      <v:shape id="_x0000_i1030" type="#_x0000_t75" style="width:9pt;height:9pt" o:bullet="t">
+      <v:shape id="_x0000_i1027" type="#_x0000_t75" style="width:9pt;height:9pt" o:bullet="t">
         <v:imagedata r:id="rId1" o:title="BD10267_"/>
       </v:shape>
     </w:pict>
@@ -7390,7 +7880,7 @@
 </file>
 
 <file path=word/styles.xml><?xml version="1.0" encoding="utf-8"?>
-<w:styles xmlns:r="http://schemas.openxmlformats.org/officeDocument/2006/relationships" xmlns:w="http://schemas.openxmlformats.org/wordprocessingml/2006/main">
+<w:styles xmlns:mc="http://schemas.openxmlformats.org/markup-compatibility/2006" xmlns:r="http://schemas.openxmlformats.org/officeDocument/2006/relationships" xmlns:w="http://schemas.openxmlformats.org/wordprocessingml/2006/main" xmlns:w14="http://schemas.microsoft.com/office/word/2010/wordml" mc:Ignorable="w14">
   <w:docDefaults>
     <w:rPrDefault>
       <w:rPr>
@@ -7619,7 +8109,6 @@
     <w:uiPriority w:val="99"/>
     <w:semiHidden/>
     <w:unhideWhenUsed/>
-    <w:qFormat/>
     <w:tblPr>
       <w:tblInd w:w="0" w:type="dxa"/>
       <w:tblCellMar>
@@ -8597,6 +9086,196 @@
 </w:styles>
 </file>
 
+<file path=word/stylesWithEffects.xml><?xml version="1.0" encoding="utf-8"?>
+<w:styles xmlns:wpc="http://schemas.microsoft.com/office/word/2010/wordprocessingCanvas" xmlns:mc="http://schemas.openxmlformats.org/markup-compatibility/2006" xmlns:o="urn:schemas-microsoft-com:office:office" xmlns:r="http://schemas.openxmlformats.org/officeDocument/2006/relationships" xmlns:m="http://schemas.openxmlformats.org/officeDocument/2006/math" xmlns:v="urn:schemas-microsoft-com:vml" xmlns:wp14="http://schemas.microsoft.com/office/word/2010/wordprocessingDrawing" xmlns:wp="http://schemas.openxmlformats.org/drawingml/2006/wordprocessingDrawing" xmlns:w10="urn:schemas-microsoft-com:office:word" xmlns:w="http://schemas.openxmlformats.org/wordprocessingml/2006/main" xmlns:w14="http://schemas.microsoft.com/office/word/2010/wordml" xmlns:wpg="http://schemas.microsoft.com/office/word/2010/wordprocessingGroup" xmlns:wpi="http://schemas.microsoft.com/office/word/2010/wordprocessingInk" xmlns:wne="http://schemas.microsoft.com/office/word/2006/wordml" xmlns:wps="http://schemas.microsoft.com/office/word/2010/wordprocessingShape" mc:Ignorable="w14 wp14">
+  <w:docDefaults>
+    <w:rPrDefault>
+      <w:rPr>
+        <w:rFonts w:asciiTheme="minorHAnsi" w:eastAsiaTheme="minorEastAsia" w:hAnsiTheme="minorHAnsi" w:cstheme="minorBidi"/>
+        <w:sz w:val="22"/>
+        <w:szCs w:val="22"/>
+        <w:lang w:val="en-US" w:eastAsia="en-US" w:bidi="ar-SA"/>
+      </w:rPr>
+    </w:rPrDefault>
+    <w:pPrDefault>
+      <w:pPr>
+        <w:spacing w:after="200" w:line="276" w:lineRule="auto"/>
+      </w:pPr>
+    </w:pPrDefault>
+  </w:docDefaults>
+  <w:latentStyles w:defLockedState="0" w:defUIPriority="99" w:defSemiHidden="1" w:defUnhideWhenUsed="1" w:defQFormat="0" w:count="267">
+    <w:lsdException w:name="Normal" w:semiHidden="0" w:uiPriority="0" w:unhideWhenUsed="0" w:qFormat="1"/>
+    <w:lsdException w:name="heading 1" w:semiHidden="0" w:uiPriority="9" w:unhideWhenUsed="0" w:qFormat="1"/>
+    <w:lsdException w:name="heading 2" w:uiPriority="9" w:qFormat="1"/>
+    <w:lsdException w:name="heading 3" w:uiPriority="9" w:qFormat="1"/>
+    <w:lsdException w:name="heading 4" w:uiPriority="9" w:qFormat="1"/>
+    <w:lsdException w:name="heading 5" w:uiPriority="9" w:qFormat="1"/>
+    <w:lsdException w:name="heading 6" w:uiPriority="9" w:qFormat="1"/>
+    <w:lsdException w:name="heading 7" w:uiPriority="9" w:qFormat="1"/>
+    <w:lsdException w:name="heading 8" w:uiPriority="9" w:qFormat="1"/>
+    <w:lsdException w:name="heading 9" w:uiPriority="9" w:qFormat="1"/>
+    <w:lsdException w:name="toc 1" w:uiPriority="39"/>
+    <w:lsdException w:name="toc 2" w:uiPriority="39"/>
+    <w:lsdException w:name="toc 3" w:uiPriority="39"/>
+    <w:lsdException w:name="toc 4" w:uiPriority="39"/>
+    <w:lsdException w:name="toc 5" w:uiPriority="39"/>
+    <w:lsdException w:name="toc 6" w:uiPriority="39"/>
+    <w:lsdException w:name="toc 7" w:uiPriority="39"/>
+    <w:lsdException w:name="toc 8" w:uiPriority="39"/>
+    <w:lsdException w:name="toc 9" w:uiPriority="39"/>
+    <w:lsdException w:name="caption" w:uiPriority="35" w:qFormat="1"/>
+    <w:lsdException w:name="Title" w:semiHidden="0" w:uiPriority="10" w:unhideWhenUsed="0" w:qFormat="1"/>
+    <w:lsdException w:name="Default Paragraph Font" w:uiPriority="1"/>
+    <w:lsdException w:name="Subtitle" w:semiHidden="0" w:uiPriority="11" w:unhideWhenUsed="0" w:qFormat="1"/>
+    <w:lsdException w:name="Strong" w:semiHidden="0" w:uiPriority="22" w:unhideWhenUsed="0" w:qFormat="1"/>
+    <w:lsdException w:name="Emphasis" w:semiHidden="0" w:uiPriority="20" w:unhideWhenUsed="0" w:qFormat="1"/>
+    <w:lsdException w:name="Table Grid" w:semiHidden="0" w:uiPriority="59" w:unhideWhenUsed="0"/>
+    <w:lsdException w:name="Placeholder Text" w:unhideWhenUsed="0"/>
+    <w:lsdException w:name="No Spacing" w:semiHidden="0" w:uiPriority="1" w:unhideWhenUsed="0" w:qFormat="1"/>
+    <w:lsdException w:name="Light Shading" w:semiHidden="0" w:uiPriority="60" w:unhideWhenUsed="0"/>
+    <w:lsdException w:name="Light List" w:semiHidden="0" w:uiPriority="61" w:unhideWhenUsed="0"/>
+    <w:lsdException w:name="Light Grid" w:semiHidden="0" w:uiPriority="62" w:unhideWhenUsed="0"/>
+    <w:lsdException w:name="Medium Shading 1" w:semiHidden="0" w:uiPriority="63" w:unhideWhenUsed="0"/>
+    <w:lsdException w:name="Medium Shading 2" w:semiHidden="0" w:uiPriority="64" w:unhideWhenUsed="0"/>
+    <w:lsdException w:name="Medium List 1" w:semiHidden="0" w:uiPriority="65" w:unhideWhenUsed="0"/>
+    <w:lsdException w:name="Medium List 2" w:semiHidden="0" w:uiPriority="66" w:unhideWhenUsed="0"/>
+    <w:lsdException w:name="Medium Grid 1" w:semiHidden="0" w:uiPriority="67" w:unhideWhenUsed="0"/>
+    <w:lsdException w:name="Medium Grid 2" w:semiHidden="0" w:uiPriority="68" w:unhideWhenUsed="0"/>
+    <w:lsdException w:name="Medium Grid 3" w:semiHidden="0" w:uiPriority="69" w:unhideWhenUsed="0"/>
+    <w:lsdException w:name="Dark List" w:semiHidden="0" w:uiPriority="70" w:unhideWhenUsed="0"/>
+    <w:lsdException w:name="Colorful Shading" w:semiHidden="0" w:uiPriority="71" w:unhideWhenUsed="0"/>
+    <w:lsdException w:name="Colorful List" w:semiHidden="0" w:uiPriority="72" w:unhideWhenUsed="0"/>
+    <w:lsdException w:name="Colorful Grid" w:semiHidden="0" w:uiPriority="73" w:unhideWhenUsed="0"/>
+    <w:lsdException w:name="Light Shading Accent 1" w:semiHidden="0" w:uiPriority="60" w:unhideWhenUsed="0"/>
+    <w:lsdException w:name="Light List Accent 1" w:semiHidden="0" w:uiPriority="61" w:unhideWhenUsed="0"/>
+    <w:lsdException w:name="Light Grid Accent 1" w:semiHidden="0" w:uiPriority="62" w:unhideWhenUsed="0"/>
+    <w:lsdException w:name="Medium Shading 1 Accent 1" w:semiHidden="0" w:uiPriority="63" w:unhideWhenUsed="0"/>
+    <w:lsdException w:name="Medium Shading 2 Accent 1" w:semiHidden="0" w:uiPriority="64" w:unhideWhenUsed="0"/>
+    <w:lsdException w:name="Medium List 1 Accent 1" w:semiHidden="0" w:uiPriority="65" w:unhideWhenUsed="0"/>
+    <w:lsdException w:name="Revision" w:unhideWhenUsed="0"/>
+    <w:lsdException w:name="List Paragraph" w:semiHidden="0" w:uiPriority="34" w:unhideWhenUsed="0" w:qFormat="1"/>
+    <w:lsdException w:name="Quote" w:semiHidden="0" w:uiPriority="29" w:unhideWhenUsed="0" w:qFormat="1"/>
+    <w:lsdException w:name="Intense Quote" w:semiHidden="0" w:uiPriority="30" w:unhideWhenUsed="0" w:qFormat="1"/>
+    <w:lsdException w:name="Medium List 2 Accent 1" w:semiHidden="0" w:uiPriority="66" w:unhideWhenUsed="0"/>
+    <w:lsdException w:name="Medium Grid 1 Accent 1" w:semiHidden="0" w:uiPriority="67" w:unhideWhenUsed="0"/>
+    <w:lsdException w:name="Medium Grid 2 Accent 1" w:semiHidden="0" w:uiPriority="68" w:unhideWhenUsed="0"/>
+    <w:lsdException w:name="Medium Grid 3 Accent 1" w:semiHidden="0" w:uiPriority="69" w:unhideWhenUsed="0"/>
+    <w:lsdException w:name="Dark List Accent 1" w:semiHidden="0" w:uiPriority="70" w:unhideWhenUsed="0"/>
+    <w:lsdException w:name="Colorful Shading Accent 1" w:semiHidden="0" w:uiPriority="71" w:unhideWhenUsed="0"/>
+    <w:lsdException w:name="Colorful List Accent 1" w:semiHidden="0" w:uiPriority="72" w:unhideWhenUsed="0"/>
+    <w:lsdException w:name="Colorful Grid Accent 1" w:semiHidden="0" w:uiPriority="73" w:unhideWhenUsed="0"/>
+    <w:lsdException w:name="Light Shading Accent 2" w:semiHidden="0" w:uiPriority="60" w:unhideWhenUsed="0"/>
+    <w:lsdException w:name="Light List Accent 2" w:semiHidden="0" w:uiPriority="61" w:unhideWhenUsed="0"/>
+    <w:lsdException w:name="Light Grid Accent 2" w:semiHidden="0" w:uiPriority="62" w:unhideWhenUsed="0"/>
+    <w:lsdException w:name="Medium Shading 1 Accent 2" w:semiHidden="0" w:uiPriority="63" w:unhideWhenUsed="0"/>
+    <w:lsdException w:name="Medium Shading 2 Accent 2" w:semiHidden="0" w:uiPriority="64" w:unhideWhenUsed="0"/>
+    <w:lsdException w:name="Medium List 1 Accent 2" w:semiHidden="0" w:uiPriority="65" w:unhideWhenUsed="0"/>
+    <w:lsdException w:name="Medium List 2 Accent 2" w:semiHidden="0" w:uiPriority="66" w:unhideWhenUsed="0"/>
+    <w:lsdException w:name="Medium Grid 1 Accent 2" w:semiHidden="0" w:uiPriority="67" w:unhideWhenUsed="0"/>
+    <w:lsdException w:name="Medium Grid 2 Accent 2" w:semiHidden="0" w:uiPriority="68" w:unhideWhenUsed="0"/>
+    <w:lsdException w:name="Medium Grid 3 Accent 2" w:semiHidden="0" w:uiPriority="69" w:unhideWhenUsed="0"/>
+    <w:lsdException w:name="Dark List Accent 2" w:semiHidden="0" w:uiPriority="70" w:unhideWhenUsed="0"/>
+    <w:lsdException w:name="Colorful Shading Accent 2" w:semiHidden="0" w:uiPriority="71" w:unhideWhenUsed="0"/>
+    <w:lsdException w:name="Colorful List Accent 2" w:semiHidden="0" w:uiPriority="72" w:unhideWhenUsed="0"/>
+    <w:lsdException w:name="Colorful Grid Accent 2" w:semiHidden="0" w:uiPriority="73" w:unhideWhenUsed="0"/>
+    <w:lsdException w:name="Light Shading Accent 3" w:semiHidden="0" w:uiPriority="60" w:unhideWhenUsed="0"/>
+    <w:lsdException w:name="Light List Accent 3" w:semiHidden="0" w:uiPriority="61" w:unhideWhenUsed="0"/>
+    <w:lsdException w:name="Light Grid Accent 3" w:semiHidden="0" w:uiPriority="62" w:unhideWhenUsed="0"/>
+    <w:lsdException w:name="Medium Shading 1 Accent 3" w:semiHidden="0" w:uiPriority="63" w:unhideWhenUsed="0"/>
+    <w:lsdException w:name="Medium Shading 2 Accent 3" w:semiHidden="0" w:uiPriority="64" w:unhideWhenUsed="0"/>
+    <w:lsdException w:name="Medium List 1 Accent 3" w:semiHidden="0" w:uiPriority="65" w:unhideWhenUsed="0"/>
+    <w:lsdException w:name="Medium List 2 Accent 3" w:semiHidden="0" w:uiPriority="66" w:unhideWhenUsed="0"/>
+    <w:lsdException w:name="Medium Grid 1 Accent 3" w:semiHidden="0" w:uiPriority="67" w:unhideWhenUsed="0"/>
+    <w:lsdException w:name="Medium Grid 2 Accent 3" w:semiHidden="0" w:uiPriority="68" w:unhideWhenUsed="0"/>
+    <w:lsdException w:name="Medium Grid 3 Accent 3" w:semiHidden="0" w:uiPriority="69" w:unhideWhenUsed="0"/>
+    <w:lsdException w:name="Dark List Accent 3" w:semiHidden="0" w:uiPriority="70" w:unhideWhenUsed="0"/>
+    <w:lsdException w:name="Colorful Shading Accent 3" w:semiHidden="0" w:uiPriority="71" w:unhideWhenUsed="0"/>
+    <w:lsdException w:name="Colorful List Accent 3" w:semiHidden="0" w:uiPriority="72" w:unhideWhenUsed="0"/>
+    <w:lsdException w:name="Colorful Grid Accent 3" w:semiHidden="0" w:uiPriority="73" w:unhideWhenUsed="0"/>
+    <w:lsdException w:name="Light Shading Accent 4" w:semiHidden="0" w:uiPriority="60" w:unhideWhenUsed="0"/>
+    <w:lsdException w:name="Light List Accent 4" w:semiHidden="0" w:uiPriority="61" w:unhideWhenUsed="0"/>
+    <w:lsdException w:name="Light Grid Accent 4" w:semiHidden="0" w:uiPriority="62" w:unhideWhenUsed="0"/>
+    <w:lsdException w:name="Medium Shading 1 Accent 4" w:semiHidden="0" w:uiPriority="63" w:unhideWhenUsed="0"/>
+    <w:lsdException w:name="Medium Shading 2 Accent 4" w:semiHidden="0" w:uiPriority="64" w:unhideWhenUsed="0"/>
+    <w:lsdException w:name="Medium List 1 Accent 4" w:semiHidden="0" w:uiPriority="65" w:unhideWhenUsed="0"/>
+    <w:lsdException w:name="Medium List 2 Accent 4" w:semiHidden="0" w:uiPriority="66" w:unhideWhenUsed="0"/>
+    <w:lsdException w:name="Medium Grid 1 Accent 4" w:semiHidden="0" w:uiPriority="67" w:unhideWhenUsed="0"/>
+    <w:lsdException w:name="Medium Grid 2 Accent 4" w:semiHidden="0" w:uiPriority="68" w:unhideWhenUsed="0"/>
+    <w:lsdException w:name="Medium Grid 3 Accent 4" w:semiHidden="0" w:uiPriority="69" w:unhideWhenUsed="0"/>
+    <w:lsdException w:name="Dark List Accent 4" w:semiHidden="0" w:uiPriority="70" w:unhideWhenUsed="0"/>
+    <w:lsdException w:name="Colorful Shading Accent 4" w:semiHidden="0" w:uiPriority="71" w:unhideWhenUsed="0"/>
+    <w:lsdException w:name="Colorful List Accent 4" w:semiHidden="0" w:uiPriority="72" w:unhideWhenUsed="0"/>
+    <w:lsdException w:name="Colorful Grid Accent 4" w:semiHidden="0" w:uiPriority="73" w:unhideWhenUsed="0"/>
+    <w:lsdException w:name="Light Shading Accent 5" w:semiHidden="0" w:uiPriority="60" w:unhideWhenUsed="0"/>
+    <w:lsdException w:name="Light List Accent 5" w:semiHidden="0" w:uiPriority="61" w:unhideWhenUsed="0"/>
+    <w:lsdException w:name="Light Grid Accent 5" w:semiHidden="0" w:uiPriority="62" w:unhideWhenUsed="0"/>
+    <w:lsdException w:name="Medium Shading 1 Accent 5" w:semiHidden="0" w:uiPriority="63" w:unhideWhenUsed="0"/>
+    <w:lsdException w:name="Medium Shading 2 Accent 5" w:semiHidden="0" w:uiPriority="64" w:unhideWhenUsed="0"/>
+    <w:lsdException w:name="Medium List 1 Accent 5" w:semiHidden="0" w:uiPriority="65" w:unhideWhenUsed="0"/>
+    <w:lsdException w:name="Medium List 2 Accent 5" w:semiHidden="0" w:uiPriority="66" w:unhideWhenUsed="0"/>
+    <w:lsdException w:name="Medium Grid 1 Accent 5" w:semiHidden="0" w:uiPriority="67" w:unhideWhenUsed="0"/>
+    <w:lsdException w:name="Medium Grid 2 Accent 5" w:semiHidden="0" w:uiPriority="68" w:unhideWhenUsed="0"/>
+    <w:lsdException w:name="Medium Grid 3 Accent 5" w:semiHidden="0" w:uiPriority="69" w:unhideWhenUsed="0"/>
+    <w:lsdException w:name="Dark List Accent 5" w:semiHidden="0" w:uiPriority="70" w:unhideWhenUsed="0"/>
+    <w:lsdException w:name="Colorful Shading Accent 5" w:semiHidden="0" w:uiPriority="71" w:unhideWhenUsed="0"/>
+    <w:lsdException w:name="Colorful List Accent 5" w:semiHidden="0" w:uiPriority="72" w:unhideWhenUsed="0"/>
+    <w:lsdException w:name="Colorful Grid Accent 5" w:semiHidden="0" w:uiPriority="73" w:unhideWhenUsed="0"/>
+    <w:lsdException w:name="Light Shading Accent 6" w:semiHidden="0" w:uiPriority="60" w:unhideWhenUsed="0"/>
+    <w:lsdException w:name="Light List Accent 6" w:semiHidden="0" w:uiPriority="61" w:unhideWhenUsed="0"/>
+    <w:lsdException w:name="Light Grid Accent 6" w:semiHidden="0" w:uiPriority="62" w:unhideWhenUsed="0"/>
+    <w:lsdException w:name="Medium Shading 1 Accent 6" w:semiHidden="0" w:uiPriority="63" w:unhideWhenUsed="0"/>
+    <w:lsdException w:name="Medium Shading 2 Accent 6" w:semiHidden="0" w:uiPriority="64" w:unhideWhenUsed="0"/>
+    <w:lsdException w:name="Medium List 1 Accent 6" w:semiHidden="0" w:uiPriority="65" w:unhideWhenUsed="0"/>
+    <w:lsdException w:name="Medium List 2 Accent 6" w:semiHidden="0" w:uiPriority="66" w:unhideWhenUsed="0"/>
+    <w:lsdException w:name="Medium Grid 1 Accent 6" w:semiHidden="0" w:uiPriority="67" w:unhideWhenUsed="0"/>
+    <w:lsdException w:name="Medium Grid 2 Accent 6" w:semiHidden="0" w:uiPriority="68" w:unhideWhenUsed="0"/>
+    <w:lsdException w:name="Medium Grid 3 Accent 6" w:semiHidden="0" w:uiPriority="69" w:unhideWhenUsed="0"/>
+    <w:lsdException w:name="Dark List Accent 6" w:semiHidden="0" w:uiPriority="70" w:unhideWhenUsed="0"/>
+    <w:lsdException w:name="Colorful Shading Accent 6" w:semiHidden="0" w:uiPriority="71" w:unhideWhenUsed="0"/>
+    <w:lsdException w:name="Colorful List Accent 6" w:semiHidden="0" w:uiPriority="72" w:unhideWhenUsed="0"/>
+    <w:lsdException w:name="Colorful Grid Accent 6" w:semiHidden="0" w:uiPriority="73" w:unhideWhenUsed="0"/>
+    <w:lsdException w:name="Subtle Emphasis" w:semiHidden="0" w:uiPriority="19" w:unhideWhenUsed="0" w:qFormat="1"/>
+    <w:lsdException w:name="Intense Emphasis" w:semiHidden="0" w:uiPriority="21" w:unhideWhenUsed="0" w:qFormat="1"/>
+    <w:lsdException w:name="Subtle Reference" w:semiHidden="0" w:uiPriority="31" w:unhideWhenUsed="0" w:qFormat="1"/>
+    <w:lsdException w:name="Intense Reference" w:semiHidden="0" w:uiPriority="32" w:unhideWhenUsed="0" w:qFormat="1"/>
+    <w:lsdException w:name="Book Title" w:semiHidden="0" w:uiPriority="33" w:unhideWhenUsed="0" w:qFormat="1"/>
+    <w:lsdException w:name="Bibliography" w:uiPriority="37"/>
+    <w:lsdException w:name="TOC Heading" w:uiPriority="39" w:qFormat="1"/>
+  </w:latentStyles>
+  <w:style w:type="paragraph" w:default="1" w:styleId="Normal">
+    <w:name w:val="Normal"/>
+    <w:qFormat/>
+  </w:style>
+  <w:style w:type="character" w:default="1" w:styleId="DefaultParagraphFont">
+    <w:name w:val="Default Paragraph Font"/>
+    <w:uiPriority w:val="1"/>
+    <w:semiHidden/>
+    <w:unhideWhenUsed/>
+  </w:style>
+  <w:style w:type="table" w:default="1" w:styleId="TableNormal">
+    <w:name w:val="Normal Table"/>
+    <w:uiPriority w:val="99"/>
+    <w:semiHidden/>
+    <w:unhideWhenUsed/>
+    <w:tblPr>
+      <w:tblInd w:w="0" w:type="dxa"/>
+      <w:tblCellMar>
+        <w:top w:w="0" w:type="dxa"/>
+        <w:left w:w="108" w:type="dxa"/>
+        <w:bottom w:w="0" w:type="dxa"/>
+        <w:right w:w="108" w:type="dxa"/>
+      </w:tblCellMar>
+    </w:tblPr>
+  </w:style>
+  <w:style w:type="numbering" w:default="1" w:styleId="NoList">
+    <w:name w:val="No List"/>
+    <w:uiPriority w:val="99"/>
+    <w:semiHidden/>
+    <w:unhideWhenUsed/>
+  </w:style>
+</w:styles>
+</file>
+
 <file path=word/theme/theme1.xml><?xml version="1.0" encoding="utf-8"?>
 <a:theme xmlns:a="http://schemas.openxmlformats.org/drawingml/2006/main" name="Office Theme">
   <a:themeElements>
@@ -8846,7 +9525,7 @@
 </file>
 
 <file path=customXml/itemProps2.xml><?xml version="1.0" encoding="utf-8"?>
-<ds:datastoreItem xmlns:ds="http://schemas.openxmlformats.org/officeDocument/2006/customXml" ds:itemID="{FE1C4DF3-D725-4FF0-B2F4-EE3D5B7FB903}">
+<ds:datastoreItem xmlns:ds="http://schemas.openxmlformats.org/officeDocument/2006/customXml" ds:itemID="{6BD39B10-7027-406F-8DB4-FAA50C8B0A9F}">
   <ds:schemaRefs>
     <ds:schemaRef ds:uri="http://schemas.openxmlformats.org/officeDocument/2006/bibliography"/>
   </ds:schemaRefs>

</xml_diff>